<commit_message>
New section in specification sheet
</commit_message>
<xml_diff>
--- a/specification-sheet.docx
+++ b/specification-sheet.docx
@@ -40,8 +40,11 @@
       </w:sdtPr>
       <w:sdtEndPr>
         <w:rPr>
-          <w:bCs/>
+          <w:rFonts w:asciiTheme="majorHAnsi" w:eastAsiaTheme="minorEastAsia" w:hAnsiTheme="majorHAnsi"/>
+          <w:b/>
           <w:noProof/>
+          <w:spacing w:val="15"/>
+          <w:sz w:val="24"/>
         </w:rPr>
       </w:sdtEndPr>
       <w:sdtContent>
@@ -58,7 +61,13 @@
         </w:p>
         <w:p>
           <w:pPr>
+            <w:pStyle w:val="TOC1"/>
+            <w:tabs>
+              <w:tab w:val="right" w:leader="dot" w:pos="9736"/>
+            </w:tabs>
             <w:rPr>
+              <w:rFonts w:eastAsiaTheme="minorEastAsia"/>
+              <w:noProof/>
               <w:lang w:val="en-US"/>
             </w:rPr>
           </w:pPr>
@@ -74,19 +83,283 @@
           <w:r>
             <w:fldChar w:fldCharType="separate"/>
           </w:r>
-          <w:r>
+          <w:hyperlink w:anchor="_Toc94463069" w:history="1">
+            <w:r>
+              <w:rPr>
+                <w:rStyle w:val="Hyperlink"/>
+                <w:noProof/>
+              </w:rPr>
+              <w:t>1 Концепция веб-приложения</w:t>
+            </w:r>
+            <w:r>
+              <w:rPr>
+                <w:noProof/>
+                <w:webHidden/>
+              </w:rPr>
+              <w:tab/>
+            </w:r>
+            <w:r>
+              <w:rPr>
+                <w:noProof/>
+                <w:webHidden/>
+              </w:rPr>
+              <w:fldChar w:fldCharType="begin"/>
+            </w:r>
+            <w:r>
+              <w:rPr>
+                <w:noProof/>
+                <w:webHidden/>
+              </w:rPr>
+              <w:instrText xml:space="preserve"> PAGEREF _Toc94463069 \h </w:instrText>
+            </w:r>
+            <w:r>
+              <w:rPr>
+                <w:noProof/>
+                <w:webHidden/>
+              </w:rPr>
+            </w:r>
+            <w:r>
+              <w:rPr>
+                <w:noProof/>
+                <w:webHidden/>
+              </w:rPr>
+              <w:fldChar w:fldCharType="separate"/>
+            </w:r>
+            <w:r>
+              <w:rPr>
+                <w:noProof/>
+                <w:webHidden/>
+              </w:rPr>
+              <w:t>2</w:t>
+            </w:r>
+            <w:r>
+              <w:rPr>
+                <w:noProof/>
+                <w:webHidden/>
+              </w:rPr>
+              <w:fldChar w:fldCharType="end"/>
+            </w:r>
+          </w:hyperlink>
+        </w:p>
+        <w:p>
+          <w:pPr>
+            <w:pStyle w:val="TOC2"/>
+            <w:tabs>
+              <w:tab w:val="right" w:leader="dot" w:pos="9736"/>
+            </w:tabs>
             <w:rPr>
-              <w:b/>
-              <w:bCs/>
+              <w:rFonts w:eastAsiaTheme="minorEastAsia"/>
               <w:noProof/>
               <w:lang w:val="en-US"/>
             </w:rPr>
-            <w:t>No table of contents entries found.</w:t>
-          </w:r>
+          </w:pPr>
+          <w:hyperlink w:anchor="_Toc94463070" w:history="1">
+            <w:r>
+              <w:rPr>
+                <w:rStyle w:val="Hyperlink"/>
+                <w:noProof/>
+              </w:rPr>
+              <w:t>1.1 Назначение</w:t>
+            </w:r>
+            <w:r>
+              <w:rPr>
+                <w:noProof/>
+                <w:webHidden/>
+              </w:rPr>
+              <w:tab/>
+            </w:r>
+            <w:r>
+              <w:rPr>
+                <w:noProof/>
+                <w:webHidden/>
+              </w:rPr>
+              <w:fldChar w:fldCharType="begin"/>
+            </w:r>
+            <w:r>
+              <w:rPr>
+                <w:noProof/>
+                <w:webHidden/>
+              </w:rPr>
+              <w:instrText xml:space="preserve"> PAGEREF _Toc94463070 \h </w:instrText>
+            </w:r>
+            <w:r>
+              <w:rPr>
+                <w:noProof/>
+                <w:webHidden/>
+              </w:rPr>
+            </w:r>
+            <w:r>
+              <w:rPr>
+                <w:noProof/>
+                <w:webHidden/>
+              </w:rPr>
+              <w:fldChar w:fldCharType="separate"/>
+            </w:r>
+            <w:r>
+              <w:rPr>
+                <w:noProof/>
+                <w:webHidden/>
+              </w:rPr>
+              <w:t>2</w:t>
+            </w:r>
+            <w:r>
+              <w:rPr>
+                <w:noProof/>
+                <w:webHidden/>
+              </w:rPr>
+              <w:fldChar w:fldCharType="end"/>
+            </w:r>
+          </w:hyperlink>
+        </w:p>
+        <w:p>
+          <w:pPr>
+            <w:pStyle w:val="TOC2"/>
+            <w:tabs>
+              <w:tab w:val="right" w:leader="dot" w:pos="9736"/>
+            </w:tabs>
+            <w:rPr>
+              <w:rFonts w:eastAsiaTheme="minorEastAsia"/>
+              <w:noProof/>
+              <w:lang w:val="en-US"/>
+            </w:rPr>
+          </w:pPr>
+          <w:hyperlink w:anchor="_Toc94463071" w:history="1">
+            <w:r>
+              <w:rPr>
+                <w:rStyle w:val="Hyperlink"/>
+                <w:noProof/>
+              </w:rPr>
+              <w:t>1.2 Категории пользователей</w:t>
+            </w:r>
+            <w:r>
+              <w:rPr>
+                <w:noProof/>
+                <w:webHidden/>
+              </w:rPr>
+              <w:tab/>
+            </w:r>
+            <w:r>
+              <w:rPr>
+                <w:noProof/>
+                <w:webHidden/>
+              </w:rPr>
+              <w:fldChar w:fldCharType="begin"/>
+            </w:r>
+            <w:r>
+              <w:rPr>
+                <w:noProof/>
+                <w:webHidden/>
+              </w:rPr>
+              <w:instrText xml:space="preserve"> PAGEREF _Toc94463071 \h </w:instrText>
+            </w:r>
+            <w:r>
+              <w:rPr>
+                <w:noProof/>
+                <w:webHidden/>
+              </w:rPr>
+            </w:r>
+            <w:r>
+              <w:rPr>
+                <w:noProof/>
+                <w:webHidden/>
+              </w:rPr>
+              <w:fldChar w:fldCharType="separate"/>
+            </w:r>
+            <w:r>
+              <w:rPr>
+                <w:noProof/>
+                <w:webHidden/>
+              </w:rPr>
+              <w:t>2</w:t>
+            </w:r>
+            <w:r>
+              <w:rPr>
+                <w:noProof/>
+                <w:webHidden/>
+              </w:rPr>
+              <w:fldChar w:fldCharType="end"/>
+            </w:r>
+          </w:hyperlink>
+        </w:p>
+        <w:p>
+          <w:pPr>
+            <w:pStyle w:val="TOC2"/>
+            <w:tabs>
+              <w:tab w:val="right" w:leader="dot" w:pos="9736"/>
+            </w:tabs>
+            <w:rPr>
+              <w:rFonts w:eastAsiaTheme="minorEastAsia"/>
+              <w:noProof/>
+              <w:lang w:val="en-US"/>
+            </w:rPr>
+          </w:pPr>
+          <w:hyperlink w:anchor="_Toc94463072" w:history="1">
+            <w:r>
+              <w:rPr>
+                <w:rStyle w:val="Hyperlink"/>
+                <w:noProof/>
+              </w:rPr>
+              <w:t>1.3 Структура/Карта</w:t>
+            </w:r>
+            <w:r>
+              <w:rPr>
+                <w:noProof/>
+                <w:webHidden/>
+              </w:rPr>
+              <w:tab/>
+            </w:r>
+            <w:r>
+              <w:rPr>
+                <w:noProof/>
+                <w:webHidden/>
+              </w:rPr>
+              <w:fldChar w:fldCharType="begin"/>
+            </w:r>
+            <w:r>
+              <w:rPr>
+                <w:noProof/>
+                <w:webHidden/>
+              </w:rPr>
+              <w:instrText xml:space="preserve"> PAGEREF _Toc94463072 \h </w:instrText>
+            </w:r>
+            <w:r>
+              <w:rPr>
+                <w:noProof/>
+                <w:webHidden/>
+              </w:rPr>
+            </w:r>
+            <w:r>
+              <w:rPr>
+                <w:noProof/>
+                <w:webHidden/>
+              </w:rPr>
+              <w:fldChar w:fldCharType="separate"/>
+            </w:r>
+            <w:r>
+              <w:rPr>
+                <w:noProof/>
+                <w:webHidden/>
+              </w:rPr>
+              <w:t>4</w:t>
+            </w:r>
+            <w:r>
+              <w:rPr>
+                <w:noProof/>
+                <w:webHidden/>
+              </w:rPr>
+              <w:fldChar w:fldCharType="end"/>
+            </w:r>
+          </w:hyperlink>
+        </w:p>
+        <w:p>
+          <w:pPr>
+            <w:pStyle w:val="Subtitle"/>
+            <w:rPr>
+              <w:lang w:val="en-US"/>
+            </w:rPr>
+          </w:pPr>
           <w:r>
             <w:rPr>
-              <w:b/>
-              <w:bCs/>
               <w:noProof/>
             </w:rPr>
             <w:fldChar w:fldCharType="end"/>
@@ -111,8 +384,10 @@
     </w:p>
     <w:p>
       <w:pPr>
-        <w:pStyle w:val="Subtitle"/>
-      </w:pPr>
+        <w:pStyle w:val="Heading1"/>
+        <w:spacing w:after="240"/>
+      </w:pPr>
+      <w:bookmarkStart w:id="0" w:name="_Toc94463069"/>
       <w:r>
         <w:lastRenderedPageBreak/>
         <w:t xml:space="preserve">1 </w:t>
@@ -123,15 +398,18 @@
       <w:r>
         <w:t>веб-приложения</w:t>
       </w:r>
-    </w:p>
-    <w:p>
-      <w:pPr>
-        <w:pStyle w:val="Subtitle"/>
-        <w:spacing w:before="240"/>
-      </w:pPr>
+      <w:bookmarkEnd w:id="0"/>
+    </w:p>
+    <w:p>
+      <w:pPr>
+        <w:pStyle w:val="Heading2"/>
+        <w:spacing w:after="240"/>
+      </w:pPr>
+      <w:bookmarkStart w:id="1" w:name="_Toc94463070"/>
       <w:r>
         <w:t>1.1 Назначение</w:t>
       </w:r>
+      <w:bookmarkEnd w:id="1"/>
     </w:p>
     <w:p>
       <w:pPr>
@@ -178,9 +456,15 @@
     </w:p>
     <w:p>
       <w:pPr>
-        <w:pStyle w:val="Subtitle"/>
-        <w:spacing w:before="240"/>
-      </w:pPr>
+        <w:jc w:val="both"/>
+      </w:pPr>
+    </w:p>
+    <w:p>
+      <w:pPr>
+        <w:pStyle w:val="Heading2"/>
+        <w:spacing w:after="240"/>
+      </w:pPr>
+      <w:bookmarkStart w:id="2" w:name="_Toc94463071"/>
       <w:r>
         <w:t xml:space="preserve">1.2 </w:t>
       </w:r>
@@ -190,6 +474,7 @@
       <w:r>
         <w:t xml:space="preserve"> пользователей</w:t>
       </w:r>
+      <w:bookmarkEnd w:id="2"/>
     </w:p>
     <w:p>
       <w:r>
@@ -212,7 +497,16 @@
         <w:jc w:val="both"/>
       </w:pPr>
       <w:r>
-        <w:t xml:space="preserve">Ординарные пользователи, то есть пациенты, заинтересованные в </w:t>
+        <w:t xml:space="preserve">Ординарные </w:t>
+      </w:r>
+      <w:r>
+        <w:rPr>
+          <w:i/>
+        </w:rPr>
+        <w:t>пользователи</w:t>
+      </w:r>
+      <w:r>
+        <w:t xml:space="preserve">, то есть пациенты, заинтересованные в </w:t>
       </w:r>
       <w:r>
         <w:t>услугах</w:t>
@@ -545,7 +839,7 @@
         <w:jc w:val="both"/>
       </w:pPr>
       <w:r>
-        <w:t>Просмотр истории транзакций</w:t>
+        <w:t>Перевод входящих/исходящих сообщений из русского в английский и наоборот</w:t>
       </w:r>
     </w:p>
     <w:p>
@@ -558,19 +852,7 @@
         <w:jc w:val="both"/>
       </w:pPr>
       <w:r>
-        <w:t xml:space="preserve">Сохранение </w:t>
-      </w:r>
-      <w:r>
-        <w:t>записи видео звонка с клиникой (</w:t>
-      </w:r>
-      <w:r>
-        <w:rPr>
-          <w:u w:val="single"/>
-        </w:rPr>
-        <w:t>может быть за доп. плату?</w:t>
-      </w:r>
-      <w:r>
-        <w:t>)</w:t>
+        <w:t>Просмотр истории транзакций</w:t>
       </w:r>
     </w:p>
     <w:p>
@@ -583,19 +865,19 @@
         <w:jc w:val="both"/>
       </w:pPr>
       <w:r>
-        <w:t xml:space="preserve">Возможность добавления в список </w:t>
-      </w:r>
-      <w:r>
-        <w:t>“</w:t>
-      </w:r>
-      <w:r>
-        <w:t>избранное</w:t>
-      </w:r>
-      <w:r>
-        <w:t>”</w:t>
-      </w:r>
-      <w:r>
-        <w:t xml:space="preserve"> страницы клиник</w:t>
+        <w:t xml:space="preserve">Сохранение </w:t>
+      </w:r>
+      <w:r>
+        <w:t>записи видео звонка с клиникой (</w:t>
+      </w:r>
+      <w:r>
+        <w:rPr>
+          <w:u w:val="single"/>
+        </w:rPr>
+        <w:t>может быть за доп. плату?</w:t>
+      </w:r>
+      <w:r>
+        <w:t>)</w:t>
       </w:r>
     </w:p>
     <w:p>
@@ -608,6 +890,32 @@
         <w:jc w:val="both"/>
       </w:pPr>
       <w:r>
+        <w:t xml:space="preserve">Возможность добавления в список </w:t>
+      </w:r>
+      <w:r>
+        <w:t>“</w:t>
+      </w:r>
+      <w:r>
+        <w:t>избранное</w:t>
+      </w:r>
+      <w:r>
+        <w:t>”</w:t>
+      </w:r>
+      <w:r>
+        <w:t xml:space="preserve"> страницы клиник</w:t>
+      </w:r>
+    </w:p>
+    <w:p>
+      <w:pPr>
+        <w:pStyle w:val="ListParagraph"/>
+        <w:numPr>
+          <w:ilvl w:val="1"/>
+          <w:numId w:val="1"/>
+        </w:numPr>
+        <w:jc w:val="both"/>
+      </w:pPr>
+      <w:r>
+        <w:lastRenderedPageBreak/>
         <w:t>Возможность открытия</w:t>
       </w:r>
       <w:r>
@@ -651,7 +959,6 @@
         <w:jc w:val="both"/>
       </w:pPr>
       <w:r>
-        <w:lastRenderedPageBreak/>
         <w:t>Пользователь не может инициировать звонок клиники</w:t>
       </w:r>
       <w:r>
@@ -694,7 +1001,13 @@
         <w:jc w:val="both"/>
       </w:pPr>
       <w:r>
-        <w:t>Клиника – это также авторизированный пользователь веб-приложения, но с определённым функционалом:</w:t>
+        <w:rPr>
+          <w:i/>
+        </w:rPr>
+        <w:t>Клиника</w:t>
+      </w:r>
+      <w:r>
+        <w:t xml:space="preserve"> – это также авторизированный пользователь веб-приложения, но с определённым функционалом:</w:t>
       </w:r>
     </w:p>
     <w:p>
@@ -722,7 +1035,23 @@
         </w:numPr>
       </w:pPr>
       <w:r>
-        <w:t>Аутентификация, двойная аутентификация (по email или смс), аутентификация через внешнего провайдера (Google, Facebook, и т.п.)</w:t>
+        <w:t>Аутентификация, двойная аутентификация (по email или смс), аутентификация через внешнего провайдера (</w:t>
+      </w:r>
+      <w:proofErr w:type="spellStart"/>
+      <w:r>
+        <w:t>Google</w:t>
+      </w:r>
+      <w:proofErr w:type="spellEnd"/>
+      <w:r>
+        <w:t xml:space="preserve">, </w:t>
+      </w:r>
+      <w:proofErr w:type="spellStart"/>
+      <w:r>
+        <w:t>Facebook</w:t>
+      </w:r>
+      <w:proofErr w:type="spellEnd"/>
+      <w:r>
+        <w:t>, и т.п.)</w:t>
       </w:r>
     </w:p>
     <w:p>
@@ -854,13 +1183,63 @@
       <w:pPr>
         <w:pStyle w:val="ListParagraph"/>
         <w:numPr>
+          <w:ilvl w:val="1"/>
+          <w:numId w:val="1"/>
+        </w:numPr>
+        <w:jc w:val="both"/>
+      </w:pPr>
+      <w:r>
+        <w:t>Отправление документов или изображений через чат с пациентом</w:t>
+      </w:r>
+      <w:r>
+        <w:t xml:space="preserve"> </w:t>
+      </w:r>
+    </w:p>
+    <w:p>
+      <w:pPr>
+        <w:pStyle w:val="ListParagraph"/>
+        <w:numPr>
+          <w:ilvl w:val="1"/>
+          <w:numId w:val="1"/>
+        </w:numPr>
+        <w:jc w:val="both"/>
+      </w:pPr>
+      <w:r>
+        <w:t>Перевод входящих/исходящих сообщений из русского в английский и наоборот</w:t>
+      </w:r>
+    </w:p>
+    <w:p>
+      <w:pPr>
+        <w:pStyle w:val="ListParagraph"/>
+        <w:numPr>
           <w:ilvl w:val="0"/>
           <w:numId w:val="3"/>
         </w:numPr>
         <w:jc w:val="both"/>
       </w:pPr>
       <w:r>
-        <w:t>Отправление документов или изображений через чат с пациентом</w:t>
+        <w:t>Возможность</w:t>
+      </w:r>
+      <w:r>
+        <w:t xml:space="preserve"> </w:t>
+      </w:r>
+      <w:r>
+        <w:t>удаления отдельных</w:t>
+      </w:r>
+      <w:r>
+        <w:t xml:space="preserve"> сообщени</w:t>
+      </w:r>
+      <w:r>
+        <w:t>й в переписке с пациентом</w:t>
+      </w:r>
+      <w:r>
+        <w:t xml:space="preserve">, а </w:t>
+      </w:r>
+      <w:r>
+        <w:t>также</w:t>
+      </w:r>
+      <w:r>
+        <w:t xml:space="preserve"> всю переписку</w:t>
       </w:r>
     </w:p>
     <w:p>
@@ -873,22 +1252,10 @@
         <w:jc w:val="both"/>
       </w:pPr>
       <w:r>
-        <w:t>Возможность</w:t>
-      </w:r>
-      <w:r>
-        <w:t xml:space="preserve"> </w:t>
-      </w:r>
-      <w:r>
-        <w:t>удаления отдельных</w:t>
-      </w:r>
-      <w:r>
-        <w:t xml:space="preserve"> сообщени</w:t>
-      </w:r>
-      <w:r>
-        <w:t>й в переписке с пациентом</w:t>
-      </w:r>
-      <w:r>
-        <w:t>, а так же всю переписку</w:t>
+        <w:t xml:space="preserve">Клиника </w:t>
+      </w:r>
+      <w:r>
+        <w:t>может просматривать статистику посещения страницы клиники авторизированными и неавторизованными пользователями</w:t>
       </w:r>
     </w:p>
     <w:p>
@@ -901,10 +1268,10 @@
         <w:jc w:val="both"/>
       </w:pPr>
       <w:r>
-        <w:t xml:space="preserve">Клиника </w:t>
-      </w:r>
-      <w:r>
-        <w:t>может просматривать статистику посещения страницы клиники авторизированными и неавторизованными пользователями</w:t>
+        <w:t>Клиника может просмат</w:t>
+      </w:r>
+      <w:r>
+        <w:t>ривать текущее место положение в общем рейтинге и в рейтингах по категориям</w:t>
       </w:r>
     </w:p>
     <w:p>
@@ -914,16 +1281,18 @@
           <w:ilvl w:val="0"/>
           <w:numId w:val="3"/>
         </w:numPr>
-        <w:jc w:val="both"/>
-      </w:pPr>
-      <w:r>
-        <w:t>Клиника может просмат</w:t>
-      </w:r>
-      <w:r>
-        <w:t>ривать текущее место положение в общем рейтинге и в рейтингах по категориям</w:t>
-      </w:r>
-      <w:bookmarkStart w:id="0" w:name="_GoBack"/>
-      <w:bookmarkEnd w:id="0"/>
+      </w:pPr>
+      <w:r>
+        <w:t xml:space="preserve">Возможность открытия </w:t>
+      </w:r>
+      <w:proofErr w:type="spellStart"/>
+      <w:r>
+        <w:t>pdf</w:t>
+      </w:r>
+      <w:proofErr w:type="spellEnd"/>
+      <w:r>
+        <w:t>-файлов и изображений из чата напрямую в веб-приложении</w:t>
+      </w:r>
     </w:p>
     <w:p>
       <w:pPr>
@@ -934,7 +1303,10 @@
         </w:numPr>
       </w:pPr>
       <w:r>
-        <w:t>Возможность открытия pdf-файлов и изображений из чата напрямую в веб-приложении</w:t>
+        <w:t xml:space="preserve">Просмотр любых общедоступных </w:t>
+      </w:r>
+      <w:r>
+        <w:t>страниц</w:t>
       </w:r>
     </w:p>
     <w:p>
@@ -946,21 +1318,6 @@
         </w:numPr>
       </w:pPr>
       <w:r>
-        <w:t xml:space="preserve">Просмотр любых общедоступных </w:t>
-      </w:r>
-      <w:r>
-        <w:t>страниц</w:t>
-      </w:r>
-    </w:p>
-    <w:p>
-      <w:pPr>
-        <w:pStyle w:val="ListParagraph"/>
-        <w:numPr>
-          <w:ilvl w:val="0"/>
-          <w:numId w:val="3"/>
-        </w:numPr>
-      </w:pPr>
-      <w:r>
         <w:t>Поиск с помощью поисковых строк в веб-приложении</w:t>
       </w:r>
     </w:p>
@@ -975,7 +1332,13 @@
         <w:jc w:val="both"/>
       </w:pPr>
       <w:r>
-        <w:t>Модератор – это следующая категория авторизированных пользователей веб-приложения. К функционалу модератора относятся:</w:t>
+        <w:rPr>
+          <w:i/>
+        </w:rPr>
+        <w:t>Модератор</w:t>
+      </w:r>
+      <w:r>
+        <w:t xml:space="preserve"> – это следующая категория авторизированных пользователей веб-приложения. К функционалу модератора относятся:</w:t>
       </w:r>
     </w:p>
     <w:p>
@@ -1127,12 +1490,1859 @@
     </w:p>
     <w:p>
       <w:pPr>
-        <w:jc w:val="both"/>
-      </w:pPr>
-    </w:p>
-    <w:p/>
+        <w:pStyle w:val="Heading2"/>
+        <w:spacing w:after="240"/>
+        <w:rPr>
+          <w:lang w:val="en-US"/>
+        </w:rPr>
+      </w:pPr>
+      <w:r>
+        <w:br w:type="page"/>
+      </w:r>
+      <w:bookmarkStart w:id="3" w:name="_Toc94463072"/>
+      <w:r>
+        <w:lastRenderedPageBreak/>
+        <w:t>1.3 Структура/Карта</w:t>
+      </w:r>
+      <w:bookmarkEnd w:id="3"/>
+    </w:p>
+    <w:p>
+      <w:pPr>
+        <w:jc w:val="both"/>
+      </w:pPr>
+      <w:r>
+        <w:t>Структура веб-приложения подразделяется на несколько ветвей в зависимости от вышеописанной категории пользователя. Например, модератор не имеет доступа к личному кабинету пользователя. Тем не менее, можно выделить общую структуру сайта доступную любому авторизированному и неавторизированному пользователю:</w:t>
+      </w:r>
+    </w:p>
+    <w:p>
+      <w:pPr>
+        <w:pStyle w:val="ListParagraph"/>
+        <w:numPr>
+          <w:ilvl w:val="0"/>
+          <w:numId w:val="4"/>
+        </w:numPr>
+        <w:jc w:val="both"/>
+      </w:pPr>
+      <w:r>
+        <w:rPr>
+          <w:lang w:val="en-US"/>
+        </w:rPr>
+        <w:t>Landing</w:t>
+      </w:r>
+      <w:r>
+        <w:t xml:space="preserve"> </w:t>
+      </w:r>
+      <w:r>
+        <w:rPr>
+          <w:lang w:val="en-US"/>
+        </w:rPr>
+        <w:t>page</w:t>
+      </w:r>
+      <w:r>
+        <w:t xml:space="preserve"> – </w:t>
+      </w:r>
+      <w:r>
+        <w:t xml:space="preserve">первоначальная </w:t>
+      </w:r>
+      <w:r>
+        <w:t>страница</w:t>
+      </w:r>
+      <w:r>
+        <w:t>,</w:t>
+      </w:r>
+      <w:r>
+        <w:t xml:space="preserve"> </w:t>
+      </w:r>
+      <w:r>
+        <w:t>на которой максимально кратко и ясно описывается назначение сайта. Задача этой страницы привлечь новых клиентов (и ординарных пользователей, и клиник).</w:t>
+      </w:r>
+      <w:r>
+        <w:t xml:space="preserve"> На данной странице присутствует три кнопки для перехода на главную/домашнюю страницу приложения, страницу для пользователей-пациентов и на страницу пользователей-клиник.</w:t>
+      </w:r>
+    </w:p>
+    <w:p>
+      <w:pPr>
+        <w:spacing w:after="0"/>
+        <w:ind w:left="720"/>
+        <w:jc w:val="both"/>
+      </w:pPr>
+      <w:r>
+        <w:t>Технические заметки</w:t>
+      </w:r>
+      <w:r>
+        <w:t>:</w:t>
+      </w:r>
+    </w:p>
+    <w:p>
+      <w:pPr>
+        <w:pStyle w:val="ListParagraph"/>
+        <w:numPr>
+          <w:ilvl w:val="1"/>
+          <w:numId w:val="4"/>
+        </w:numPr>
+        <w:jc w:val="both"/>
+      </w:pPr>
+      <w:r>
+        <w:t xml:space="preserve">Адрес: </w:t>
+      </w:r>
+      <w:hyperlink r:id="rId8" w:history="1">
+        <w:r>
+          <w:rPr>
+            <w:rStyle w:val="Hyperlink"/>
+            <w:lang w:val="en-US"/>
+          </w:rPr>
+          <w:t>www</w:t>
+        </w:r>
+        <w:r>
+          <w:rPr>
+            <w:rStyle w:val="Hyperlink"/>
+          </w:rPr>
+          <w:t>.(</w:t>
+        </w:r>
+        <w:r>
+          <w:rPr>
+            <w:rStyle w:val="Hyperlink"/>
+            <w:lang w:val="en-US"/>
+          </w:rPr>
+          <w:t>domain</w:t>
+        </w:r>
+        <w:r>
+          <w:rPr>
+            <w:rStyle w:val="Hyperlink"/>
+          </w:rPr>
+          <w:t>).</w:t>
+        </w:r>
+        <w:r>
+          <w:rPr>
+            <w:rStyle w:val="Hyperlink"/>
+            <w:lang w:val="en-US"/>
+          </w:rPr>
+          <w:t>com</w:t>
+        </w:r>
+      </w:hyperlink>
+    </w:p>
+    <w:p>
+      <w:pPr>
+        <w:pStyle w:val="ListParagraph"/>
+        <w:numPr>
+          <w:ilvl w:val="1"/>
+          <w:numId w:val="4"/>
+        </w:numPr>
+        <w:jc w:val="both"/>
+      </w:pPr>
+      <w:r>
+        <w:t>Необходима о</w:t>
+      </w:r>
+      <w:r>
+        <w:t xml:space="preserve">птимизация по </w:t>
+      </w:r>
+      <w:r>
+        <w:rPr>
+          <w:lang w:val="en-US"/>
+        </w:rPr>
+        <w:t>SEO</w:t>
+      </w:r>
+      <w:r>
+        <w:t xml:space="preserve">, так как данная </w:t>
+      </w:r>
+      <w:r>
+        <w:t>страница должна легко индексироваться</w:t>
+      </w:r>
+      <w:r>
+        <w:t>. При этом контент самой страниц не меняется от пользователя к пользователю.</w:t>
+      </w:r>
+      <w:r>
+        <w:t xml:space="preserve"> </w:t>
+      </w:r>
+      <w:r>
+        <w:t xml:space="preserve">Поэтому рендеринг должен происходить по схеме </w:t>
+      </w:r>
+      <w:r>
+        <w:rPr>
+          <w:lang w:val="en-US"/>
+        </w:rPr>
+        <w:t>SSG</w:t>
+      </w:r>
+      <w:r>
+        <w:t xml:space="preserve"> (</w:t>
+      </w:r>
+      <w:r>
+        <w:rPr>
+          <w:lang w:val="en-US"/>
+        </w:rPr>
+        <w:t>Static</w:t>
+      </w:r>
+      <w:r>
+        <w:t xml:space="preserve"> </w:t>
+      </w:r>
+      <w:r>
+        <w:rPr>
+          <w:lang w:val="en-US"/>
+        </w:rPr>
+        <w:t>Site</w:t>
+      </w:r>
+      <w:r>
+        <w:t xml:space="preserve"> </w:t>
+      </w:r>
+      <w:r>
+        <w:rPr>
+          <w:lang w:val="en-US"/>
+        </w:rPr>
+        <w:t>Generation</w:t>
+      </w:r>
+      <w:r>
+        <w:t xml:space="preserve">), </w:t>
+      </w:r>
+      <w:r>
+        <w:t>когда генерация статической страницы происходит во время сборки сайта.</w:t>
+      </w:r>
+    </w:p>
+    <w:p>
+      <w:pPr>
+        <w:pStyle w:val="ListParagraph"/>
+        <w:ind w:left="1440"/>
+        <w:jc w:val="both"/>
+      </w:pPr>
+    </w:p>
+    <w:p>
+      <w:pPr>
+        <w:pStyle w:val="ListParagraph"/>
+        <w:numPr>
+          <w:ilvl w:val="0"/>
+          <w:numId w:val="4"/>
+        </w:numPr>
+        <w:spacing w:before="240"/>
+        <w:jc w:val="both"/>
+      </w:pPr>
+      <w:r>
+        <w:t>Главная (или домашняя) страница – основная страница приложения,</w:t>
+      </w:r>
+      <w:r>
+        <w:t xml:space="preserve"> на которой пользователи могут проводить поиск клиник. </w:t>
+      </w:r>
+      <w:r>
+        <w:t xml:space="preserve"> </w:t>
+      </w:r>
+      <w:r>
+        <w:t>Также эта страницы</w:t>
+      </w:r>
+      <w:r>
+        <w:t xml:space="preserve"> определяет </w:t>
+      </w:r>
+      <w:r>
+        <w:rPr>
+          <w:lang w:val="en-US"/>
+        </w:rPr>
+        <w:t>Layout</w:t>
+      </w:r>
+      <w:r>
+        <w:t xml:space="preserve"> </w:t>
+      </w:r>
+      <w:r>
+        <w:t>все остальных страниц.</w:t>
+      </w:r>
+      <w:r>
+        <w:t xml:space="preserve"> </w:t>
+      </w:r>
+      <w:r>
+        <w:t xml:space="preserve">Под </w:t>
+      </w:r>
+      <w:r>
+        <w:rPr>
+          <w:lang w:val="en-US"/>
+        </w:rPr>
+        <w:t>Layout</w:t>
+      </w:r>
+      <w:r>
+        <w:t xml:space="preserve"> </w:t>
+      </w:r>
+      <w:r>
+        <w:t xml:space="preserve">подразумевается совокупность общих компонентов </w:t>
+      </w:r>
+      <w:r>
+        <w:t xml:space="preserve">интерфейса </w:t>
+      </w:r>
+      <w:r>
+        <w:t xml:space="preserve">приложения, сохраняющих свое местоположение, структуру и дизайн для всех остальных страниц. В </w:t>
+      </w:r>
+      <w:r>
+        <w:rPr>
+          <w:lang w:val="en-US"/>
+        </w:rPr>
+        <w:t>Layout</w:t>
+      </w:r>
+      <w:r>
+        <w:t xml:space="preserve"> </w:t>
+      </w:r>
+      <w:r>
+        <w:t>входят:</w:t>
+      </w:r>
+    </w:p>
+    <w:p>
+      <w:pPr>
+        <w:pStyle w:val="ListParagraph"/>
+        <w:numPr>
+          <w:ilvl w:val="1"/>
+          <w:numId w:val="4"/>
+        </w:numPr>
+        <w:spacing w:before="240"/>
+        <w:jc w:val="both"/>
+      </w:pPr>
+      <w:r>
+        <w:t>Н</w:t>
+      </w:r>
+      <w:r>
+        <w:t>авигационный бар</w:t>
+      </w:r>
+      <w:r>
+        <w:t xml:space="preserve"> (</w:t>
+      </w:r>
+      <w:proofErr w:type="spellStart"/>
+      <w:r>
+        <w:rPr>
+          <w:lang w:val="en-US"/>
+        </w:rPr>
+        <w:t>navbar</w:t>
+      </w:r>
+      <w:proofErr w:type="spellEnd"/>
+      <w:r>
+        <w:t>)</w:t>
+      </w:r>
+      <w:r>
+        <w:t xml:space="preserve"> </w:t>
+      </w:r>
+      <w:r>
+        <w:t>с кнопками</w:t>
+      </w:r>
+      <w:r>
+        <w:t>-</w:t>
+      </w:r>
+      <w:r>
+        <w:t>ссылками на следующие страницы</w:t>
+      </w:r>
+      <w:r>
+        <w:t xml:space="preserve"> приложения</w:t>
+      </w:r>
+      <w:r>
+        <w:t>:</w:t>
+      </w:r>
+    </w:p>
+    <w:p>
+      <w:pPr>
+        <w:pStyle w:val="ListParagraph"/>
+        <w:numPr>
+          <w:ilvl w:val="2"/>
+          <w:numId w:val="4"/>
+        </w:numPr>
+        <w:spacing w:before="240"/>
+        <w:jc w:val="both"/>
+        <w:rPr>
+          <w:lang w:val="en-US"/>
+        </w:rPr>
+      </w:pPr>
+      <w:r>
+        <w:t xml:space="preserve">Пациентам </w:t>
+      </w:r>
+      <w:r>
+        <w:rPr>
+          <w:lang w:val="en-US"/>
+        </w:rPr>
+        <w:t xml:space="preserve">(For </w:t>
+      </w:r>
+      <w:r>
+        <w:rPr>
+          <w:lang w:val="en-US"/>
+        </w:rPr>
+        <w:t>patients</w:t>
+      </w:r>
+      <w:r>
+        <w:rPr>
+          <w:lang w:val="en-US"/>
+        </w:rPr>
+        <w:t>)</w:t>
+      </w:r>
+    </w:p>
+    <w:p>
+      <w:pPr>
+        <w:pStyle w:val="ListParagraph"/>
+        <w:numPr>
+          <w:ilvl w:val="2"/>
+          <w:numId w:val="4"/>
+        </w:numPr>
+        <w:spacing w:before="240"/>
+        <w:jc w:val="both"/>
+      </w:pPr>
+      <w:r>
+        <w:t>Клиникам</w:t>
+      </w:r>
+      <w:r>
+        <w:rPr>
+          <w:lang w:val="en-US"/>
+        </w:rPr>
+        <w:t xml:space="preserve"> (For clinics)</w:t>
+      </w:r>
+    </w:p>
+    <w:p>
+      <w:pPr>
+        <w:pStyle w:val="ListParagraph"/>
+        <w:numPr>
+          <w:ilvl w:val="2"/>
+          <w:numId w:val="4"/>
+        </w:numPr>
+        <w:spacing w:before="240"/>
+        <w:jc w:val="both"/>
+      </w:pPr>
+      <w:r>
+        <w:t>Рекламодателям</w:t>
+      </w:r>
+      <w:r>
+        <w:rPr>
+          <w:lang w:val="en-US"/>
+        </w:rPr>
+        <w:t xml:space="preserve"> (A</w:t>
+      </w:r>
+      <w:r>
+        <w:rPr>
+          <w:lang w:val="en-US"/>
+        </w:rPr>
+        <w:t>dvertisement</w:t>
+      </w:r>
+      <w:r>
+        <w:rPr>
+          <w:lang w:val="en-US"/>
+        </w:rPr>
+        <w:t>)</w:t>
+      </w:r>
+    </w:p>
+    <w:p>
+      <w:pPr>
+        <w:pStyle w:val="ListParagraph"/>
+        <w:numPr>
+          <w:ilvl w:val="2"/>
+          <w:numId w:val="4"/>
+        </w:numPr>
+        <w:spacing w:before="240"/>
+        <w:jc w:val="both"/>
+      </w:pPr>
+      <w:r>
+        <w:t xml:space="preserve">О нас </w:t>
+      </w:r>
+      <w:r>
+        <w:rPr>
+          <w:lang w:val="en-US"/>
+        </w:rPr>
+        <w:t>(About)</w:t>
+      </w:r>
+    </w:p>
+    <w:p>
+      <w:pPr>
+        <w:pStyle w:val="ListParagraph"/>
+        <w:spacing w:before="240"/>
+        <w:ind w:left="1440"/>
+        <w:jc w:val="both"/>
+      </w:pPr>
+      <w:r>
+        <w:t xml:space="preserve">Также на </w:t>
+      </w:r>
+      <w:proofErr w:type="spellStart"/>
+      <w:r>
+        <w:t>навбаре</w:t>
+      </w:r>
+      <w:proofErr w:type="spellEnd"/>
+      <w:r>
+        <w:t xml:space="preserve"> находится кнопка </w:t>
+      </w:r>
+      <w:r>
+        <w:t>“</w:t>
+      </w:r>
+      <w:r>
+        <w:t>Направления</w:t>
+      </w:r>
+      <w:r>
+        <w:t>”</w:t>
+      </w:r>
+      <w:r>
+        <w:t>, которая не является прямо ссылкой, но раскрывает отсортированный по алфавиту список из ссылок на отдельные медицинские категории. Каждая ссылка будет переводить пользователя на страницу с результатами поиска по данной категории. Результатом является список из карточек клиник.</w:t>
+      </w:r>
+    </w:p>
+    <w:p>
+      <w:pPr>
+        <w:pStyle w:val="ListParagraph"/>
+        <w:numPr>
+          <w:ilvl w:val="1"/>
+          <w:numId w:val="4"/>
+        </w:numPr>
+        <w:spacing w:before="240"/>
+        <w:jc w:val="both"/>
+      </w:pPr>
+      <w:r>
+        <w:t xml:space="preserve">Основной контент страницы </w:t>
+      </w:r>
+      <w:r>
+        <w:t>(</w:t>
+      </w:r>
+      <w:r>
+        <w:rPr>
+          <w:lang w:val="en-US"/>
+        </w:rPr>
+        <w:t>body</w:t>
+      </w:r>
+      <w:r>
+        <w:t>), отличающийся от страницы к странице</w:t>
+      </w:r>
+    </w:p>
+    <w:p>
+      <w:pPr>
+        <w:pStyle w:val="ListParagraph"/>
+        <w:numPr>
+          <w:ilvl w:val="1"/>
+          <w:numId w:val="4"/>
+        </w:numPr>
+        <w:spacing w:before="240"/>
+        <w:jc w:val="both"/>
+      </w:pPr>
+      <w:r>
+        <w:t>Нижний колонтитул</w:t>
+      </w:r>
+      <w:r>
+        <w:t xml:space="preserve"> </w:t>
+      </w:r>
+      <w:r>
+        <w:t>(</w:t>
+      </w:r>
+      <w:r>
+        <w:rPr>
+          <w:lang w:val="en-US"/>
+        </w:rPr>
+        <w:t>footer</w:t>
+      </w:r>
+      <w:r>
+        <w:t>)</w:t>
+      </w:r>
+      <w:r>
+        <w:t xml:space="preserve"> с кнопками-ссылками </w:t>
+      </w:r>
+      <w:r>
+        <w:t xml:space="preserve">на </w:t>
+      </w:r>
+      <w:r>
+        <w:t xml:space="preserve">дополнительную </w:t>
+      </w:r>
+      <w:r>
+        <w:t xml:space="preserve">информацию о приложении и внешние источники (например, социальные сети). Также на футоре есть мини-форма с предложение подписаться на рассылку </w:t>
+      </w:r>
+      <w:r>
+        <w:rPr>
+          <w:lang w:val="en-US"/>
+        </w:rPr>
+        <w:t>email</w:t>
+      </w:r>
+      <w:r>
+        <w:t>.</w:t>
+      </w:r>
+    </w:p>
+    <w:p>
+      <w:pPr>
+        <w:spacing w:before="240" w:after="0"/>
+        <w:ind w:left="708"/>
+        <w:jc w:val="both"/>
+      </w:pPr>
+      <w:r>
+        <w:t>Контент главной страницы включает в себя (по порядку, сверху вниз):</w:t>
+      </w:r>
+    </w:p>
+    <w:p>
+      <w:pPr>
+        <w:pStyle w:val="ListParagraph"/>
+        <w:numPr>
+          <w:ilvl w:val="0"/>
+          <w:numId w:val="5"/>
+        </w:numPr>
+        <w:jc w:val="both"/>
+      </w:pPr>
+      <w:r>
+        <w:t xml:space="preserve">Список из топ-8 мини карточек клиник. Каждая карточка имеет </w:t>
+      </w:r>
+      <w:proofErr w:type="spellStart"/>
+      <w:r>
+        <w:t>аватар</w:t>
+      </w:r>
+      <w:proofErr w:type="spellEnd"/>
+      <w:r>
+        <w:t>, название клиники, город и ссылку на персональную страницу клиники. Также есть кнопка добавить в избранное, которая доступна только для авторизированных пациентов</w:t>
+      </w:r>
+      <w:r>
+        <w:t>.</w:t>
+      </w:r>
+    </w:p>
+    <w:p>
+      <w:pPr>
+        <w:pStyle w:val="ListParagraph"/>
+        <w:numPr>
+          <w:ilvl w:val="0"/>
+          <w:numId w:val="5"/>
+        </w:numPr>
+        <w:jc w:val="both"/>
+      </w:pPr>
+      <w:r>
+        <w:t>Далее идет четыре поисковых строки: по стране, по городу, по названию диагноза и по коду диагноза.</w:t>
+      </w:r>
+    </w:p>
+    <w:p>
+      <w:pPr>
+        <w:pStyle w:val="ListParagraph"/>
+        <w:numPr>
+          <w:ilvl w:val="0"/>
+          <w:numId w:val="5"/>
+        </w:numPr>
+        <w:jc w:val="both"/>
+      </w:pPr>
+      <w:r>
+        <w:t xml:space="preserve">Далее идет результата поиска – список из клиник, найденных по критериям поиска. В поиске отображается максимум 8 карточек клиник. Если результат поиска больше 8 </w:t>
+      </w:r>
+      <w:r>
+        <w:lastRenderedPageBreak/>
+        <w:t>карточек, то справа внизу от списка появляется кнопка</w:t>
+      </w:r>
+      <w:r>
+        <w:t xml:space="preserve"> </w:t>
+      </w:r>
+      <w:r>
+        <w:t xml:space="preserve">пагинации, позволяющая </w:t>
+      </w:r>
+      <w:r>
+        <w:t>загрузить еще 8 карточек клиник. Кнопка работает до тех пор, пока не загрузятся все карточки, проходящие условия поиска.</w:t>
+      </w:r>
+    </w:p>
+    <w:p>
+      <w:pPr>
+        <w:ind w:firstLine="708"/>
+        <w:jc w:val="both"/>
+      </w:pPr>
+      <w:r>
+        <w:t>Технические заметки:</w:t>
+      </w:r>
+    </w:p>
+    <w:p>
+      <w:pPr>
+        <w:pStyle w:val="ListParagraph"/>
+        <w:numPr>
+          <w:ilvl w:val="1"/>
+          <w:numId w:val="4"/>
+        </w:numPr>
+        <w:jc w:val="both"/>
+      </w:pPr>
+      <w:r>
+        <w:t>Адрес</w:t>
+      </w:r>
+      <w:r>
+        <w:t xml:space="preserve"> главной страницы</w:t>
+      </w:r>
+      <w:r>
+        <w:t xml:space="preserve">: </w:t>
+      </w:r>
+      <w:hyperlink r:id="rId9" w:history="1">
+        <w:r>
+          <w:rPr>
+            <w:rStyle w:val="Hyperlink"/>
+            <w:lang w:val="en-US"/>
+          </w:rPr>
+          <w:t>www</w:t>
+        </w:r>
+        <w:r>
+          <w:rPr>
+            <w:rStyle w:val="Hyperlink"/>
+          </w:rPr>
+          <w:t>.(</w:t>
+        </w:r>
+        <w:r>
+          <w:rPr>
+            <w:rStyle w:val="Hyperlink"/>
+            <w:lang w:val="en-US"/>
+          </w:rPr>
+          <w:t>domain</w:t>
+        </w:r>
+        <w:r>
+          <w:rPr>
+            <w:rStyle w:val="Hyperlink"/>
+          </w:rPr>
+          <w:t>).</w:t>
+        </w:r>
+        <w:r>
+          <w:rPr>
+            <w:rStyle w:val="Hyperlink"/>
+            <w:lang w:val="en-US"/>
+          </w:rPr>
+          <w:t>co</w:t>
+        </w:r>
+        <w:r>
+          <w:rPr>
+            <w:rStyle w:val="Hyperlink"/>
+            <w:lang w:val="en-US"/>
+          </w:rPr>
+          <w:t>m</w:t>
+        </w:r>
+        <w:r>
+          <w:rPr>
+            <w:rStyle w:val="Hyperlink"/>
+          </w:rPr>
+          <w:t>/</w:t>
+        </w:r>
+        <w:r>
+          <w:rPr>
+            <w:rStyle w:val="Hyperlink"/>
+            <w:lang w:val="en-US"/>
+          </w:rPr>
+          <w:t>home</w:t>
+        </w:r>
+      </w:hyperlink>
+    </w:p>
+    <w:p>
+      <w:pPr>
+        <w:pStyle w:val="ListParagraph"/>
+        <w:numPr>
+          <w:ilvl w:val="1"/>
+          <w:numId w:val="4"/>
+        </w:numPr>
+        <w:jc w:val="both"/>
+        <w:rPr>
+          <w:u w:val="single"/>
+        </w:rPr>
+      </w:pPr>
+      <w:r>
+        <w:t>Данная страница дает пользователю возможность динамически подгружать карточки клиник. Причем список клиник не статичен: новые клиники могут быть добавлены в базу данных в любое время. Поэтому данн</w:t>
+      </w:r>
+      <w:r>
+        <w:t xml:space="preserve">ую </w:t>
+      </w:r>
+      <w:r>
+        <w:t xml:space="preserve">страницу стоит создавать на основе схемы </w:t>
+      </w:r>
+      <w:r>
+        <w:rPr>
+          <w:lang w:val="en-US"/>
+        </w:rPr>
+        <w:t>CSR</w:t>
+      </w:r>
+      <w:r>
+        <w:t xml:space="preserve"> (</w:t>
+      </w:r>
+      <w:r>
+        <w:rPr>
+          <w:lang w:val="en-US"/>
+        </w:rPr>
+        <w:t>Client</w:t>
+      </w:r>
+      <w:r>
+        <w:t xml:space="preserve"> </w:t>
+      </w:r>
+      <w:r>
+        <w:rPr>
+          <w:lang w:val="en-US"/>
+        </w:rPr>
+        <w:t>Side</w:t>
+      </w:r>
+      <w:r>
+        <w:t xml:space="preserve"> </w:t>
+      </w:r>
+      <w:r>
+        <w:rPr>
+          <w:lang w:val="en-US"/>
+        </w:rPr>
+        <w:t>Rendering</w:t>
+      </w:r>
+      <w:r>
+        <w:t>)</w:t>
+      </w:r>
+      <w:r>
+        <w:t xml:space="preserve">, когда данные страницы подгружаются </w:t>
+      </w:r>
+      <w:r>
+        <w:t>кажды</w:t>
+      </w:r>
+      <w:r>
+        <w:t>й</w:t>
+      </w:r>
+      <w:r>
+        <w:t xml:space="preserve"> раз </w:t>
+      </w:r>
+      <w:r>
+        <w:t xml:space="preserve">на стороне клиента. </w:t>
+      </w:r>
+      <w:r>
+        <w:rPr>
+          <w:u w:val="single"/>
+        </w:rPr>
+        <w:t xml:space="preserve">Такой подход не дает возможность для индексации страницы по </w:t>
+      </w:r>
+      <w:r>
+        <w:rPr>
+          <w:u w:val="single"/>
+          <w:lang w:val="en-US"/>
+        </w:rPr>
+        <w:t>SEO</w:t>
+      </w:r>
+      <w:r>
+        <w:rPr>
+          <w:u w:val="single"/>
+        </w:rPr>
+        <w:t>.</w:t>
+      </w:r>
+    </w:p>
+    <w:p>
+      <w:pPr>
+        <w:pStyle w:val="ListParagraph"/>
+        <w:ind w:left="1440"/>
+        <w:jc w:val="both"/>
+        <w:rPr>
+          <w:u w:val="single"/>
+        </w:rPr>
+      </w:pPr>
+    </w:p>
+    <w:p>
+      <w:pPr>
+        <w:pStyle w:val="ListParagraph"/>
+        <w:numPr>
+          <w:ilvl w:val="0"/>
+          <w:numId w:val="4"/>
+        </w:numPr>
+        <w:spacing w:before="240"/>
+        <w:jc w:val="both"/>
+      </w:pPr>
+      <w:r>
+        <w:t xml:space="preserve">Страница </w:t>
+      </w:r>
+      <w:r>
+        <w:t>“</w:t>
+      </w:r>
+      <w:r>
+        <w:t>Пациентам</w:t>
+      </w:r>
+      <w:r>
+        <w:t xml:space="preserve">” – </w:t>
+      </w:r>
+      <w:r>
+        <w:t xml:space="preserve">страница, более подробно (в отличии от </w:t>
+      </w:r>
+      <w:r>
+        <w:rPr>
+          <w:lang w:val="en-US"/>
+        </w:rPr>
+        <w:t>Landing</w:t>
+      </w:r>
+      <w:r>
+        <w:t xml:space="preserve"> </w:t>
+      </w:r>
+      <w:r>
+        <w:rPr>
+          <w:lang w:val="en-US"/>
+        </w:rPr>
+        <w:t>page</w:t>
+      </w:r>
+      <w:r>
+        <w:t xml:space="preserve">) </w:t>
+      </w:r>
+      <w:r>
+        <w:t xml:space="preserve">описывающая функции доступные пользователю, как пациенту. </w:t>
+      </w:r>
+      <w:r>
+        <w:t xml:space="preserve">Структура страницы основана на </w:t>
+      </w:r>
+      <w:r>
+        <w:rPr>
+          <w:lang w:val="en-US"/>
+        </w:rPr>
+        <w:t>Layout</w:t>
+      </w:r>
+      <w:r>
+        <w:t xml:space="preserve">, </w:t>
+      </w:r>
+      <w:r>
+        <w:t>но в</w:t>
+      </w:r>
+      <w:r>
+        <w:t xml:space="preserve"> </w:t>
+      </w:r>
+      <w:r>
+        <w:rPr>
+          <w:lang w:val="en-US"/>
+        </w:rPr>
+        <w:t>body</w:t>
+      </w:r>
+      <w:r>
+        <w:t xml:space="preserve"> </w:t>
+      </w:r>
+      <w:r>
+        <w:t xml:space="preserve">страницы находится параграф с текстом и пунктами по необходимости. Ниже параграфа располагаются две кнопки – </w:t>
+      </w:r>
+      <w:r>
+        <w:t>“</w:t>
+      </w:r>
+      <w:r>
+        <w:t>Вход</w:t>
+      </w:r>
+      <w:r>
+        <w:t xml:space="preserve">” </w:t>
+      </w:r>
+      <w:r>
+        <w:t>(</w:t>
+      </w:r>
+      <w:r>
+        <w:t>“</w:t>
+      </w:r>
+      <w:r>
+        <w:rPr>
+          <w:lang w:val="en-US"/>
+        </w:rPr>
+        <w:t>Sign</w:t>
+      </w:r>
+      <w:r>
+        <w:t xml:space="preserve"> </w:t>
+      </w:r>
+      <w:r>
+        <w:rPr>
+          <w:lang w:val="en-US"/>
+        </w:rPr>
+        <w:t>In</w:t>
+      </w:r>
+      <w:r>
+        <w:t xml:space="preserve">”) </w:t>
+      </w:r>
+      <w:r>
+        <w:t xml:space="preserve">и </w:t>
+      </w:r>
+      <w:r>
+        <w:t>“</w:t>
+      </w:r>
+      <w:r>
+        <w:t>Регистрация</w:t>
+      </w:r>
+      <w:r>
+        <w:t>” (“</w:t>
+      </w:r>
+      <w:r>
+        <w:rPr>
+          <w:lang w:val="en-US"/>
+        </w:rPr>
+        <w:t>Sign</w:t>
+      </w:r>
+      <w:r>
+        <w:t xml:space="preserve"> </w:t>
+      </w:r>
+      <w:r>
+        <w:rPr>
+          <w:lang w:val="en-US"/>
+        </w:rPr>
+        <w:t>Up</w:t>
+      </w:r>
+      <w:r>
+        <w:t>”).</w:t>
+      </w:r>
+      <w:r>
+        <w:t xml:space="preserve"> </w:t>
+      </w:r>
+    </w:p>
+    <w:p>
+      <w:pPr>
+        <w:ind w:firstLine="708"/>
+        <w:jc w:val="both"/>
+      </w:pPr>
+      <w:r>
+        <w:t>Технические заметки:</w:t>
+      </w:r>
+    </w:p>
+    <w:p>
+      <w:pPr>
+        <w:pStyle w:val="ListParagraph"/>
+        <w:numPr>
+          <w:ilvl w:val="1"/>
+          <w:numId w:val="4"/>
+        </w:numPr>
+        <w:jc w:val="both"/>
+      </w:pPr>
+      <w:r>
+        <w:t xml:space="preserve">Адрес страницы: </w:t>
+      </w:r>
+      <w:r>
+        <w:rPr>
+          <w:lang w:val="en-US"/>
+        </w:rPr>
+        <w:t>www</w:t>
+      </w:r>
+      <w:r>
+        <w:t>.(</w:t>
+      </w:r>
+      <w:r>
+        <w:rPr>
+          <w:lang w:val="en-US"/>
+        </w:rPr>
+        <w:t>domain</w:t>
+      </w:r>
+      <w:r>
+        <w:t>).</w:t>
+      </w:r>
+      <w:r>
+        <w:rPr>
+          <w:lang w:val="en-US"/>
+        </w:rPr>
+        <w:t>com</w:t>
+      </w:r>
+      <w:r>
+        <w:t>/</w:t>
+      </w:r>
+      <w:r>
+        <w:rPr>
+          <w:lang w:val="en-US"/>
+        </w:rPr>
+        <w:t>patients</w:t>
+      </w:r>
+    </w:p>
+    <w:p>
+      <w:pPr>
+        <w:pStyle w:val="ListParagraph"/>
+        <w:numPr>
+          <w:ilvl w:val="1"/>
+          <w:numId w:val="4"/>
+        </w:numPr>
+        <w:jc w:val="both"/>
+        <w:rPr>
+          <w:u w:val="single"/>
+        </w:rPr>
+      </w:pPr>
+      <w:r>
+        <w:t xml:space="preserve">Страница будет сгенерирована по схеме </w:t>
+      </w:r>
+      <w:r>
+        <w:rPr>
+          <w:lang w:val="en-US"/>
+        </w:rPr>
+        <w:t>SSG</w:t>
+      </w:r>
+      <w:r>
+        <w:t xml:space="preserve">, дающая возможность оптимизировать </w:t>
+      </w:r>
+      <w:r>
+        <w:rPr>
+          <w:lang w:val="en-US"/>
+        </w:rPr>
+        <w:t>SEO</w:t>
+      </w:r>
+    </w:p>
+    <w:p>
+      <w:pPr>
+        <w:pStyle w:val="ListParagraph"/>
+        <w:spacing w:before="240"/>
+        <w:jc w:val="both"/>
+      </w:pPr>
+    </w:p>
+    <w:p>
+      <w:pPr>
+        <w:pStyle w:val="ListParagraph"/>
+        <w:numPr>
+          <w:ilvl w:val="0"/>
+          <w:numId w:val="4"/>
+        </w:numPr>
+        <w:spacing w:before="240"/>
+        <w:jc w:val="both"/>
+      </w:pPr>
+      <w:r>
+        <w:t xml:space="preserve">Страница входа пользователя, как </w:t>
+      </w:r>
+      <w:proofErr w:type="gramStart"/>
+      <w:r>
+        <w:t>пациента</w:t>
+      </w:r>
+      <w:proofErr w:type="gramEnd"/>
+      <w:r>
+        <w:t xml:space="preserve"> </w:t>
+      </w:r>
+      <w:r>
+        <w:t>так и</w:t>
+      </w:r>
+      <w:r>
+        <w:t xml:space="preserve"> клиники</w:t>
+      </w:r>
+      <w:r>
+        <w:t xml:space="preserve">, содержит форму для ввода электронной почты или </w:t>
+      </w:r>
+      <w:r>
+        <w:rPr>
+          <w:lang w:val="en-US"/>
+        </w:rPr>
+        <w:t>username</w:t>
+      </w:r>
+      <w:r>
+        <w:t xml:space="preserve"> (в первой графе) и пароля (во второй графе). По дефолту, вводимый пароль отображается знаком </w:t>
+      </w:r>
+      <w:r>
+        <w:t xml:space="preserve">“*”, </w:t>
+      </w:r>
+      <w:r>
+        <w:t>но пользователь может выбрать функцию</w:t>
+      </w:r>
+      <w:r>
+        <w:t xml:space="preserve"> показа пароля.</w:t>
+      </w:r>
+    </w:p>
+    <w:p>
+      <w:pPr>
+        <w:spacing w:before="240"/>
+        <w:ind w:left="720"/>
+        <w:jc w:val="both"/>
+      </w:pPr>
+      <w:r>
+        <w:t>Ниже</w:t>
+      </w:r>
+      <w:r>
+        <w:t xml:space="preserve"> формы</w:t>
+      </w:r>
+      <w:r>
+        <w:t>, по центру,</w:t>
+      </w:r>
+      <w:r>
+        <w:t xml:space="preserve"> находится кнопка </w:t>
+      </w:r>
+      <w:r>
+        <w:t>“</w:t>
+      </w:r>
+      <w:r>
+        <w:t>Войти</w:t>
+      </w:r>
+      <w:r>
+        <w:t>”</w:t>
+      </w:r>
+      <w:r>
+        <w:t xml:space="preserve"> (</w:t>
+      </w:r>
+      <w:r>
+        <w:t>“</w:t>
+      </w:r>
+      <w:r>
+        <w:rPr>
+          <w:lang w:val="en-US"/>
+        </w:rPr>
+        <w:t>Submit</w:t>
+      </w:r>
+      <w:r>
+        <w:t>”)</w:t>
+      </w:r>
+      <w:r>
+        <w:t xml:space="preserve">, при нажатии на которую, данные отправляются на сервер для проверки. Если почта или </w:t>
+      </w:r>
+      <w:r>
+        <w:rPr>
+          <w:lang w:val="en-US"/>
+        </w:rPr>
+        <w:t>username</w:t>
+      </w:r>
+      <w:r>
+        <w:t xml:space="preserve"> </w:t>
+      </w:r>
+      <w:r>
+        <w:t xml:space="preserve">существует в БД, но пароль не верен, ниже формы появляется текст с ошибкой </w:t>
+      </w:r>
+      <w:r>
+        <w:t>“</w:t>
+      </w:r>
+      <w:r>
+        <w:t>Неверный пароль</w:t>
+      </w:r>
+      <w:r>
+        <w:t xml:space="preserve">”. </w:t>
+      </w:r>
+      <w:r>
+        <w:t xml:space="preserve">Если </w:t>
+      </w:r>
+      <w:r>
+        <w:t>почта/</w:t>
+      </w:r>
+      <w:r>
+        <w:rPr>
+          <w:lang w:val="en-US"/>
+        </w:rPr>
+        <w:t>username</w:t>
+      </w:r>
+      <w:r>
+        <w:t xml:space="preserve"> </w:t>
+      </w:r>
+      <w:r>
+        <w:t xml:space="preserve">отсутствует в БД, то выводится текст с ошибкой </w:t>
+      </w:r>
+      <w:r>
+        <w:t>“</w:t>
+      </w:r>
+      <w:r>
+        <w:t xml:space="preserve">Почта или </w:t>
+      </w:r>
+      <w:r>
+        <w:rPr>
+          <w:lang w:val="en-US"/>
+        </w:rPr>
+        <w:t>username</w:t>
+      </w:r>
+      <w:r>
+        <w:t xml:space="preserve"> </w:t>
+      </w:r>
+      <w:r>
+        <w:t>введены неверно</w:t>
+      </w:r>
+      <w:r>
+        <w:t>”.</w:t>
+      </w:r>
+    </w:p>
+    <w:p>
+      <w:pPr>
+        <w:spacing w:before="240"/>
+        <w:ind w:left="720"/>
+        <w:jc w:val="both"/>
+      </w:pPr>
+      <w:r>
+        <w:t xml:space="preserve">Ниже кнопки </w:t>
+      </w:r>
+      <w:r>
+        <w:t>“</w:t>
+      </w:r>
+      <w:r>
+        <w:t>Войти</w:t>
+      </w:r>
+      <w:r>
+        <w:t xml:space="preserve">” </w:t>
+      </w:r>
+      <w:r>
+        <w:t xml:space="preserve">расположена еще одна кнопка-ссылка – </w:t>
+      </w:r>
+      <w:r>
+        <w:t>“</w:t>
+      </w:r>
+      <w:r>
+        <w:t>Еще нет аккаунта? Зарегистрироваться можно здесь</w:t>
+      </w:r>
+      <w:r>
+        <w:t>”</w:t>
+      </w:r>
+      <w:r>
+        <w:t xml:space="preserve"> –</w:t>
+      </w:r>
+      <w:r>
+        <w:t xml:space="preserve"> </w:t>
+      </w:r>
+      <w:r>
+        <w:t>отправляющая пользователя на страницу с формой регистрации.</w:t>
+      </w:r>
+    </w:p>
+    <w:p>
+      <w:pPr>
+        <w:ind w:firstLine="708"/>
+        <w:jc w:val="both"/>
+      </w:pPr>
+      <w:r>
+        <w:t>Технические заметки:</w:t>
+      </w:r>
+    </w:p>
+    <w:p>
+      <w:pPr>
+        <w:pStyle w:val="ListParagraph"/>
+        <w:numPr>
+          <w:ilvl w:val="1"/>
+          <w:numId w:val="4"/>
+        </w:numPr>
+        <w:jc w:val="both"/>
+      </w:pPr>
+      <w:r>
+        <w:t xml:space="preserve">Адрес страницы: </w:t>
+      </w:r>
+      <w:r>
+        <w:rPr>
+          <w:lang w:val="en-US"/>
+        </w:rPr>
+        <w:t>www</w:t>
+      </w:r>
+      <w:r>
+        <w:t>.(</w:t>
+      </w:r>
+      <w:r>
+        <w:rPr>
+          <w:lang w:val="en-US"/>
+        </w:rPr>
+        <w:t>domain</w:t>
+      </w:r>
+      <w:r>
+        <w:t>).</w:t>
+      </w:r>
+      <w:r>
+        <w:rPr>
+          <w:lang w:val="en-US"/>
+        </w:rPr>
+        <w:t>com</w:t>
+      </w:r>
+      <w:r>
+        <w:t>/</w:t>
+      </w:r>
+      <w:proofErr w:type="spellStart"/>
+      <w:r>
+        <w:rPr>
+          <w:lang w:val="en-US"/>
+        </w:rPr>
+        <w:t>signin</w:t>
+      </w:r>
+      <w:proofErr w:type="spellEnd"/>
+    </w:p>
+    <w:p>
+      <w:pPr>
+        <w:pStyle w:val="ListParagraph"/>
+        <w:numPr>
+          <w:ilvl w:val="1"/>
+          <w:numId w:val="4"/>
+        </w:numPr>
+        <w:jc w:val="both"/>
+        <w:rPr>
+          <w:u w:val="single"/>
+        </w:rPr>
+      </w:pPr>
+      <w:r>
+        <w:t xml:space="preserve">Страница будет сгенерирована по схеме </w:t>
+      </w:r>
+      <w:r>
+        <w:rPr>
+          <w:lang w:val="en-US"/>
+        </w:rPr>
+        <w:t>CSR</w:t>
+      </w:r>
+      <w:r>
+        <w:t xml:space="preserve">, </w:t>
+      </w:r>
+      <w:r>
+        <w:t xml:space="preserve">так как при аутентификации пользователя будет происходить запрос на сервер и результат будет частично отображаться </w:t>
+      </w:r>
+      <w:r>
+        <w:t>в</w:t>
+      </w:r>
+      <w:r>
+        <w:t xml:space="preserve"> интерфейсе.</w:t>
+      </w:r>
+    </w:p>
+    <w:p>
+      <w:pPr>
+        <w:pStyle w:val="ListParagraph"/>
+        <w:ind w:left="1440"/>
+        <w:jc w:val="both"/>
+        <w:rPr>
+          <w:u w:val="single"/>
+        </w:rPr>
+      </w:pPr>
+    </w:p>
+    <w:p>
+      <w:pPr>
+        <w:pStyle w:val="ListParagraph"/>
+        <w:numPr>
+          <w:ilvl w:val="0"/>
+          <w:numId w:val="4"/>
+        </w:numPr>
+        <w:jc w:val="both"/>
+        <w:rPr>
+          <w:u w:val="single"/>
+        </w:rPr>
+      </w:pPr>
+      <w:r>
+        <w:t>Страница регистрации пользователя (только как пациента) содержит</w:t>
+      </w:r>
+      <w:r>
+        <w:t xml:space="preserve"> </w:t>
+      </w:r>
+      <w:r>
+        <w:t>трех</w:t>
+      </w:r>
+      <w:r>
+        <w:t>этапную</w:t>
+      </w:r>
+      <w:r>
+        <w:t xml:space="preserve"> форму</w:t>
+      </w:r>
+      <w:r>
+        <w:t>.</w:t>
+      </w:r>
+      <w:r>
+        <w:t xml:space="preserve"> </w:t>
+      </w:r>
+      <w:r>
+        <w:t>На первом этапе указываются</w:t>
+      </w:r>
+      <w:r>
+        <w:t xml:space="preserve"> следующи</w:t>
+      </w:r>
+      <w:r>
+        <w:t>е</w:t>
+      </w:r>
+      <w:r>
+        <w:t xml:space="preserve"> </w:t>
+      </w:r>
+      <w:r>
+        <w:t>поля (все обязательные)</w:t>
+      </w:r>
+      <w:r>
+        <w:t>:</w:t>
+      </w:r>
+    </w:p>
+    <w:p>
+      <w:pPr>
+        <w:pStyle w:val="ListParagraph"/>
+        <w:numPr>
+          <w:ilvl w:val="1"/>
+          <w:numId w:val="4"/>
+        </w:numPr>
+        <w:jc w:val="both"/>
+        <w:rPr>
+          <w:u w:val="single"/>
+        </w:rPr>
+      </w:pPr>
+      <w:r>
+        <w:rPr>
+          <w:lang w:val="en-US"/>
+        </w:rPr>
+        <w:t>Email</w:t>
+      </w:r>
+      <w:r>
+        <w:t>:  в</w:t>
+      </w:r>
+      <w:r>
+        <w:t>алидация</w:t>
+      </w:r>
+      <w:r>
+        <w:t xml:space="preserve"> и ограничение на 50 знаков</w:t>
+      </w:r>
+      <w:r>
+        <w:t xml:space="preserve">. </w:t>
+      </w:r>
+      <w:r>
+        <w:t>В подсказке будет указано, что почта будет использоваться для подтверждения регистрации</w:t>
+      </w:r>
+    </w:p>
+    <w:p>
+      <w:pPr>
+        <w:pStyle w:val="ListParagraph"/>
+        <w:numPr>
+          <w:ilvl w:val="1"/>
+          <w:numId w:val="4"/>
+        </w:numPr>
+        <w:jc w:val="both"/>
+        <w:rPr>
+          <w:u w:val="single"/>
+        </w:rPr>
+      </w:pPr>
+      <w:r>
+        <w:rPr>
+          <w:lang w:val="en-US"/>
+        </w:rPr>
+        <w:t>Username</w:t>
+      </w:r>
+      <w:r>
+        <w:t xml:space="preserve">: только на </w:t>
+      </w:r>
+      <w:r>
+        <w:t>латыни</w:t>
+      </w:r>
+      <w:r>
+        <w:t xml:space="preserve">, без </w:t>
+      </w:r>
+      <w:proofErr w:type="spellStart"/>
+      <w:r>
+        <w:t>валидации</w:t>
+      </w:r>
+      <w:proofErr w:type="spellEnd"/>
+      <w:r>
+        <w:t xml:space="preserve"> (то есть любой знак и любой порядок разрешен), но с </w:t>
+      </w:r>
+      <w:r>
+        <w:t>ограничение</w:t>
+      </w:r>
+      <w:r>
+        <w:t>м</w:t>
+      </w:r>
+      <w:bookmarkStart w:id="4" w:name="_GoBack"/>
+      <w:bookmarkEnd w:id="4"/>
+      <w:r>
+        <w:t xml:space="preserve"> на 50 знаков</w:t>
+      </w:r>
+      <w:r>
+        <w:t xml:space="preserve">. В подсказке указывается, если данный </w:t>
+      </w:r>
+      <w:r>
+        <w:rPr>
+          <w:lang w:val="en-US"/>
+        </w:rPr>
+        <w:t xml:space="preserve">username </w:t>
+      </w:r>
+      <w:r>
+        <w:t>свободен</w:t>
+      </w:r>
+    </w:p>
+    <w:p>
+      <w:pPr>
+        <w:pStyle w:val="ListParagraph"/>
+        <w:numPr>
+          <w:ilvl w:val="1"/>
+          <w:numId w:val="4"/>
+        </w:numPr>
+        <w:jc w:val="both"/>
+        <w:rPr>
+          <w:u w:val="single"/>
+        </w:rPr>
+      </w:pPr>
+      <w:r>
+        <w:lastRenderedPageBreak/>
+        <w:t xml:space="preserve">Пароль: валидация –минимум 8 символов, минимум один заглавный символ и минимум одну цифру. При вводе пароль можно </w:t>
+      </w:r>
+      <w:r>
+        <w:t>показать/</w:t>
+      </w:r>
+      <w:r>
+        <w:t xml:space="preserve">скрыть символом </w:t>
+      </w:r>
+      <w:r>
+        <w:t>“*”</w:t>
+      </w:r>
+      <w:r>
+        <w:t xml:space="preserve">. Результат </w:t>
+      </w:r>
+      <w:proofErr w:type="spellStart"/>
+      <w:r>
+        <w:t>валидации</w:t>
+      </w:r>
+      <w:proofErr w:type="spellEnd"/>
+      <w:r>
+        <w:t xml:space="preserve"> всплывает в виде подсказки.</w:t>
+      </w:r>
+    </w:p>
+    <w:p>
+      <w:pPr>
+        <w:pStyle w:val="ListParagraph"/>
+        <w:numPr>
+          <w:ilvl w:val="1"/>
+          <w:numId w:val="4"/>
+        </w:numPr>
+        <w:jc w:val="both"/>
+        <w:rPr>
+          <w:u w:val="single"/>
+        </w:rPr>
+      </w:pPr>
+      <w:r>
+        <w:t xml:space="preserve">Подтверждение пароль: валидация </w:t>
+      </w:r>
+      <w:r>
+        <w:t xml:space="preserve">с </w:t>
+      </w:r>
+      <w:r>
+        <w:t>предыдущем полем</w:t>
+      </w:r>
+    </w:p>
+    <w:p>
+      <w:pPr>
+        <w:pStyle w:val="ListParagraph"/>
+        <w:numPr>
+          <w:ilvl w:val="1"/>
+          <w:numId w:val="4"/>
+        </w:numPr>
+        <w:jc w:val="both"/>
+        <w:rPr>
+          <w:u w:val="single"/>
+        </w:rPr>
+      </w:pPr>
+      <w:r>
+        <w:t>Страна: из списка</w:t>
+      </w:r>
+    </w:p>
+    <w:p>
+      <w:pPr>
+        <w:pStyle w:val="ListParagraph"/>
+        <w:numPr>
+          <w:ilvl w:val="1"/>
+          <w:numId w:val="4"/>
+        </w:numPr>
+        <w:jc w:val="both"/>
+      </w:pPr>
+      <w:r>
+        <w:t>Город</w:t>
+      </w:r>
+      <w:r>
+        <w:t>: ввод текстом</w:t>
+      </w:r>
+    </w:p>
+    <w:p>
+      <w:pPr>
+        <w:pStyle w:val="ListParagraph"/>
+        <w:numPr>
+          <w:ilvl w:val="1"/>
+          <w:numId w:val="4"/>
+        </w:numPr>
+        <w:jc w:val="both"/>
+      </w:pPr>
+      <w:r>
+        <w:t>Часовой пояс: выбор из списка</w:t>
+      </w:r>
+    </w:p>
+    <w:p>
+      <w:pPr>
+        <w:pStyle w:val="ListParagraph"/>
+        <w:numPr>
+          <w:ilvl w:val="1"/>
+          <w:numId w:val="4"/>
+        </w:numPr>
+        <w:jc w:val="both"/>
+      </w:pPr>
+      <w:r>
+        <w:t>Дата рождения: возможен выбор из календаря</w:t>
+      </w:r>
+      <w:r>
+        <w:t>. Последние 16 лет недоступны для выбора</w:t>
+      </w:r>
+    </w:p>
+    <w:p>
+      <w:pPr>
+        <w:ind w:left="708"/>
+        <w:jc w:val="both"/>
+      </w:pPr>
+      <w:r>
+        <w:t>На втором этапе пользователь может выбрать интересующие направления медицины, диагнозы и коды болезней из списка. Эти поля необязательны для заполнения.</w:t>
+      </w:r>
+    </w:p>
+    <w:p>
+      <w:pPr>
+        <w:ind w:left="708"/>
+        <w:jc w:val="both"/>
+      </w:pPr>
+      <w:r>
+        <w:t>На третьем этапе, пользователю предоставляется окошко с офертой. Для согласия необходимо отметить галочкой соответствующее поле.</w:t>
+      </w:r>
+    </w:p>
+    <w:p>
+      <w:pPr>
+        <w:ind w:left="708"/>
+        <w:jc w:val="both"/>
+      </w:pPr>
+      <w:r>
+        <w:t xml:space="preserve">Ниже расположена кнопка </w:t>
+      </w:r>
+      <w:r>
+        <w:t>“</w:t>
+      </w:r>
+      <w:r>
+        <w:t>Зарегистрироваться</w:t>
+      </w:r>
+      <w:r>
+        <w:t>”</w:t>
+      </w:r>
+      <w:r>
+        <w:t>. Данная кнопка будет доступна для нажатия только если все поля формы прошли валидацию. Если какие-то поля не прошли валидацию напротив них появляется красный крестики, если поле прошло валидацию – зеленая галочка.</w:t>
+      </w:r>
+    </w:p>
+    <w:p>
+      <w:pPr>
+        <w:ind w:left="708"/>
+        <w:jc w:val="both"/>
+      </w:pPr>
+      <w:r>
+        <w:t xml:space="preserve">После регистрации пользователь перенаправляется на главную страницу </w:t>
+      </w:r>
+      <w:hyperlink r:id="rId10" w:history="1">
+        <w:r>
+          <w:rPr>
+            <w:rStyle w:val="Hyperlink"/>
+            <w:lang w:val="en-US"/>
+          </w:rPr>
+          <w:t>www</w:t>
+        </w:r>
+        <w:r>
+          <w:rPr>
+            <w:rStyle w:val="Hyperlink"/>
+          </w:rPr>
+          <w:t>.(</w:t>
+        </w:r>
+        <w:r>
+          <w:rPr>
+            <w:rStyle w:val="Hyperlink"/>
+            <w:lang w:val="en-US"/>
+          </w:rPr>
+          <w:t>domain</w:t>
+        </w:r>
+        <w:r>
+          <w:rPr>
+            <w:rStyle w:val="Hyperlink"/>
+          </w:rPr>
+          <w:t>).</w:t>
+        </w:r>
+        <w:r>
+          <w:rPr>
+            <w:rStyle w:val="Hyperlink"/>
+            <w:lang w:val="en-US"/>
+          </w:rPr>
+          <w:t>com</w:t>
+        </w:r>
+        <w:r>
+          <w:rPr>
+            <w:rStyle w:val="Hyperlink"/>
+          </w:rPr>
+          <w:t>/</w:t>
+        </w:r>
+        <w:r>
+          <w:rPr>
+            <w:rStyle w:val="Hyperlink"/>
+            <w:lang w:val="en-US"/>
+          </w:rPr>
+          <w:t>home</w:t>
+        </w:r>
+      </w:hyperlink>
+      <w:r>
+        <w:t xml:space="preserve">, а  внизу по центру всплывает оповещение </w:t>
+      </w:r>
+      <w:r>
+        <w:t>“</w:t>
+      </w:r>
+      <w:r>
+        <w:t xml:space="preserve">Для окончания регистрации пройдите по ссылку высланной на вашу почту </w:t>
+      </w:r>
+      <w:r>
+        <w:rPr>
+          <w:lang w:val="en-US"/>
+        </w:rPr>
+        <w:t>sample</w:t>
+      </w:r>
+      <w:r>
+        <w:t>@</w:t>
+      </w:r>
+      <w:r>
+        <w:rPr>
+          <w:lang w:val="en-US"/>
+        </w:rPr>
+        <w:t>sample</w:t>
+      </w:r>
+      <w:r>
+        <w:t>.</w:t>
+      </w:r>
+      <w:r>
+        <w:rPr>
+          <w:lang w:val="en-US"/>
+        </w:rPr>
+        <w:t>com</w:t>
+      </w:r>
+      <w:r>
+        <w:t>”</w:t>
+      </w:r>
+      <w:r>
+        <w:t>.</w:t>
+      </w:r>
+    </w:p>
+    <w:p>
+      <w:pPr>
+        <w:ind w:firstLine="708"/>
+        <w:jc w:val="both"/>
+      </w:pPr>
+      <w:r>
+        <w:t>Технические заметки:</w:t>
+      </w:r>
+    </w:p>
+    <w:p>
+      <w:pPr>
+        <w:pStyle w:val="ListParagraph"/>
+        <w:numPr>
+          <w:ilvl w:val="1"/>
+          <w:numId w:val="4"/>
+        </w:numPr>
+        <w:jc w:val="both"/>
+      </w:pPr>
+      <w:r>
+        <w:t xml:space="preserve">Адрес страницы: </w:t>
+      </w:r>
+      <w:r>
+        <w:rPr>
+          <w:lang w:val="en-US"/>
+        </w:rPr>
+        <w:t>www</w:t>
+      </w:r>
+      <w:r>
+        <w:t>.(</w:t>
+      </w:r>
+      <w:r>
+        <w:rPr>
+          <w:lang w:val="en-US"/>
+        </w:rPr>
+        <w:t>domain</w:t>
+      </w:r>
+      <w:r>
+        <w:t>).</w:t>
+      </w:r>
+      <w:r>
+        <w:rPr>
+          <w:lang w:val="en-US"/>
+        </w:rPr>
+        <w:t>com</w:t>
+      </w:r>
+      <w:r>
+        <w:t>/</w:t>
+      </w:r>
+      <w:r>
+        <w:rPr>
+          <w:lang w:val="en-US"/>
+        </w:rPr>
+        <w:t>signup</w:t>
+      </w:r>
+    </w:p>
+    <w:p>
+      <w:pPr>
+        <w:pStyle w:val="ListParagraph"/>
+        <w:numPr>
+          <w:ilvl w:val="1"/>
+          <w:numId w:val="4"/>
+        </w:numPr>
+        <w:jc w:val="both"/>
+        <w:rPr>
+          <w:u w:val="single"/>
+        </w:rPr>
+      </w:pPr>
+      <w:r>
+        <w:t xml:space="preserve">Страница будет сгенерирована по схеме </w:t>
+      </w:r>
+      <w:r>
+        <w:rPr>
+          <w:lang w:val="en-US"/>
+        </w:rPr>
+        <w:t>CSR</w:t>
+      </w:r>
+      <w:r>
+        <w:t>, так как при аутентификации пользователя будет происходить запрос на сервер и результат будет частично отображаться в интерфейсе.</w:t>
+      </w:r>
+    </w:p>
+    <w:p>
+      <w:pPr>
+        <w:pStyle w:val="ListParagraph"/>
+        <w:ind w:left="1440"/>
+        <w:jc w:val="both"/>
+        <w:rPr>
+          <w:u w:val="single"/>
+        </w:rPr>
+      </w:pPr>
+    </w:p>
+    <w:p>
+      <w:pPr>
+        <w:pStyle w:val="ListParagraph"/>
+        <w:numPr>
+          <w:ilvl w:val="0"/>
+          <w:numId w:val="4"/>
+        </w:numPr>
+        <w:jc w:val="both"/>
+        <w:rPr>
+          <w:u w:val="single"/>
+        </w:rPr>
+      </w:pPr>
+    </w:p>
+    <w:p>
+      <w:pPr>
+        <w:spacing w:before="240"/>
+        <w:ind w:left="720"/>
+        <w:jc w:val="both"/>
+      </w:pPr>
+    </w:p>
     <w:sectPr>
-      <w:footerReference w:type="default" r:id="rId8"/>
+      <w:footerReference w:type="default" r:id="rId11"/>
       <w:pgSz w:w="11906" w:h="16838"/>
       <w:pgMar w:top="1440" w:right="1080" w:bottom="1440" w:left="1080" w:header="708" w:footer="708" w:gutter="0"/>
       <w:cols w:space="708"/>
@@ -1202,7 +3412,7 @@
           <w:rPr>
             <w:noProof/>
           </w:rPr>
-          <w:t>3</w:t>
+          <w:t>6</w:t>
         </w:r>
         <w:r>
           <w:rPr>
@@ -1362,6 +3572,232 @@
     </w:lvl>
   </w:abstractNum>
   <w:abstractNum w:abstractNumId="1" w15:restartNumberingAfterBreak="0">
+    <w:nsid w:val="2CD6515D"/>
+    <w:multiLevelType w:val="hybridMultilevel"/>
+    <w:tmpl w:val="933A7C10"/>
+    <w:lvl w:ilvl="0" w:tplc="04190003">
+      <w:start w:val="1"/>
+      <w:numFmt w:val="bullet"/>
+      <w:lvlText w:val="o"/>
+      <w:lvlJc w:val="left"/>
+      <w:pPr>
+        <w:ind w:left="1428" w:hanging="360"/>
+      </w:pPr>
+      <w:rPr>
+        <w:rFonts w:ascii="Courier New" w:hAnsi="Courier New" w:cs="Courier New" w:hint="default"/>
+      </w:rPr>
+    </w:lvl>
+    <w:lvl w:ilvl="1" w:tplc="04090003">
+      <w:start w:val="1"/>
+      <w:numFmt w:val="bullet"/>
+      <w:lvlText w:val="o"/>
+      <w:lvlJc w:val="left"/>
+      <w:pPr>
+        <w:ind w:left="2148" w:hanging="360"/>
+      </w:pPr>
+      <w:rPr>
+        <w:rFonts w:ascii="Courier New" w:hAnsi="Courier New" w:cs="Courier New" w:hint="default"/>
+      </w:rPr>
+    </w:lvl>
+    <w:lvl w:ilvl="2" w:tplc="04090005" w:tentative="1">
+      <w:start w:val="1"/>
+      <w:numFmt w:val="bullet"/>
+      <w:lvlText w:val=""/>
+      <w:lvlJc w:val="left"/>
+      <w:pPr>
+        <w:ind w:left="2868" w:hanging="360"/>
+      </w:pPr>
+      <w:rPr>
+        <w:rFonts w:ascii="Wingdings" w:hAnsi="Wingdings" w:hint="default"/>
+      </w:rPr>
+    </w:lvl>
+    <w:lvl w:ilvl="3" w:tplc="04090001" w:tentative="1">
+      <w:start w:val="1"/>
+      <w:numFmt w:val="bullet"/>
+      <w:lvlText w:val=""/>
+      <w:lvlJc w:val="left"/>
+      <w:pPr>
+        <w:ind w:left="3588" w:hanging="360"/>
+      </w:pPr>
+      <w:rPr>
+        <w:rFonts w:ascii="Symbol" w:hAnsi="Symbol" w:hint="default"/>
+      </w:rPr>
+    </w:lvl>
+    <w:lvl w:ilvl="4" w:tplc="04090003" w:tentative="1">
+      <w:start w:val="1"/>
+      <w:numFmt w:val="bullet"/>
+      <w:lvlText w:val="o"/>
+      <w:lvlJc w:val="left"/>
+      <w:pPr>
+        <w:ind w:left="4308" w:hanging="360"/>
+      </w:pPr>
+      <w:rPr>
+        <w:rFonts w:ascii="Courier New" w:hAnsi="Courier New" w:cs="Courier New" w:hint="default"/>
+      </w:rPr>
+    </w:lvl>
+    <w:lvl w:ilvl="5" w:tplc="04090005" w:tentative="1">
+      <w:start w:val="1"/>
+      <w:numFmt w:val="bullet"/>
+      <w:lvlText w:val=""/>
+      <w:lvlJc w:val="left"/>
+      <w:pPr>
+        <w:ind w:left="5028" w:hanging="360"/>
+      </w:pPr>
+      <w:rPr>
+        <w:rFonts w:ascii="Wingdings" w:hAnsi="Wingdings" w:hint="default"/>
+      </w:rPr>
+    </w:lvl>
+    <w:lvl w:ilvl="6" w:tplc="04090001" w:tentative="1">
+      <w:start w:val="1"/>
+      <w:numFmt w:val="bullet"/>
+      <w:lvlText w:val=""/>
+      <w:lvlJc w:val="left"/>
+      <w:pPr>
+        <w:ind w:left="5748" w:hanging="360"/>
+      </w:pPr>
+      <w:rPr>
+        <w:rFonts w:ascii="Symbol" w:hAnsi="Symbol" w:hint="default"/>
+      </w:rPr>
+    </w:lvl>
+    <w:lvl w:ilvl="7" w:tplc="04090003" w:tentative="1">
+      <w:start w:val="1"/>
+      <w:numFmt w:val="bullet"/>
+      <w:lvlText w:val="o"/>
+      <w:lvlJc w:val="left"/>
+      <w:pPr>
+        <w:ind w:left="6468" w:hanging="360"/>
+      </w:pPr>
+      <w:rPr>
+        <w:rFonts w:ascii="Courier New" w:hAnsi="Courier New" w:cs="Courier New" w:hint="default"/>
+      </w:rPr>
+    </w:lvl>
+    <w:lvl w:ilvl="8" w:tplc="04090005" w:tentative="1">
+      <w:start w:val="1"/>
+      <w:numFmt w:val="bullet"/>
+      <w:lvlText w:val=""/>
+      <w:lvlJc w:val="left"/>
+      <w:pPr>
+        <w:ind w:left="7188" w:hanging="360"/>
+      </w:pPr>
+      <w:rPr>
+        <w:rFonts w:ascii="Wingdings" w:hAnsi="Wingdings" w:hint="default"/>
+      </w:rPr>
+    </w:lvl>
+  </w:abstractNum>
+  <w:abstractNum w:abstractNumId="2" w15:restartNumberingAfterBreak="0">
+    <w:nsid w:val="37A45ED1"/>
+    <w:multiLevelType w:val="hybridMultilevel"/>
+    <w:tmpl w:val="79F29AD4"/>
+    <w:lvl w:ilvl="0" w:tplc="04090001">
+      <w:start w:val="1"/>
+      <w:numFmt w:val="bullet"/>
+      <w:lvlText w:val=""/>
+      <w:lvlJc w:val="left"/>
+      <w:pPr>
+        <w:ind w:left="720" w:hanging="360"/>
+      </w:pPr>
+      <w:rPr>
+        <w:rFonts w:ascii="Symbol" w:hAnsi="Symbol" w:hint="default"/>
+      </w:rPr>
+    </w:lvl>
+    <w:lvl w:ilvl="1" w:tplc="04090003">
+      <w:start w:val="1"/>
+      <w:numFmt w:val="bullet"/>
+      <w:lvlText w:val="o"/>
+      <w:lvlJc w:val="left"/>
+      <w:pPr>
+        <w:ind w:left="1440" w:hanging="360"/>
+      </w:pPr>
+      <w:rPr>
+        <w:rFonts w:ascii="Courier New" w:hAnsi="Courier New" w:cs="Courier New" w:hint="default"/>
+      </w:rPr>
+    </w:lvl>
+    <w:lvl w:ilvl="2" w:tplc="04090005">
+      <w:start w:val="1"/>
+      <w:numFmt w:val="bullet"/>
+      <w:lvlText w:val=""/>
+      <w:lvlJc w:val="left"/>
+      <w:pPr>
+        <w:ind w:left="2160" w:hanging="360"/>
+      </w:pPr>
+      <w:rPr>
+        <w:rFonts w:ascii="Wingdings" w:hAnsi="Wingdings" w:hint="default"/>
+      </w:rPr>
+    </w:lvl>
+    <w:lvl w:ilvl="3" w:tplc="04090001" w:tentative="1">
+      <w:start w:val="1"/>
+      <w:numFmt w:val="bullet"/>
+      <w:lvlText w:val=""/>
+      <w:lvlJc w:val="left"/>
+      <w:pPr>
+        <w:ind w:left="2880" w:hanging="360"/>
+      </w:pPr>
+      <w:rPr>
+        <w:rFonts w:ascii="Symbol" w:hAnsi="Symbol" w:hint="default"/>
+      </w:rPr>
+    </w:lvl>
+    <w:lvl w:ilvl="4" w:tplc="04090003" w:tentative="1">
+      <w:start w:val="1"/>
+      <w:numFmt w:val="bullet"/>
+      <w:lvlText w:val="o"/>
+      <w:lvlJc w:val="left"/>
+      <w:pPr>
+        <w:ind w:left="3600" w:hanging="360"/>
+      </w:pPr>
+      <w:rPr>
+        <w:rFonts w:ascii="Courier New" w:hAnsi="Courier New" w:cs="Courier New" w:hint="default"/>
+      </w:rPr>
+    </w:lvl>
+    <w:lvl w:ilvl="5" w:tplc="04090005" w:tentative="1">
+      <w:start w:val="1"/>
+      <w:numFmt w:val="bullet"/>
+      <w:lvlText w:val=""/>
+      <w:lvlJc w:val="left"/>
+      <w:pPr>
+        <w:ind w:left="4320" w:hanging="360"/>
+      </w:pPr>
+      <w:rPr>
+        <w:rFonts w:ascii="Wingdings" w:hAnsi="Wingdings" w:hint="default"/>
+      </w:rPr>
+    </w:lvl>
+    <w:lvl w:ilvl="6" w:tplc="04090001" w:tentative="1">
+      <w:start w:val="1"/>
+      <w:numFmt w:val="bullet"/>
+      <w:lvlText w:val=""/>
+      <w:lvlJc w:val="left"/>
+      <w:pPr>
+        <w:ind w:left="5040" w:hanging="360"/>
+      </w:pPr>
+      <w:rPr>
+        <w:rFonts w:ascii="Symbol" w:hAnsi="Symbol" w:hint="default"/>
+      </w:rPr>
+    </w:lvl>
+    <w:lvl w:ilvl="7" w:tplc="04090003" w:tentative="1">
+      <w:start w:val="1"/>
+      <w:numFmt w:val="bullet"/>
+      <w:lvlText w:val="o"/>
+      <w:lvlJc w:val="left"/>
+      <w:pPr>
+        <w:ind w:left="5760" w:hanging="360"/>
+      </w:pPr>
+      <w:rPr>
+        <w:rFonts w:ascii="Courier New" w:hAnsi="Courier New" w:cs="Courier New" w:hint="default"/>
+      </w:rPr>
+    </w:lvl>
+    <w:lvl w:ilvl="8" w:tplc="04090005" w:tentative="1">
+      <w:start w:val="1"/>
+      <w:numFmt w:val="bullet"/>
+      <w:lvlText w:val=""/>
+      <w:lvlJc w:val="left"/>
+      <w:pPr>
+        <w:ind w:left="6480" w:hanging="360"/>
+      </w:pPr>
+      <w:rPr>
+        <w:rFonts w:ascii="Wingdings" w:hAnsi="Wingdings" w:hint="default"/>
+      </w:rPr>
+    </w:lvl>
+  </w:abstractNum>
+  <w:abstractNum w:abstractNumId="3" w15:restartNumberingAfterBreak="0">
     <w:nsid w:val="69E0096E"/>
     <w:multiLevelType w:val="hybridMultilevel"/>
     <w:tmpl w:val="E612F590"/>
@@ -1450,7 +3886,7 @@
       </w:pPr>
     </w:lvl>
   </w:abstractNum>
-  <w:abstractNum w:abstractNumId="2" w15:restartNumberingAfterBreak="0">
+  <w:abstractNum w:abstractNumId="4" w15:restartNumberingAfterBreak="0">
     <w:nsid w:val="6B057A56"/>
     <w:multiLevelType w:val="hybridMultilevel"/>
     <w:tmpl w:val="2C5E6652"/>
@@ -1564,13 +4000,19 @@
     </w:lvl>
   </w:abstractNum>
   <w:num w:numId="1">
-    <w:abstractNumId w:val="1"/>
+    <w:abstractNumId w:val="3"/>
   </w:num>
   <w:num w:numId="2">
-    <w:abstractNumId w:val="2"/>
+    <w:abstractNumId w:val="4"/>
   </w:num>
   <w:num w:numId="3">
     <w:abstractNumId w:val="0"/>
+  </w:num>
+  <w:num w:numId="4">
+    <w:abstractNumId w:val="2"/>
+  </w:num>
+  <w:num w:numId="5">
+    <w:abstractNumId w:val="1"/>
   </w:num>
 </w:numbering>
 </file>
@@ -1977,7 +4419,7 @@
     <w:link w:val="Heading1Char"/>
     <w:uiPriority w:val="9"/>
     <w:qFormat/>
-    <w:rsid w:val="00604160"/>
+    <w:rsid w:val="00FF3A40"/>
     <w:pPr>
       <w:keepNext/>
       <w:keepLines/>
@@ -1986,15 +4428,37 @@
     </w:pPr>
     <w:rPr>
       <w:rFonts w:asciiTheme="majorHAnsi" w:eastAsiaTheme="majorEastAsia" w:hAnsiTheme="majorHAnsi" w:cstheme="majorBidi"/>
-      <w:color w:val="2E74B5" w:themeColor="accent1" w:themeShade="BF"/>
-      <w:sz w:val="32"/>
+      <w:b/>
+      <w:color w:val="000000" w:themeColor="text1"/>
+      <w:sz w:val="24"/>
       <w:szCs w:val="32"/>
+    </w:rPr>
+  </w:style>
+  <w:style w:type="paragraph" w:styleId="Heading2">
+    <w:name w:val="heading 2"/>
+    <w:basedOn w:val="Normal"/>
+    <w:next w:val="Normal"/>
+    <w:link w:val="Heading2Char"/>
+    <w:uiPriority w:val="9"/>
+    <w:unhideWhenUsed/>
+    <w:qFormat/>
+    <w:rsid w:val="00FF3A40"/>
+    <w:pPr>
+      <w:keepNext/>
+      <w:keepLines/>
+      <w:spacing w:before="40" w:after="0"/>
+      <w:outlineLvl w:val="1"/>
+    </w:pPr>
+    <w:rPr>
+      <w:rFonts w:asciiTheme="majorHAnsi" w:eastAsiaTheme="majorEastAsia" w:hAnsiTheme="majorHAnsi" w:cstheme="majorBidi"/>
+      <w:b/>
+      <w:sz w:val="24"/>
+      <w:szCs w:val="26"/>
     </w:rPr>
   </w:style>
   <w:style w:type="character" w:default="1" w:styleId="DefaultParagraphFont">
     <w:name w:val="Default Paragraph Font"/>
     <w:uiPriority w:val="1"/>
-    <w:semiHidden/>
     <w:unhideWhenUsed/>
   </w:style>
   <w:style w:type="table" w:default="1" w:styleId="TableNormal">
@@ -2118,11 +4582,12 @@
     <w:basedOn w:val="DefaultParagraphFont"/>
     <w:link w:val="Heading1"/>
     <w:uiPriority w:val="9"/>
-    <w:rsid w:val="00604160"/>
+    <w:rsid w:val="00FF3A40"/>
     <w:rPr>
       <w:rFonts w:asciiTheme="majorHAnsi" w:eastAsiaTheme="majorEastAsia" w:hAnsiTheme="majorHAnsi" w:cstheme="majorBidi"/>
-      <w:color w:val="2E74B5" w:themeColor="accent1" w:themeShade="BF"/>
-      <w:sz w:val="32"/>
+      <w:b/>
+      <w:color w:val="000000" w:themeColor="text1"/>
+      <w:sz w:val="24"/>
       <w:szCs w:val="32"/>
     </w:rPr>
   </w:style>
@@ -2183,6 +4648,55 @@
       <w:ind w:left="720"/>
       <w:contextualSpacing/>
     </w:pPr>
+  </w:style>
+  <w:style w:type="character" w:customStyle="1" w:styleId="Heading2Char">
+    <w:name w:val="Heading 2 Char"/>
+    <w:basedOn w:val="DefaultParagraphFont"/>
+    <w:link w:val="Heading2"/>
+    <w:uiPriority w:val="9"/>
+    <w:rsid w:val="00FF3A40"/>
+    <w:rPr>
+      <w:rFonts w:asciiTheme="majorHAnsi" w:eastAsiaTheme="majorEastAsia" w:hAnsiTheme="majorHAnsi" w:cstheme="majorBidi"/>
+      <w:b/>
+      <w:sz w:val="24"/>
+      <w:szCs w:val="26"/>
+    </w:rPr>
+  </w:style>
+  <w:style w:type="paragraph" w:styleId="TOC1">
+    <w:name w:val="toc 1"/>
+    <w:basedOn w:val="Normal"/>
+    <w:next w:val="Normal"/>
+    <w:autoRedefine/>
+    <w:uiPriority w:val="39"/>
+    <w:unhideWhenUsed/>
+    <w:rsid w:val="00FF3A40"/>
+    <w:pPr>
+      <w:spacing w:after="100"/>
+    </w:pPr>
+  </w:style>
+  <w:style w:type="paragraph" w:styleId="TOC2">
+    <w:name w:val="toc 2"/>
+    <w:basedOn w:val="Normal"/>
+    <w:next w:val="Normal"/>
+    <w:autoRedefine/>
+    <w:uiPriority w:val="39"/>
+    <w:unhideWhenUsed/>
+    <w:rsid w:val="00FF3A40"/>
+    <w:pPr>
+      <w:spacing w:after="100"/>
+      <w:ind w:left="220"/>
+    </w:pPr>
+  </w:style>
+  <w:style w:type="character" w:styleId="Hyperlink">
+    <w:name w:val="Hyperlink"/>
+    <w:basedOn w:val="DefaultParagraphFont"/>
+    <w:uiPriority w:val="99"/>
+    <w:unhideWhenUsed/>
+    <w:rsid w:val="00FF3A40"/>
+    <w:rPr>
+      <w:color w:val="0563C1" w:themeColor="hyperlink"/>
+      <w:u w:val="single"/>
+    </w:rPr>
   </w:style>
 </w:styles>
 </file>
@@ -2453,7 +4967,7 @@
 </file>
 
 <file path=customXml/itemProps1.xml><?xml version="1.0" encoding="utf-8"?>
-<ds:datastoreItem xmlns:ds="http://schemas.openxmlformats.org/officeDocument/2006/customXml" ds:itemID="{0F46FDAE-75D3-430A-851A-659DDF7FF4D0}">
+<ds:datastoreItem xmlns:ds="http://schemas.openxmlformats.org/officeDocument/2006/customXml" ds:itemID="{7DC0B7CB-BCE3-41F2-9EB8-B09C9C4CC2D4}">
   <ds:schemaRefs>
     <ds:schemaRef ds:uri="http://schemas.openxmlformats.org/officeDocument/2006/bibliography"/>
   </ds:schemaRefs>

</xml_diff>

<commit_message>
Update to the specification after convo
</commit_message>
<xml_diff>
--- a/specification-sheet.docx
+++ b/specification-sheet.docx
@@ -340,7 +340,7 @@
                 <w:noProof/>
                 <w:webHidden/>
               </w:rPr>
-              <w:t>4</w:t>
+              <w:t>5</w:t>
             </w:r>
             <w:r>
               <w:rPr>
@@ -629,13 +629,10 @@
         <w:t>(</w:t>
       </w:r>
       <w:r>
-        <w:t xml:space="preserve">по email </w:t>
-      </w:r>
-      <w:r>
-        <w:rPr>
-          <w:u w:val="single"/>
-        </w:rPr>
-        <w:t>или смс</w:t>
+        <w:t xml:space="preserve">только </w:t>
+      </w:r>
+      <w:r>
+        <w:t>по email</w:t>
       </w:r>
       <w:r>
         <w:t>)</w:t>
@@ -694,19 +691,13 @@
         <w:t>Регистрация (</w:t>
       </w:r>
       <w:r>
-        <w:t>с подтверждением через email</w:t>
-      </w:r>
-      <w:r>
-        <w:t xml:space="preserve"> </w:t>
-      </w:r>
-      <w:r>
-        <w:rPr>
-          <w:u w:val="single"/>
-        </w:rPr>
-        <w:t>или смс</w:t>
-      </w:r>
-      <w:r>
-        <w:t>)</w:t>
+        <w:t xml:space="preserve">с подтверждением </w:t>
+      </w:r>
+      <w:r>
+        <w:t xml:space="preserve">только </w:t>
+      </w:r>
+      <w:r>
+        <w:t>через email)</w:t>
       </w:r>
     </w:p>
     <w:p>
@@ -776,25 +767,16 @@
         <w:jc w:val="both"/>
       </w:pPr>
       <w:r>
-        <w:t xml:space="preserve">Возможность удаления </w:t>
-      </w:r>
-      <w:r>
-        <w:t>отдельные сообщения в переписке с к</w:t>
-      </w:r>
-      <w:r>
-        <w:t>линикой, а также всю переписку (</w:t>
-      </w:r>
-      <w:r>
-        <w:rPr>
-          <w:u w:val="single"/>
-        </w:rPr>
-        <w:t>У</w:t>
-      </w:r>
-      <w:r>
-        <w:rPr>
-          <w:u w:val="single"/>
-        </w:rPr>
-        <w:t>даленные сообщения могут быть восстановлены? Дать пользователю возможность удалять сообщения не только на своей стороне, но и на чужой?)</w:t>
+        <w:t xml:space="preserve">Возможность редактирования отдельных сообщений в переписке </w:t>
+      </w:r>
+      <w:r>
+        <w:t>в</w:t>
+      </w:r>
+      <w:r>
+        <w:t xml:space="preserve"> течение 5 минут с</w:t>
+      </w:r>
+      <w:r>
+        <w:t xml:space="preserve"> момента отправки</w:t>
       </w:r>
     </w:p>
     <w:p>
@@ -805,15 +787,9 @@
           <w:numId w:val="1"/>
         </w:numPr>
         <w:jc w:val="both"/>
-        <w:rPr>
-          <w:u w:val="single"/>
-        </w:rPr>
-      </w:pPr>
-      <w:r>
-        <w:rPr>
-          <w:u w:val="single"/>
-        </w:rPr>
-        <w:t>Возможность редактирования отдельных сообщений в переписке (нужна ли эта функций? Если да, то в каком временном отрезке от времени отправки сообщения пользователь может делать поправки? 10 минут?)</w:t>
+      </w:pPr>
+      <w:r>
+        <w:t>Отправка документов или изображений через чат</w:t>
       </w:r>
     </w:p>
     <w:p>
@@ -826,7 +802,7 @@
         <w:jc w:val="both"/>
       </w:pPr>
       <w:r>
-        <w:t>Отправка документов или изображений через чат</w:t>
+        <w:t>Перевод входящих/исходящих сообщений из русского в английский и наоборот</w:t>
       </w:r>
     </w:p>
     <w:p>
@@ -839,7 +815,7 @@
         <w:jc w:val="both"/>
       </w:pPr>
       <w:r>
-        <w:t>Перевод входящих/исходящих сообщений из русского в английский и наоборот</w:t>
+        <w:t>Просмотр истории транзакций</w:t>
       </w:r>
     </w:p>
     <w:p>
@@ -852,7 +828,19 @@
         <w:jc w:val="both"/>
       </w:pPr>
       <w:r>
-        <w:t>Просмотр истории транзакций</w:t>
+        <w:t xml:space="preserve">Сохранение </w:t>
+      </w:r>
+      <w:r>
+        <w:t>записи видео звонка с клиникой (</w:t>
+      </w:r>
+      <w:r>
+        <w:rPr>
+          <w:u w:val="single"/>
+        </w:rPr>
+        <w:t>может быть за доп. плату?</w:t>
+      </w:r>
+      <w:r>
+        <w:t>)</w:t>
       </w:r>
     </w:p>
     <w:p>
@@ -865,19 +853,19 @@
         <w:jc w:val="both"/>
       </w:pPr>
       <w:r>
-        <w:t xml:space="preserve">Сохранение </w:t>
-      </w:r>
-      <w:r>
-        <w:t>записи видео звонка с клиникой (</w:t>
-      </w:r>
-      <w:r>
-        <w:rPr>
-          <w:u w:val="single"/>
-        </w:rPr>
-        <w:t>может быть за доп. плату?</w:t>
-      </w:r>
-      <w:r>
-        <w:t>)</w:t>
+        <w:t xml:space="preserve">Возможность добавления в список </w:t>
+      </w:r>
+      <w:r>
+        <w:t>“</w:t>
+      </w:r>
+      <w:r>
+        <w:t>избранное</w:t>
+      </w:r>
+      <w:r>
+        <w:t>”</w:t>
+      </w:r>
+      <w:r>
+        <w:t xml:space="preserve"> страницы клиник</w:t>
       </w:r>
     </w:p>
     <w:p>
@@ -890,19 +878,28 @@
         <w:jc w:val="both"/>
       </w:pPr>
       <w:r>
-        <w:t xml:space="preserve">Возможность добавления в список </w:t>
-      </w:r>
-      <w:r>
-        <w:t>“</w:t>
-      </w:r>
-      <w:r>
-        <w:t>избранное</w:t>
-      </w:r>
-      <w:r>
-        <w:t>”</w:t>
-      </w:r>
-      <w:r>
-        <w:t xml:space="preserve"> страницы клиник</w:t>
+        <w:t>Возможность открытия</w:t>
+      </w:r>
+      <w:r>
+        <w:t xml:space="preserve"> </w:t>
+      </w:r>
+      <w:r>
+        <w:rPr>
+          <w:lang w:val="en-US"/>
+        </w:rPr>
+        <w:t>pdf</w:t>
+      </w:r>
+      <w:r>
+        <w:t xml:space="preserve">-файлов и </w:t>
+      </w:r>
+      <w:r>
+        <w:t>изображений</w:t>
+      </w:r>
+      <w:r>
+        <w:t xml:space="preserve"> из чата напрямую в веб-</w:t>
+      </w:r>
+      <w:r>
+        <w:t>приложении</w:t>
       </w:r>
     </w:p>
     <w:p>
@@ -915,37 +912,19 @@
         <w:jc w:val="both"/>
       </w:pPr>
       <w:r>
+        <w:t xml:space="preserve">Пользователь может инициировать звонок клиники. Подразумевается, что </w:t>
+      </w:r>
+      <w:r>
+        <w:t>время звонка должно обговариваться между клиникой и клиентом заблаговременно</w:t>
+      </w:r>
+    </w:p>
+    <w:p>
+      <w:pPr>
+        <w:ind w:firstLine="708"/>
+        <w:jc w:val="both"/>
+      </w:pPr>
+      <w:r>
         <w:lastRenderedPageBreak/>
-        <w:t>Возможность открытия</w:t>
-      </w:r>
-      <w:r>
-        <w:t xml:space="preserve"> </w:t>
-      </w:r>
-      <w:r>
-        <w:rPr>
-          <w:lang w:val="en-US"/>
-        </w:rPr>
-        <w:t>pdf</w:t>
-      </w:r>
-      <w:r>
-        <w:t xml:space="preserve">-файлов и </w:t>
-      </w:r>
-      <w:r>
-        <w:t>изображений</w:t>
-      </w:r>
-      <w:r>
-        <w:t xml:space="preserve"> из чата напрямую в веб-</w:t>
-      </w:r>
-      <w:r>
-        <w:t>приложении</w:t>
-      </w:r>
-    </w:p>
-    <w:p>
-      <w:pPr>
-        <w:ind w:firstLine="708"/>
-        <w:jc w:val="both"/>
-      </w:pPr>
-      <w:r>
         <w:t>Функционал недоступный пользователям:</w:t>
       </w:r>
     </w:p>
@@ -959,16 +938,363 @@
         <w:jc w:val="both"/>
       </w:pPr>
       <w:r>
-        <w:t>Пользователь не может инициировать звонок клиники</w:t>
+        <w:t>Пользователь не может иметь переписку с другими пользователями</w:t>
       </w:r>
       <w:r>
         <w:t xml:space="preserve">; </w:t>
       </w:r>
       <w:r>
-        <w:t>возможен только прием видео-звонков</w:t>
-      </w:r>
-      <w:r>
-        <w:t xml:space="preserve"> от клиники (время звонка должно обговариваться между клиникой и клиентом заблаговременно)</w:t>
+        <w:t>переписка возможна только с аккаунтом клиники</w:t>
+      </w:r>
+    </w:p>
+    <w:p>
+      <w:pPr>
+        <w:pStyle w:val="ListParagraph"/>
+        <w:ind w:left="1428"/>
+        <w:jc w:val="both"/>
+      </w:pPr>
+    </w:p>
+    <w:p>
+      <w:pPr>
+        <w:pStyle w:val="ListParagraph"/>
+        <w:numPr>
+          <w:ilvl w:val="0"/>
+          <w:numId w:val="1"/>
+        </w:numPr>
+        <w:spacing w:before="240"/>
+        <w:jc w:val="both"/>
+      </w:pPr>
+      <w:r>
+        <w:rPr>
+          <w:i/>
+        </w:rPr>
+        <w:t>Клиника</w:t>
+      </w:r>
+      <w:r>
+        <w:t xml:space="preserve"> – это также авторизированный пользователь веб-приложения, но с определённым функционалом:</w:t>
+      </w:r>
+    </w:p>
+    <w:p>
+      <w:pPr>
+        <w:pStyle w:val="ListParagraph"/>
+        <w:numPr>
+          <w:ilvl w:val="0"/>
+          <w:numId w:val="3"/>
+        </w:numPr>
+        <w:jc w:val="both"/>
+      </w:pPr>
+      <w:r>
+        <w:t>И</w:t>
+      </w:r>
+      <w:r>
+        <w:t>дентификация клиники в системе</w:t>
+      </w:r>
+    </w:p>
+    <w:p>
+      <w:pPr>
+        <w:pStyle w:val="ListParagraph"/>
+        <w:numPr>
+          <w:ilvl w:val="0"/>
+          <w:numId w:val="3"/>
+        </w:numPr>
+      </w:pPr>
+      <w:r>
+        <w:t>Аутентификация, двойная аутентификация (по email или смс), аутентификация через внешнего провайдера (</w:t>
+      </w:r>
+      <w:proofErr w:type="spellStart"/>
+      <w:r>
+        <w:t>Google</w:t>
+      </w:r>
+      <w:proofErr w:type="spellEnd"/>
+      <w:r>
+        <w:t xml:space="preserve">, </w:t>
+      </w:r>
+      <w:proofErr w:type="spellStart"/>
+      <w:r>
+        <w:t>Facebook</w:t>
+      </w:r>
+      <w:proofErr w:type="spellEnd"/>
+      <w:r>
+        <w:t>, и т.п.)</w:t>
+      </w:r>
+    </w:p>
+    <w:p>
+      <w:pPr>
+        <w:pStyle w:val="ListParagraph"/>
+        <w:numPr>
+          <w:ilvl w:val="0"/>
+          <w:numId w:val="3"/>
+        </w:numPr>
+        <w:jc w:val="both"/>
+      </w:pPr>
+      <w:r>
+        <w:t>Авторизация</w:t>
+      </w:r>
+    </w:p>
+    <w:p>
+      <w:pPr>
+        <w:pStyle w:val="ListParagraph"/>
+        <w:numPr>
+          <w:ilvl w:val="0"/>
+          <w:numId w:val="3"/>
+        </w:numPr>
+        <w:jc w:val="both"/>
+      </w:pPr>
+      <w:r>
+        <w:t>Р</w:t>
+      </w:r>
+      <w:r>
+        <w:t xml:space="preserve">егистрация </w:t>
+      </w:r>
+      <w:r>
+        <w:t>с помощью</w:t>
+      </w:r>
+      <w:r>
+        <w:t xml:space="preserve"> сгенерированной ссылки</w:t>
+      </w:r>
+      <w:r>
+        <w:t xml:space="preserve"> (предоставляется по почте)</w:t>
+      </w:r>
+      <w:r>
+        <w:t xml:space="preserve">: при переходе на ссылку клиника заполняет форму регистрации и оформляет контент </w:t>
+      </w:r>
+      <w:r>
+        <w:t>персональной</w:t>
+      </w:r>
+      <w:r>
+        <w:t xml:space="preserve"> страницы. При </w:t>
+      </w:r>
+      <w:r>
+        <w:t>создании</w:t>
+      </w:r>
+      <w:r>
+        <w:t xml:space="preserve"> страницы клиника может загружать</w:t>
+      </w:r>
+      <w:r>
+        <w:t xml:space="preserve"> несколько</w:t>
+      </w:r>
+      <w:r>
+        <w:t xml:space="preserve"> ф</w:t>
+      </w:r>
+      <w:r>
+        <w:t>ото, а также пред-просматривать вид страницы</w:t>
+      </w:r>
+    </w:p>
+    <w:p>
+      <w:pPr>
+        <w:pStyle w:val="ListParagraph"/>
+        <w:numPr>
+          <w:ilvl w:val="0"/>
+          <w:numId w:val="3"/>
+        </w:numPr>
+        <w:jc w:val="both"/>
+      </w:pPr>
+      <w:r>
+        <w:t>Редактирование контента страницы</w:t>
+      </w:r>
+    </w:p>
+    <w:p>
+      <w:pPr>
+        <w:pStyle w:val="ListParagraph"/>
+        <w:numPr>
+          <w:ilvl w:val="0"/>
+          <w:numId w:val="3"/>
+        </w:numPr>
+        <w:jc w:val="both"/>
+      </w:pPr>
+      <w:r>
+        <w:t>Клин</w:t>
+      </w:r>
+      <w:r>
+        <w:t xml:space="preserve">ика может оплачивать повышение </w:t>
+      </w:r>
+      <w:r>
+        <w:t xml:space="preserve">в </w:t>
+      </w:r>
+      <w:r>
+        <w:t xml:space="preserve">общем </w:t>
+      </w:r>
+      <w:r>
+        <w:t>рейтинге</w:t>
+      </w:r>
+      <w:r>
+        <w:t xml:space="preserve"> или в рейтинге по категориям</w:t>
+      </w:r>
+      <w:r>
+        <w:t xml:space="preserve"> через </w:t>
+      </w:r>
+      <w:r>
+        <w:t xml:space="preserve">сервисы интернет </w:t>
+      </w:r>
+      <w:r>
+        <w:t>эквайринга</w:t>
+      </w:r>
+    </w:p>
+    <w:p>
+      <w:pPr>
+        <w:pStyle w:val="ListParagraph"/>
+        <w:numPr>
+          <w:ilvl w:val="0"/>
+          <w:numId w:val="3"/>
+        </w:numPr>
+        <w:jc w:val="both"/>
+      </w:pPr>
+      <w:r>
+        <w:t>Просмотр истории транзакций</w:t>
+      </w:r>
+    </w:p>
+    <w:p>
+      <w:pPr>
+        <w:pStyle w:val="ListParagraph"/>
+        <w:numPr>
+          <w:ilvl w:val="1"/>
+          <w:numId w:val="1"/>
+        </w:numPr>
+        <w:jc w:val="both"/>
+      </w:pPr>
+      <w:r>
+        <w:t>Отправление документов или изображений через чат с пациентом</w:t>
+      </w:r>
+      <w:r>
+        <w:t xml:space="preserve"> </w:t>
+      </w:r>
+    </w:p>
+    <w:p>
+      <w:pPr>
+        <w:pStyle w:val="ListParagraph"/>
+        <w:numPr>
+          <w:ilvl w:val="1"/>
+          <w:numId w:val="1"/>
+        </w:numPr>
+        <w:jc w:val="both"/>
+      </w:pPr>
+      <w:r>
+        <w:t>Перевод входящих/исходящих сообщений из русского в английский и наоборот</w:t>
+      </w:r>
+    </w:p>
+    <w:p>
+      <w:pPr>
+        <w:pStyle w:val="ListParagraph"/>
+        <w:numPr>
+          <w:ilvl w:val="1"/>
+          <w:numId w:val="1"/>
+        </w:numPr>
+        <w:jc w:val="both"/>
+      </w:pPr>
+      <w:r>
+        <w:t>Возможность начала</w:t>
+      </w:r>
+      <w:r>
+        <w:t xml:space="preserve">, </w:t>
+      </w:r>
+      <w:r>
+        <w:t>продолжение</w:t>
+      </w:r>
+      <w:r>
+        <w:t xml:space="preserve"> </w:t>
+      </w:r>
+      <w:r>
+        <w:t xml:space="preserve">или удаления переписки </w:t>
+      </w:r>
+      <w:r>
+        <w:t xml:space="preserve">с </w:t>
+      </w:r>
+      <w:r>
+        <w:t>клиентом</w:t>
+      </w:r>
+    </w:p>
+    <w:p>
+      <w:pPr>
+        <w:pStyle w:val="ListParagraph"/>
+        <w:numPr>
+          <w:ilvl w:val="0"/>
+          <w:numId w:val="3"/>
+        </w:numPr>
+        <w:jc w:val="both"/>
+      </w:pPr>
+      <w:r>
+        <w:t xml:space="preserve">Клиника </w:t>
+      </w:r>
+      <w:r>
+        <w:t>может просматривать статистику посещения страницы клиники авторизированными и неавторизованными пользователями</w:t>
+      </w:r>
+    </w:p>
+    <w:p>
+      <w:pPr>
+        <w:pStyle w:val="ListParagraph"/>
+        <w:numPr>
+          <w:ilvl w:val="0"/>
+          <w:numId w:val="3"/>
+        </w:numPr>
+        <w:jc w:val="both"/>
+      </w:pPr>
+      <w:r>
+        <w:t>Клиника может просмат</w:t>
+      </w:r>
+      <w:r>
+        <w:t>ривать текущее место положение в общем рейтинге и в рейтингах по категориям</w:t>
+      </w:r>
+    </w:p>
+    <w:p>
+      <w:pPr>
+        <w:pStyle w:val="ListParagraph"/>
+        <w:numPr>
+          <w:ilvl w:val="0"/>
+          <w:numId w:val="3"/>
+        </w:numPr>
+      </w:pPr>
+      <w:r>
+        <w:t xml:space="preserve">Возможность открытия </w:t>
+      </w:r>
+      <w:proofErr w:type="spellStart"/>
+      <w:r>
+        <w:t>pdf</w:t>
+      </w:r>
+      <w:proofErr w:type="spellEnd"/>
+      <w:r>
+        <w:t>-файлов и изображений из чата напрямую в веб-приложении</w:t>
+      </w:r>
+    </w:p>
+    <w:p>
+      <w:pPr>
+        <w:pStyle w:val="ListParagraph"/>
+        <w:numPr>
+          <w:ilvl w:val="0"/>
+          <w:numId w:val="3"/>
+        </w:numPr>
+      </w:pPr>
+      <w:r>
+        <w:t xml:space="preserve">Просмотр любых общедоступных </w:t>
+      </w:r>
+      <w:r>
+        <w:t>страниц</w:t>
+      </w:r>
+    </w:p>
+    <w:p>
+      <w:pPr>
+        <w:pStyle w:val="ListParagraph"/>
+        <w:numPr>
+          <w:ilvl w:val="0"/>
+          <w:numId w:val="3"/>
+        </w:numPr>
+      </w:pPr>
+      <w:r>
+        <w:t>Поиск с помощью поисковых строк в веб-приложении</w:t>
+      </w:r>
+    </w:p>
+    <w:p>
+      <w:pPr>
+        <w:ind w:firstLine="708"/>
+        <w:jc w:val="both"/>
+      </w:pPr>
+      <w:r>
+        <w:t xml:space="preserve">Функционал недоступный </w:t>
+      </w:r>
+      <w:r>
+        <w:t>аккаунтам клиники</w:t>
+      </w:r>
+      <w:r>
+        <w:t>:</w:t>
       </w:r>
     </w:p>
     <w:p>
@@ -981,14 +1307,36 @@
         <w:jc w:val="both"/>
       </w:pPr>
       <w:r>
-        <w:t>Пользователь не может иметь переписку с другими пользователями</w:t>
+        <w:t>Аккаунт клиники</w:t>
+      </w:r>
+      <w:r>
+        <w:t xml:space="preserve"> не может инициировать звонок </w:t>
+      </w:r>
+      <w:r>
+        <w:t>пользователю-пациенту</w:t>
       </w:r>
       <w:r>
         <w:t xml:space="preserve">; </w:t>
       </w:r>
       <w:r>
-        <w:t>переписка возможна только с аккаунтом клиники</w:t>
-      </w:r>
+        <w:t xml:space="preserve">возможен только прием видео-звонков от </w:t>
+      </w:r>
+      <w:r>
+        <w:t>пользователя</w:t>
+      </w:r>
+      <w:r>
+        <w:t xml:space="preserve"> (время звонка должно обговариваться между клин</w:t>
+      </w:r>
+      <w:r>
+        <w:t>икой и клиентом заблаговременно)</w:t>
+      </w:r>
+    </w:p>
+    <w:p>
+      <w:pPr>
+        <w:pStyle w:val="ListParagraph"/>
+        <w:ind w:left="1428"/>
+        <w:jc w:val="both"/>
+      </w:pPr>
     </w:p>
     <w:p>
       <w:pPr>
@@ -1004,179 +1352,10 @@
         <w:rPr>
           <w:i/>
         </w:rPr>
-        <w:t>Клиника</w:t>
-      </w:r>
-      <w:r>
-        <w:t xml:space="preserve"> – это также авторизированный пользователь веб-приложения, но с определённым функционалом:</w:t>
-      </w:r>
-    </w:p>
-    <w:p>
-      <w:pPr>
-        <w:pStyle w:val="ListParagraph"/>
-        <w:numPr>
-          <w:ilvl w:val="0"/>
-          <w:numId w:val="3"/>
-        </w:numPr>
-        <w:jc w:val="both"/>
-      </w:pPr>
-      <w:r>
-        <w:t>И</w:t>
-      </w:r>
-      <w:r>
-        <w:t>дентификация клиники в системе</w:t>
-      </w:r>
-    </w:p>
-    <w:p>
-      <w:pPr>
-        <w:pStyle w:val="ListParagraph"/>
-        <w:numPr>
-          <w:ilvl w:val="0"/>
-          <w:numId w:val="3"/>
-        </w:numPr>
-      </w:pPr>
-      <w:r>
-        <w:t>Аутентификация, двойная аутентификация (по email или смс), аутентификация через внешнего провайдера (</w:t>
-      </w:r>
-      <w:proofErr w:type="spellStart"/>
-      <w:r>
-        <w:t>Google</w:t>
-      </w:r>
-      <w:proofErr w:type="spellEnd"/>
-      <w:r>
-        <w:t xml:space="preserve">, </w:t>
-      </w:r>
-      <w:proofErr w:type="spellStart"/>
-      <w:r>
-        <w:t>Facebook</w:t>
-      </w:r>
-      <w:proofErr w:type="spellEnd"/>
-      <w:r>
-        <w:t>, и т.п.)</w:t>
-      </w:r>
-    </w:p>
-    <w:p>
-      <w:pPr>
-        <w:pStyle w:val="ListParagraph"/>
-        <w:numPr>
-          <w:ilvl w:val="0"/>
-          <w:numId w:val="3"/>
-        </w:numPr>
-        <w:jc w:val="both"/>
-      </w:pPr>
-      <w:r>
-        <w:t>Авторизация</w:t>
-      </w:r>
-    </w:p>
-    <w:p>
-      <w:pPr>
-        <w:pStyle w:val="ListParagraph"/>
-        <w:numPr>
-          <w:ilvl w:val="0"/>
-          <w:numId w:val="3"/>
-        </w:numPr>
-        <w:jc w:val="both"/>
-      </w:pPr>
-      <w:r>
-        <w:t>Р</w:t>
-      </w:r>
-      <w:r>
-        <w:t xml:space="preserve">егистрация </w:t>
-      </w:r>
-      <w:r>
-        <w:t>с помощью</w:t>
-      </w:r>
-      <w:r>
-        <w:t xml:space="preserve"> сгенерированной ссылки</w:t>
-      </w:r>
-      <w:r>
-        <w:t xml:space="preserve"> (предоставляется по почте)</w:t>
-      </w:r>
-      <w:r>
-        <w:t xml:space="preserve">: при переходе на ссылку клиника заполняет форму регистрации и оформляет контент </w:t>
-      </w:r>
-      <w:r>
-        <w:t>персональной</w:t>
-      </w:r>
-      <w:r>
-        <w:t xml:space="preserve"> страницы. При </w:t>
-      </w:r>
-      <w:r>
-        <w:t>создании</w:t>
-      </w:r>
-      <w:r>
-        <w:t xml:space="preserve"> страницы клиника может загружать</w:t>
-      </w:r>
-      <w:r>
-        <w:t xml:space="preserve"> несколько</w:t>
-      </w:r>
-      <w:r>
-        <w:t xml:space="preserve"> ф</w:t>
-      </w:r>
-      <w:r>
-        <w:t>ото, а также пред-просматривать вид страницы</w:t>
-      </w:r>
-    </w:p>
-    <w:p>
-      <w:pPr>
-        <w:pStyle w:val="ListParagraph"/>
-        <w:numPr>
-          <w:ilvl w:val="0"/>
-          <w:numId w:val="3"/>
-        </w:numPr>
-        <w:jc w:val="both"/>
-      </w:pPr>
-      <w:r>
-        <w:t>Редактирование контента страницы</w:t>
-      </w:r>
-    </w:p>
-    <w:p>
-      <w:pPr>
-        <w:pStyle w:val="ListParagraph"/>
-        <w:numPr>
-          <w:ilvl w:val="0"/>
-          <w:numId w:val="3"/>
-        </w:numPr>
-        <w:jc w:val="both"/>
-      </w:pPr>
-      <w:r>
-        <w:t>Клин</w:t>
-      </w:r>
-      <w:r>
-        <w:t xml:space="preserve">ика может оплачивать повышение </w:t>
-      </w:r>
-      <w:r>
-        <w:t xml:space="preserve">в </w:t>
-      </w:r>
-      <w:r>
-        <w:t xml:space="preserve">общем </w:t>
-      </w:r>
-      <w:r>
-        <w:t>рейтинге</w:t>
-      </w:r>
-      <w:r>
-        <w:t xml:space="preserve"> или в рейтинге по категориям</w:t>
-      </w:r>
-      <w:r>
-        <w:t xml:space="preserve"> через </w:t>
-      </w:r>
-      <w:r>
-        <w:t xml:space="preserve">сервисы интернет </w:t>
-      </w:r>
-      <w:r>
-        <w:t>эквайринга</w:t>
-      </w:r>
-    </w:p>
-    <w:p>
-      <w:pPr>
-        <w:pStyle w:val="ListParagraph"/>
-        <w:numPr>
-          <w:ilvl w:val="0"/>
-          <w:numId w:val="3"/>
-        </w:numPr>
-        <w:jc w:val="both"/>
-      </w:pPr>
-      <w:r>
-        <w:t>Просмотр истории транзакций</w:t>
+        <w:t>Модератор</w:t>
+      </w:r>
+      <w:r>
+        <w:t xml:space="preserve"> – это следующая категория авторизированных пользователей веб-приложения. К функционалу модератора относятся:</w:t>
       </w:r>
     </w:p>
     <w:p>
@@ -1189,10 +1368,10 @@
         <w:jc w:val="both"/>
       </w:pPr>
       <w:r>
-        <w:t>Отправление документов или изображений через чат с пациентом</w:t>
-      </w:r>
-      <w:r>
-        <w:t xml:space="preserve"> </w:t>
+        <w:t>И</w:t>
+      </w:r>
+      <w:r>
+        <w:t>дентификация аккаунта модератора</w:t>
       </w:r>
     </w:p>
     <w:p>
@@ -1205,140 +1384,19 @@
         <w:jc w:val="both"/>
       </w:pPr>
       <w:r>
-        <w:t>Перевод входящих/исходящих сообщений из русского в английский и наоборот</w:t>
-      </w:r>
-    </w:p>
-    <w:p>
-      <w:pPr>
-        <w:pStyle w:val="ListParagraph"/>
-        <w:numPr>
-          <w:ilvl w:val="0"/>
-          <w:numId w:val="3"/>
-        </w:numPr>
-        <w:jc w:val="both"/>
-      </w:pPr>
-      <w:r>
-        <w:t>Возможность</w:t>
-      </w:r>
-      <w:r>
-        <w:t xml:space="preserve"> </w:t>
-      </w:r>
-      <w:r>
-        <w:t>удаления отдельных</w:t>
-      </w:r>
-      <w:r>
-        <w:t xml:space="preserve"> сообщени</w:t>
-      </w:r>
-      <w:r>
-        <w:t>й в переписке с пациентом</w:t>
-      </w:r>
-      <w:r>
-        <w:t xml:space="preserve">, а </w:t>
-      </w:r>
-      <w:r>
-        <w:t>также</w:t>
-      </w:r>
-      <w:r>
-        <w:t xml:space="preserve"> всю переписку</w:t>
-      </w:r>
-    </w:p>
-    <w:p>
-      <w:pPr>
-        <w:pStyle w:val="ListParagraph"/>
-        <w:numPr>
-          <w:ilvl w:val="0"/>
-          <w:numId w:val="3"/>
-        </w:numPr>
-        <w:jc w:val="both"/>
-      </w:pPr>
-      <w:r>
-        <w:t xml:space="preserve">Клиника </w:t>
-      </w:r>
-      <w:r>
-        <w:t>может просматривать статистику посещения страницы клиники авторизированными и неавторизованными пользователями</w:t>
-      </w:r>
-    </w:p>
-    <w:p>
-      <w:pPr>
-        <w:pStyle w:val="ListParagraph"/>
-        <w:numPr>
-          <w:ilvl w:val="0"/>
-          <w:numId w:val="3"/>
-        </w:numPr>
-        <w:jc w:val="both"/>
-      </w:pPr>
-      <w:r>
-        <w:t>Клиника может просмат</w:t>
-      </w:r>
-      <w:r>
-        <w:t>ривать текущее место положение в общем рейтинге и в рейтингах по категориям</w:t>
-      </w:r>
-    </w:p>
-    <w:p>
-      <w:pPr>
-        <w:pStyle w:val="ListParagraph"/>
-        <w:numPr>
-          <w:ilvl w:val="0"/>
-          <w:numId w:val="3"/>
-        </w:numPr>
-      </w:pPr>
-      <w:r>
-        <w:t xml:space="preserve">Возможность открытия </w:t>
-      </w:r>
-      <w:proofErr w:type="spellStart"/>
-      <w:r>
-        <w:t>pdf</w:t>
-      </w:r>
-      <w:proofErr w:type="spellEnd"/>
-      <w:r>
-        <w:t>-файлов и изображений из чата напрямую в веб-приложении</w:t>
-      </w:r>
-    </w:p>
-    <w:p>
-      <w:pPr>
-        <w:pStyle w:val="ListParagraph"/>
-        <w:numPr>
-          <w:ilvl w:val="0"/>
-          <w:numId w:val="3"/>
-        </w:numPr>
-      </w:pPr>
-      <w:r>
-        <w:t xml:space="preserve">Просмотр любых общедоступных </w:t>
-      </w:r>
-      <w:r>
-        <w:t>страниц</w:t>
-      </w:r>
-    </w:p>
-    <w:p>
-      <w:pPr>
-        <w:pStyle w:val="ListParagraph"/>
-        <w:numPr>
-          <w:ilvl w:val="0"/>
-          <w:numId w:val="3"/>
-        </w:numPr>
-      </w:pPr>
-      <w:r>
-        <w:t>Поиск с помощью поисковых строк в веб-приложении</w:t>
-      </w:r>
-    </w:p>
-    <w:p>
-      <w:pPr>
-        <w:pStyle w:val="ListParagraph"/>
-        <w:numPr>
-          <w:ilvl w:val="0"/>
-          <w:numId w:val="1"/>
-        </w:numPr>
-        <w:spacing w:before="240"/>
-        <w:jc w:val="both"/>
-      </w:pPr>
-      <w:r>
-        <w:rPr>
-          <w:i/>
-        </w:rPr>
-        <w:t>Модератор</w:t>
-      </w:r>
-      <w:r>
-        <w:t xml:space="preserve"> – это следующая категория авторизированных пользователей веб-приложения. К функционалу модератора относятся:</w:t>
+        <w:t>Доступ к административной панели, позволяющей просматривать статистику (</w:t>
+      </w:r>
+      <w:r>
+        <w:rPr>
+          <w:u w:val="single"/>
+        </w:rPr>
+        <w:t>какую именно?</w:t>
+      </w:r>
+      <w:r>
+        <w:t xml:space="preserve">), </w:t>
+      </w:r>
+      <w:r>
+        <w:t>блокировать страницу обычного пользователя или клиники</w:t>
       </w:r>
     </w:p>
     <w:p>
@@ -1351,19 +1409,34 @@
         <w:jc w:val="both"/>
       </w:pPr>
       <w:r>
-        <w:t>И</w:t>
-      </w:r>
-      <w:r>
-        <w:t>дентификация модератора</w:t>
-      </w:r>
-      <w:r>
-        <w:t xml:space="preserve"> (</w:t>
-      </w:r>
-      <w:r>
-        <w:rPr>
-          <w:u w:val="single"/>
-        </w:rPr>
-        <w:t>модераторов?)</w:t>
+        <w:t>Возможность</w:t>
+      </w:r>
+      <w:r>
+        <w:t xml:space="preserve"> </w:t>
+      </w:r>
+      <w:r>
+        <w:t>оставлять рекомендации</w:t>
+      </w:r>
+      <w:r>
+        <w:t xml:space="preserve"> </w:t>
+      </w:r>
+      <w:r>
+        <w:t xml:space="preserve">по редактированию </w:t>
+      </w:r>
+      <w:r>
+        <w:t>контент</w:t>
+      </w:r>
+      <w:r>
+        <w:t xml:space="preserve">а страниц клиники </w:t>
+      </w:r>
+      <w:r>
+        <w:t xml:space="preserve">во время </w:t>
+      </w:r>
+      <w:r>
+        <w:t xml:space="preserve">процесса </w:t>
+      </w:r>
+      <w:r>
+        <w:t>подтверждения страницы</w:t>
       </w:r>
     </w:p>
     <w:p>
@@ -1376,19 +1449,7 @@
         <w:jc w:val="both"/>
       </w:pPr>
       <w:r>
-        <w:t>Доступ к административной панели, позволяющей просматривать статистику (</w:t>
-      </w:r>
-      <w:r>
-        <w:rPr>
-          <w:u w:val="single"/>
-        </w:rPr>
-        <w:t>какую именно?</w:t>
-      </w:r>
-      <w:r>
-        <w:t xml:space="preserve">), </w:t>
-      </w:r>
-      <w:r>
-        <w:t>блокировать страницу обычного пользователя или клиники</w:t>
+        <w:t>Возможность дать согласие или отказать (с указанием причин) в регистрации клиники</w:t>
       </w:r>
     </w:p>
     <w:p>
@@ -1401,39 +1462,7 @@
         <w:jc w:val="both"/>
       </w:pPr>
       <w:r>
-        <w:t>Возможность</w:t>
-      </w:r>
-      <w:r>
-        <w:t xml:space="preserve"> </w:t>
-      </w:r>
-      <w:r>
-        <w:t>оставлять рекомендации</w:t>
-      </w:r>
-      <w:r>
-        <w:t xml:space="preserve"> </w:t>
-      </w:r>
-      <w:r>
-        <w:t xml:space="preserve">по редактированию </w:t>
-      </w:r>
-      <w:r>
-        <w:t>контент</w:t>
-      </w:r>
-      <w:r>
-        <w:t xml:space="preserve">а страниц клиники </w:t>
-      </w:r>
-      <w:r>
-        <w:t xml:space="preserve">во время </w:t>
-      </w:r>
-      <w:r>
-        <w:t>проц</w:t>
-      </w:r>
-      <w:bookmarkStart w:id="3" w:name="_GoBack"/>
-      <w:bookmarkEnd w:id="3"/>
-      <w:r>
-        <w:t xml:space="preserve">есса </w:t>
-      </w:r>
-      <w:r>
-        <w:t>подтверждения страницы</w:t>
+        <w:t>Просмотр любых общедоступных страниц</w:t>
       </w:r>
     </w:p>
     <w:p>
@@ -1446,70 +1475,77 @@
         <w:jc w:val="both"/>
       </w:pPr>
       <w:r>
-        <w:t>Возможность дать согласие или отказать (с указанием причин) в регистрации клиники</w:t>
-      </w:r>
-    </w:p>
-    <w:p>
-      <w:pPr>
-        <w:pStyle w:val="ListParagraph"/>
-        <w:numPr>
-          <w:ilvl w:val="1"/>
-          <w:numId w:val="1"/>
-        </w:numPr>
-        <w:jc w:val="both"/>
-      </w:pPr>
-      <w:r>
-        <w:t>Просмотр любых общедоступных страниц</w:t>
-      </w:r>
-    </w:p>
-    <w:p>
-      <w:pPr>
-        <w:pStyle w:val="ListParagraph"/>
-        <w:numPr>
-          <w:ilvl w:val="1"/>
-          <w:numId w:val="1"/>
-        </w:numPr>
-        <w:jc w:val="both"/>
-      </w:pPr>
-      <w:r>
         <w:t>Поиск с помощью поисковых строк в веб-приложении</w:t>
       </w:r>
     </w:p>
     <w:p>
       <w:pPr>
-        <w:ind w:left="708"/>
-        <w:jc w:val="both"/>
-      </w:pPr>
-      <w:r>
-        <w:t>Регистрация аккаунта модератора не может быть произведена через обычную регистрацию пользователя. Аккаунт (</w:t>
-      </w:r>
-      <w:r>
-        <w:rPr>
-          <w:u w:val="single"/>
-        </w:rPr>
-        <w:t>аккаунты?</w:t>
-      </w:r>
-      <w:r>
-        <w:t>) модератора могут быть созданы только программным путем.</w:t>
+        <w:ind w:firstLine="708"/>
+        <w:jc w:val="both"/>
+      </w:pPr>
+      <w:r>
+        <w:t>Ф</w:t>
+      </w:r>
+      <w:r>
+        <w:t xml:space="preserve">ункционал недоступный аккаунтам </w:t>
+      </w:r>
+      <w:r>
+        <w:t>модератора</w:t>
+      </w:r>
+      <w:r>
+        <w:t>:</w:t>
+      </w:r>
+    </w:p>
+    <w:p>
+      <w:pPr>
+        <w:pStyle w:val="ListParagraph"/>
+        <w:numPr>
+          <w:ilvl w:val="0"/>
+          <w:numId w:val="2"/>
+        </w:numPr>
+        <w:jc w:val="both"/>
+      </w:pPr>
+      <w:r>
+        <w:lastRenderedPageBreak/>
+        <w:t>Чат в какой-либо форме и сопутствующий функционал чата (отправка документов, видео связь, и прочее)</w:t>
+      </w:r>
+    </w:p>
+    <w:p>
+      <w:pPr>
+        <w:pStyle w:val="ListParagraph"/>
+        <w:numPr>
+          <w:ilvl w:val="0"/>
+          <w:numId w:val="2"/>
+        </w:numPr>
+        <w:jc w:val="both"/>
+      </w:pPr>
+      <w:r>
+        <w:t>Регистрация аккаунта модератора не может быть произведена через об</w:t>
+      </w:r>
+      <w:r>
+        <w:t>ычную регистрацию пользователя</w:t>
+      </w:r>
+      <w:r>
+        <w:t xml:space="preserve">; </w:t>
+      </w:r>
+      <w:r>
+        <w:t>Аккаунт модератора могут быть созданы только программным путем.</w:t>
       </w:r>
     </w:p>
     <w:p>
       <w:pPr>
         <w:pStyle w:val="Heading2"/>
         <w:spacing w:after="240"/>
-        <w:rPr>
-          <w:lang w:val="en-US"/>
-        </w:rPr>
       </w:pPr>
       <w:r>
         <w:br w:type="page"/>
       </w:r>
-      <w:bookmarkStart w:id="4" w:name="_Toc94463072"/>
+      <w:bookmarkStart w:id="3" w:name="_Toc94463072"/>
       <w:r>
         <w:lastRenderedPageBreak/>
         <w:t>1.3 Структура/Карта</w:t>
       </w:r>
-      <w:bookmarkEnd w:id="4"/>
+      <w:bookmarkEnd w:id="3"/>
     </w:p>
     <w:p>
       <w:pPr>
@@ -2876,7 +2912,7 @@
         <w:t>Email</w:t>
       </w:r>
       <w:r>
-        <w:t>:  в</w:t>
+        <w:t xml:space="preserve"> – обязательное поле:  в</w:t>
       </w:r>
       <w:r>
         <w:t>алидация</w:t>
@@ -2910,13 +2946,7 @@
         <w:t>Username</w:t>
       </w:r>
       <w:r>
-        <w:t xml:space="preserve">: только на </w:t>
-      </w:r>
-      <w:r>
-        <w:t>латыни</w:t>
-      </w:r>
-      <w:r>
-        <w:t xml:space="preserve">, без </w:t>
+        <w:t xml:space="preserve"> – обязательное поле: только на латыни, без </w:t>
       </w:r>
       <w:proofErr w:type="spellStart"/>
       <w:r>
@@ -2924,16 +2954,16 @@
       </w:r>
       <w:proofErr w:type="spellEnd"/>
       <w:r>
-        <w:t xml:space="preserve"> (то есть любой знак и любой порядок разрешен), но с ограничением на 50 знаков</w:t>
-      </w:r>
-      <w:r>
-        <w:t xml:space="preserve">. В подсказке указывается, если данный </w:t>
-      </w:r>
-      <w:r>
-        <w:rPr>
-          <w:lang w:val="en-US"/>
-        </w:rPr>
-        <w:t xml:space="preserve">username </w:t>
+        <w:t xml:space="preserve"> (то есть любой знак и любой порядок разрешен), но с ограничением на 50 знаков. В подсказке указывается, если данный </w:t>
+      </w:r>
+      <w:r>
+        <w:rPr>
+          <w:lang w:val="en-US"/>
+        </w:rPr>
+        <w:t>username</w:t>
+      </w:r>
+      <w:r>
+        <w:t xml:space="preserve"> </w:t>
       </w:r>
       <w:r>
         <w:t>свободен</w:t>
@@ -2953,13 +2983,7 @@
       </w:pPr>
       <w:r>
         <w:lastRenderedPageBreak/>
-        <w:t xml:space="preserve">Пароль: валидация –минимум 8 символов, минимум один заглавный символ и минимум одну цифру. При вводе пароль можно </w:t>
-      </w:r>
-      <w:r>
-        <w:t>показать/</w:t>
-      </w:r>
-      <w:r>
-        <w:t xml:space="preserve">скрыть символом </w:t>
+        <w:t xml:space="preserve">Пароль – обязательное поле: валидация –минимум 8 символов, минимум один заглавный символ и минимум одну цифру. При вводе пароль можно показать/скрыть символом </w:t>
       </w:r>
       <w:r>
         <w:t>“*”</w:t>
@@ -2989,13 +3013,7 @@
         </w:rPr>
       </w:pPr>
       <w:r>
-        <w:t xml:space="preserve">Подтверждение пароль: валидация </w:t>
-      </w:r>
-      <w:r>
-        <w:t xml:space="preserve">с </w:t>
-      </w:r>
-      <w:r>
-        <w:t>предыдущем полем</w:t>
+        <w:t>Подтверждение пароль – обязательное поле: валидация с предыдущем полем</w:t>
       </w:r>
     </w:p>
     <w:p>
@@ -3006,12 +3024,15 @@
           <w:numId w:val="4"/>
         </w:numPr>
         <w:jc w:val="both"/>
-        <w:rPr>
-          <w:u w:val="single"/>
-        </w:rPr>
-      </w:pPr>
-      <w:r>
-        <w:t>Страна: из списка</w:t>
+      </w:pPr>
+      <w:r>
+        <w:t>Фамилия – необязательное поле: в</w:t>
+      </w:r>
+      <w:r>
+        <w:t>алидация</w:t>
+      </w:r>
+      <w:r>
+        <w:t xml:space="preserve"> и ограничение на 50 знаков</w:t>
       </w:r>
     </w:p>
     <w:p>
@@ -3024,10 +3045,13 @@
         <w:jc w:val="both"/>
       </w:pPr>
       <w:r>
-        <w:t>Город</w:t>
-      </w:r>
-      <w:r>
-        <w:t>: ввод текстом</w:t>
+        <w:t>Имя – необязательное поле: в</w:t>
+      </w:r>
+      <w:r>
+        <w:t>алидация</w:t>
+      </w:r>
+      <w:r>
+        <w:t xml:space="preserve"> и ограничение на 50 знаков</w:t>
       </w:r>
     </w:p>
     <w:p>
@@ -3040,23 +3064,7 @@
         <w:jc w:val="both"/>
       </w:pPr>
       <w:r>
-        <w:t>Часовой пояс: выбор из списка</w:t>
-      </w:r>
-    </w:p>
-    <w:p>
-      <w:pPr>
-        <w:pStyle w:val="ListParagraph"/>
-        <w:numPr>
-          <w:ilvl w:val="1"/>
-          <w:numId w:val="4"/>
-        </w:numPr>
-        <w:jc w:val="both"/>
-      </w:pPr>
-      <w:r>
-        <w:t>Дата рождения: возможен выбор из календаря</w:t>
-      </w:r>
-      <w:r>
-        <w:t>. Последние 16 лет недоступны для выбора</w:t>
+        <w:t>Дата рождения – необязательное поле: возможен выбор из календаря. Последние 16 лет недоступны для выбора</w:t>
       </w:r>
     </w:p>
     <w:p>
@@ -3065,7 +3073,13 @@
         <w:jc w:val="both"/>
       </w:pPr>
       <w:r>
-        <w:t>На втором этапе пользователь может выбрать интересующие направления медицины, диагнозы и коды болезней из списка. Эти поля необязательны для заполнения.</w:t>
+        <w:t xml:space="preserve">На втором этапе пользователь может выбрать интересующие направления медицины, диагнозы и коды болезней из списка. Эти поля необязательны </w:t>
+      </w:r>
+      <w:r>
+        <w:t>оферта</w:t>
+      </w:r>
+      <w:r>
+        <w:t>. Для согласия необходимо отметить галочкой соответствующее поле.</w:t>
       </w:r>
     </w:p>
     <w:p>
@@ -3074,7 +3088,19 @@
         <w:jc w:val="both"/>
       </w:pPr>
       <w:r>
-        <w:t>На третьем этапе, пользователю предоставляется окошко с офертой. Для согласия необходимо отметить галочкой соответствующее поле.</w:t>
+        <w:t xml:space="preserve">Ниже расположена кнопка </w:t>
+      </w:r>
+      <w:r>
+        <w:t>“</w:t>
+      </w:r>
+      <w:r>
+        <w:t>Зарегистрироваться</w:t>
+      </w:r>
+      <w:r>
+        <w:t>”</w:t>
+      </w:r>
+      <w:r>
+        <w:t>. Данная кнопка будет доступна для нажатия только если все поля формы прошли валидацию. Если какие-то поля не прошли валидацию напротив них появляется красный крестики, если поле прошло валидацию – зеленая галочка.</w:t>
       </w:r>
     </w:p>
     <w:p>
@@ -3083,28 +3109,24 @@
         <w:jc w:val="both"/>
       </w:pPr>
       <w:r>
-        <w:t xml:space="preserve">Ниже расположена кнопка </w:t>
+        <w:t>После рег</w:t>
+      </w:r>
+      <w:bookmarkStart w:id="4" w:name="_GoBack"/>
+      <w:bookmarkEnd w:id="4"/>
+      <w:r>
+        <w:t>истрации,</w:t>
+      </w:r>
+      <w:r>
+        <w:t xml:space="preserve"> </w:t>
+      </w:r>
+      <w:r>
+        <w:t xml:space="preserve">всплывает вместо формы появляется элемент с оповещением </w:t>
       </w:r>
       <w:r>
         <w:t>“</w:t>
       </w:r>
       <w:r>
-        <w:t>Зарегистрироваться</w:t>
-      </w:r>
-      <w:r>
-        <w:t>”</w:t>
-      </w:r>
-      <w:r>
-        <w:t>. Данная кнопка будет доступна для нажатия только если все поля формы прошли валидацию. Если какие-то поля не прошли валидацию напротив них появляется красный крестики, если поле прошло валидацию – зеленая галочка.</w:t>
-      </w:r>
-    </w:p>
-    <w:p>
-      <w:pPr>
-        <w:ind w:left="708"/>
-        <w:jc w:val="both"/>
-      </w:pPr>
-      <w:r>
-        <w:t xml:space="preserve">После регистрации пользователь перенаправляется на главную страницу </w:t>
+        <w:t xml:space="preserve">Для окончания регистрации пройдите по ссылку высланной на вашу почту </w:t>
       </w:r>
       <w:hyperlink r:id="rId10" w:history="1">
         <w:r>
@@ -3112,26 +3134,26 @@
             <w:rStyle w:val="Hyperlink"/>
             <w:lang w:val="en-US"/>
           </w:rPr>
-          <w:t>www</w:t>
+          <w:t>sample</w:t>
         </w:r>
         <w:r>
           <w:rPr>
             <w:rStyle w:val="Hyperlink"/>
           </w:rPr>
-          <w:t>.(</w:t>
+          <w:t>@</w:t>
         </w:r>
         <w:r>
           <w:rPr>
             <w:rStyle w:val="Hyperlink"/>
             <w:lang w:val="en-US"/>
           </w:rPr>
-          <w:t>domain</w:t>
+          <w:t>sample</w:t>
         </w:r>
         <w:r>
           <w:rPr>
             <w:rStyle w:val="Hyperlink"/>
           </w:rPr>
-          <w:t>).</w:t>
+          <w:t>.</w:t>
         </w:r>
         <w:r>
           <w:rPr>
@@ -3140,58 +3162,33 @@
           </w:rPr>
           <w:t>com</w:t>
         </w:r>
-        <w:r>
-          <w:rPr>
-            <w:rStyle w:val="Hyperlink"/>
-          </w:rPr>
-          <w:t>/</w:t>
-        </w:r>
-        <w:r>
-          <w:rPr>
-            <w:rStyle w:val="Hyperlink"/>
-            <w:lang w:val="en-US"/>
-          </w:rPr>
-          <w:t>home</w:t>
-        </w:r>
       </w:hyperlink>
       <w:r>
-        <w:t xml:space="preserve">, а  внизу по центру всплывает оповещение </w:t>
+        <w:t>”</w:t>
+      </w:r>
+      <w:r>
+        <w:t xml:space="preserve">,  кнопкой </w:t>
       </w:r>
       <w:r>
         <w:t>“</w:t>
       </w:r>
       <w:r>
-        <w:t xml:space="preserve">Для окончания регистрации пройдите по ссылку высланной на вашу почту </w:t>
-      </w:r>
-      <w:r>
-        <w:rPr>
-          <w:lang w:val="en-US"/>
-        </w:rPr>
-        <w:t>sample</w:t>
-      </w:r>
-      <w:r>
-        <w:t>@</w:t>
-      </w:r>
-      <w:r>
-        <w:rPr>
-          <w:lang w:val="en-US"/>
-        </w:rPr>
-        <w:t>sample</w:t>
+        <w:t>Отправить подтверждение на почту еще раз</w:t>
+      </w:r>
+      <w:r>
+        <w:t>”</w:t>
+      </w:r>
+      <w:r>
+        <w:t xml:space="preserve"> и секундомером на 120 секунд</w:t>
       </w:r>
       <w:r>
         <w:t>.</w:t>
       </w:r>
       <w:r>
-        <w:rPr>
-          <w:lang w:val="en-US"/>
-        </w:rPr>
-        <w:t>com</w:t>
-      </w:r>
-      <w:r>
-        <w:t>”</w:t>
-      </w:r>
-      <w:r>
-        <w:t>.</w:t>
+        <w:t xml:space="preserve"> </w:t>
+      </w:r>
+      <w:r>
+        <w:t>Кнопка будет доступна для нажатия только после 120 секунд с начала появления элемента.</w:t>
       </w:r>
     </w:p>
     <w:p>
@@ -3375,7 +3372,7 @@
           <w:rPr>
             <w:noProof/>
           </w:rPr>
-          <w:t>4</w:t>
+          <w:t>6</w:t>
         </w:r>
         <w:r>
           <w:rPr>
@@ -4422,7 +4419,6 @@
   <w:style w:type="character" w:default="1" w:styleId="DefaultParagraphFont">
     <w:name w:val="Default Paragraph Font"/>
     <w:uiPriority w:val="1"/>
-    <w:semiHidden/>
     <w:unhideWhenUsed/>
   </w:style>
   <w:style w:type="table" w:default="1" w:styleId="TableNormal">
@@ -4931,7 +4927,7 @@
 </file>
 
 <file path=customXml/itemProps1.xml><?xml version="1.0" encoding="utf-8"?>
-<ds:datastoreItem xmlns:ds="http://schemas.openxmlformats.org/officeDocument/2006/customXml" ds:itemID="{99C1962E-DCE6-4E91-9248-7C9986EFCE50}">
+<ds:datastoreItem xmlns:ds="http://schemas.openxmlformats.org/officeDocument/2006/customXml" ds:itemID="{B1908BB0-BD95-4E01-A92D-3C2440FCA47B}">
   <ds:schemaRefs>
     <ds:schemaRef ds:uri="http://schemas.openxmlformats.org/officeDocument/2006/bibliography"/>
   </ds:schemaRefs>

</xml_diff>

<commit_message>
Added two new user categories
Added new pages (regarding authorization)

Specified access parameter for each page
</commit_message>
<xml_diff>
--- a/specification-sheet.docx
+++ b/specification-sheet.docx
@@ -756,6 +756,9 @@
       <w:r>
         <w:t>с клиникой</w:t>
       </w:r>
+      <w:r>
+        <w:t>, медицинским агентом или оператором веб-приложения</w:t>
+      </w:r>
     </w:p>
     <w:p>
       <w:pPr>
@@ -968,7 +971,16 @@
         <w:t>Клиника</w:t>
       </w:r>
       <w:r>
-        <w:t xml:space="preserve"> – это также авторизированный пользователь веб-приложения, но с определённым функционалом:</w:t>
+        <w:t xml:space="preserve"> – это также авторизированный </w:t>
+      </w:r>
+      <w:r>
+        <w:t xml:space="preserve">внешний </w:t>
+      </w:r>
+      <w:r>
+        <w:t xml:space="preserve">пользователь веб-приложения, </w:t>
+      </w:r>
+      <w:r>
+        <w:t>задача которого – предоставления услуг пациенту:</w:t>
       </w:r>
     </w:p>
     <w:p>
@@ -1328,6 +1340,81 @@
         <w:rPr>
           <w:i/>
         </w:rPr>
+        <w:t xml:space="preserve">Медицинский агент – </w:t>
+      </w:r>
+      <w:r>
+        <w:t>категория</w:t>
+      </w:r>
+      <w:r>
+        <w:t xml:space="preserve"> </w:t>
+      </w:r>
+      <w:r>
+        <w:t>внешний</w:t>
+      </w:r>
+      <w:r>
+        <w:t xml:space="preserve"> </w:t>
+      </w:r>
+      <w:r>
+        <w:t xml:space="preserve">авторизированного </w:t>
+      </w:r>
+      <w:r>
+        <w:t xml:space="preserve">пользователя, представляющего частного посредника для организации связи между клиникой (клиниками) и пациентом. Функционал мед-агента абсолютно совпадает с функционалом </w:t>
+      </w:r>
+      <w:r>
+        <w:rPr>
+          <w:i/>
+        </w:rPr>
+        <w:t>Клиники</w:t>
+      </w:r>
+      <w:r>
+        <w:t>. Главное отличие</w:t>
+      </w:r>
+      <w:r>
+        <w:t xml:space="preserve"> личных страниц клиник</w:t>
+      </w:r>
+      <w:r>
+        <w:t xml:space="preserve"> </w:t>
+      </w:r>
+      <w:r>
+        <w:t>от личных страниц</w:t>
+      </w:r>
+      <w:r>
+        <w:t xml:space="preserve"> мед-агента – это специал</w:t>
+      </w:r>
+      <w:r>
+        <w:t>ьная пометка о том, что пациент</w:t>
+      </w:r>
+      <w:r>
+        <w:t xml:space="preserve"> будет связываться </w:t>
+      </w:r>
+      <w:r>
+        <w:t xml:space="preserve">с </w:t>
+      </w:r>
+      <w:r>
+        <w:t>клиникой через мед-агента.</w:t>
+      </w:r>
+    </w:p>
+    <w:p>
+      <w:pPr>
+        <w:pStyle w:val="ListParagraph"/>
+        <w:spacing w:before="240"/>
+        <w:jc w:val="both"/>
+      </w:pPr>
+    </w:p>
+    <w:p>
+      <w:pPr>
+        <w:pStyle w:val="ListParagraph"/>
+        <w:numPr>
+          <w:ilvl w:val="0"/>
+          <w:numId w:val="1"/>
+        </w:numPr>
+        <w:spacing w:before="240"/>
+        <w:jc w:val="both"/>
+      </w:pPr>
+      <w:r>
+        <w:rPr>
+          <w:i/>
+        </w:rPr>
         <w:t>Модератор</w:t>
       </w:r>
       <w:r>
@@ -1344,10 +1431,7 @@
         <w:jc w:val="both"/>
       </w:pPr>
       <w:r>
-        <w:t>И</w:t>
-      </w:r>
-      <w:r>
-        <w:t>дентификация аккаунта модератора</w:t>
+        <w:t>Идентификация аккаунта модератора</w:t>
       </w:r>
     </w:p>
     <w:p>
@@ -1385,6 +1469,7 @@
         <w:jc w:val="both"/>
       </w:pPr>
       <w:r>
+        <w:lastRenderedPageBreak/>
         <w:t>Возможность</w:t>
       </w:r>
       <w:r>
@@ -1438,7 +1523,13 @@
         <w:jc w:val="both"/>
       </w:pPr>
       <w:r>
-        <w:t>Просмотр любых общедоступных страниц</w:t>
+        <w:t xml:space="preserve">Просмотр </w:t>
+      </w:r>
+      <w:r>
+        <w:t xml:space="preserve">абсолютно </w:t>
+      </w:r>
+      <w:r>
+        <w:t>любых страниц</w:t>
       </w:r>
     </w:p>
     <w:p>
@@ -1456,11 +1547,30 @@
     </w:p>
     <w:p>
       <w:pPr>
+        <w:pStyle w:val="ListParagraph"/>
+        <w:numPr>
+          <w:ilvl w:val="1"/>
+          <w:numId w:val="1"/>
+        </w:numPr>
+        <w:jc w:val="both"/>
+      </w:pPr>
+      <w:r>
+        <w:t>Поиск с помощью поисковых строк в веб-приложении</w:t>
+      </w:r>
+    </w:p>
+    <w:p>
+      <w:pPr>
         <w:ind w:firstLine="708"/>
         <w:jc w:val="both"/>
       </w:pPr>
       <w:r>
-        <w:t>Функционал недоступный аккаунтам модератора:</w:t>
+        <w:t xml:space="preserve">Функционал недоступный </w:t>
+      </w:r>
+      <w:r>
+        <w:t xml:space="preserve">аккаунту </w:t>
+      </w:r>
+      <w:r>
+        <w:t>модератора:</w:t>
       </w:r>
     </w:p>
     <w:p>
@@ -1473,7 +1583,6 @@
         <w:jc w:val="both"/>
       </w:pPr>
       <w:r>
-        <w:lastRenderedPageBreak/>
         <w:t>Чат в какой-либо форме и сопутствующий функционал чата (отправка документов, видео связь, и прочее)</w:t>
       </w:r>
     </w:p>
@@ -1487,7 +1596,252 @@
         <w:jc w:val="both"/>
       </w:pPr>
       <w:r>
-        <w:t>Регистрация аккаунта модератора не может быть произведена через об</w:t>
+        <w:t>Личная страница модератора не доступна для просмотра всем остальным категориям пользователей</w:t>
+      </w:r>
+    </w:p>
+    <w:p>
+      <w:pPr>
+        <w:pStyle w:val="ListParagraph"/>
+        <w:numPr>
+          <w:ilvl w:val="0"/>
+          <w:numId w:val="2"/>
+        </w:numPr>
+        <w:spacing w:after="0"/>
+        <w:jc w:val="both"/>
+      </w:pPr>
+      <w:r>
+        <w:t>Регистрация аккаунта модератора не может быть произведена через обычную регистрацию пользователя</w:t>
+      </w:r>
+      <w:r>
+        <w:t xml:space="preserve">; </w:t>
+      </w:r>
+      <w:r>
+        <w:t>Аккаунт модератора могут быть созданы только программным путем.</w:t>
+      </w:r>
+    </w:p>
+    <w:p>
+      <w:pPr>
+        <w:spacing w:after="0"/>
+        <w:jc w:val="both"/>
+      </w:pPr>
+    </w:p>
+    <w:p>
+      <w:pPr>
+        <w:pStyle w:val="ListParagraph"/>
+        <w:numPr>
+          <w:ilvl w:val="0"/>
+          <w:numId w:val="1"/>
+        </w:numPr>
+        <w:jc w:val="both"/>
+      </w:pPr>
+      <w:r>
+        <w:rPr>
+          <w:i/>
+        </w:rPr>
+        <w:t>Оператор</w:t>
+      </w:r>
+      <w:r>
+        <w:t xml:space="preserve"> – это </w:t>
+      </w:r>
+      <w:r>
+        <w:t xml:space="preserve">также </w:t>
+      </w:r>
+      <w:r>
+        <w:t xml:space="preserve">категория </w:t>
+      </w:r>
+      <w:r>
+        <w:t>авторизированного внутреннего пользователя</w:t>
+      </w:r>
+      <w:r>
+        <w:t xml:space="preserve"> веб-приложения</w:t>
+      </w:r>
+      <w:r>
+        <w:t>.</w:t>
+      </w:r>
+      <w:r>
+        <w:t xml:space="preserve"> Оператор схож с модератором</w:t>
+      </w:r>
+      <w:r>
+        <w:t xml:space="preserve"> (</w:t>
+      </w:r>
+      <w:r>
+        <w:t>поскольку также является работником веб-приложения</w:t>
+      </w:r>
+      <w:r>
+        <w:t>), но также схож и с мед-агентом (поскольку также организовывает связь между клиниками и пациентами)</w:t>
+      </w:r>
+      <w:r>
+        <w:t>. Оператор является временным представителем одной или нескольких клиник. Клиники могут воспользоваться оператором как временным соединяющим звеном п</w:t>
+      </w:r>
+      <w:r>
+        <w:t>ри привлечении или взаимодействии с пациентами</w:t>
+      </w:r>
+      <w:r>
+        <w:t xml:space="preserve">. </w:t>
+      </w:r>
+      <w:r>
+        <w:t xml:space="preserve"> К функционалу </w:t>
+      </w:r>
+      <w:r>
+        <w:t>оператора</w:t>
+      </w:r>
+      <w:r>
+        <w:t xml:space="preserve"> относятся:</w:t>
+      </w:r>
+    </w:p>
+    <w:p>
+      <w:pPr>
+        <w:pStyle w:val="ListParagraph"/>
+        <w:numPr>
+          <w:ilvl w:val="1"/>
+          <w:numId w:val="1"/>
+        </w:numPr>
+        <w:jc w:val="both"/>
+      </w:pPr>
+      <w:r>
+        <w:t>И</w:t>
+      </w:r>
+      <w:r>
+        <w:t xml:space="preserve">дентификация аккаунта </w:t>
+      </w:r>
+      <w:r>
+        <w:t>оператора</w:t>
+      </w:r>
+    </w:p>
+    <w:p>
+      <w:pPr>
+        <w:pStyle w:val="ListParagraph"/>
+        <w:numPr>
+          <w:ilvl w:val="1"/>
+          <w:numId w:val="1"/>
+        </w:numPr>
+        <w:jc w:val="both"/>
+      </w:pPr>
+      <w:r>
+        <w:t>Возможность начала</w:t>
+      </w:r>
+      <w:r>
+        <w:t xml:space="preserve">, </w:t>
+      </w:r>
+      <w:r>
+        <w:t>продолжение</w:t>
+      </w:r>
+      <w:r>
+        <w:t xml:space="preserve"> </w:t>
+      </w:r>
+      <w:r>
+        <w:t xml:space="preserve">или удаления переписки </w:t>
+      </w:r>
+      <w:r>
+        <w:t xml:space="preserve">с </w:t>
+      </w:r>
+      <w:r>
+        <w:t>пациентом</w:t>
+      </w:r>
+    </w:p>
+    <w:p>
+      <w:pPr>
+        <w:pStyle w:val="ListParagraph"/>
+        <w:numPr>
+          <w:ilvl w:val="1"/>
+          <w:numId w:val="1"/>
+        </w:numPr>
+        <w:jc w:val="both"/>
+      </w:pPr>
+      <w:r>
+        <w:t>Просмотр любых общедоступных страниц</w:t>
+      </w:r>
+    </w:p>
+    <w:p>
+      <w:pPr>
+        <w:pStyle w:val="ListParagraph"/>
+        <w:numPr>
+          <w:ilvl w:val="1"/>
+          <w:numId w:val="1"/>
+        </w:numPr>
+        <w:jc w:val="both"/>
+      </w:pPr>
+      <w:r>
+        <w:t>(Как происходит оплата услуг, если клиника использует оператора?)</w:t>
+      </w:r>
+    </w:p>
+    <w:p>
+      <w:pPr>
+        <w:pStyle w:val="ListParagraph"/>
+        <w:numPr>
+          <w:ilvl w:val="1"/>
+          <w:numId w:val="1"/>
+        </w:numPr>
+        <w:jc w:val="both"/>
+      </w:pPr>
+      <w:r>
+        <w:t>(Как происходит связь оператора и клиники? Это относится к функциям приложения?)</w:t>
+      </w:r>
+    </w:p>
+    <w:p>
+      <w:pPr>
+        <w:pStyle w:val="ListParagraph"/>
+        <w:numPr>
+          <w:ilvl w:val="1"/>
+          <w:numId w:val="1"/>
+        </w:numPr>
+        <w:jc w:val="both"/>
+      </w:pPr>
+      <w:r>
+        <w:t>(Нужно ли оператору просматривать историю транзакций?)</w:t>
+      </w:r>
+    </w:p>
+    <w:p>
+      <w:pPr>
+        <w:pStyle w:val="ListParagraph"/>
+        <w:numPr>
+          <w:ilvl w:val="1"/>
+          <w:numId w:val="1"/>
+        </w:numPr>
+        <w:jc w:val="both"/>
+      </w:pPr>
+      <w:r>
+        <w:t>Поиск с помощью поисковых строк в веб-приложении</w:t>
+      </w:r>
+    </w:p>
+    <w:p>
+      <w:pPr>
+        <w:ind w:firstLine="708"/>
+        <w:jc w:val="both"/>
+      </w:pPr>
+      <w:r>
+        <w:t>Функционал недоступный</w:t>
+      </w:r>
+      <w:r>
+        <w:t xml:space="preserve"> аккаунту</w:t>
+      </w:r>
+      <w:r>
+        <w:t xml:space="preserve"> </w:t>
+      </w:r>
+      <w:r>
+        <w:t>оператора</w:t>
+      </w:r>
+      <w:r>
+        <w:t>:</w:t>
+      </w:r>
+    </w:p>
+    <w:p>
+      <w:pPr>
+        <w:pStyle w:val="ListParagraph"/>
+        <w:numPr>
+          <w:ilvl w:val="0"/>
+          <w:numId w:val="2"/>
+        </w:numPr>
+        <w:jc w:val="both"/>
+      </w:pPr>
+      <w:r>
+        <w:t xml:space="preserve">Регистрация аккаунта </w:t>
+      </w:r>
+      <w:r>
+        <w:t>оператора</w:t>
+      </w:r>
+      <w:r>
+        <w:t xml:space="preserve"> не может быть произведена через об</w:t>
       </w:r>
       <w:r>
         <w:t>ычную регистрацию пользователя</w:t>
@@ -1708,6 +2062,44 @@
     <w:p>
       <w:pPr>
         <w:pStyle w:val="ListParagraph"/>
+        <w:numPr>
+          <w:ilvl w:val="1"/>
+          <w:numId w:val="4"/>
+        </w:numPr>
+        <w:jc w:val="both"/>
+      </w:pPr>
+      <w:r>
+        <w:t xml:space="preserve">Общий </w:t>
+      </w:r>
+      <w:r>
+        <w:rPr>
+          <w:lang w:val="en-US"/>
+        </w:rPr>
+        <w:t xml:space="preserve">Layout </w:t>
+      </w:r>
+      <w:r>
+        <w:t>отсутствует</w:t>
+      </w:r>
+    </w:p>
+    <w:p>
+      <w:pPr>
+        <w:pStyle w:val="ListParagraph"/>
+        <w:numPr>
+          <w:ilvl w:val="1"/>
+          <w:numId w:val="4"/>
+        </w:numPr>
+        <w:jc w:val="both"/>
+      </w:pPr>
+      <w:r>
+        <w:t xml:space="preserve">Доступ: </w:t>
+      </w:r>
+      <w:r>
+        <w:t>открыт всем пользователям</w:t>
+      </w:r>
+    </w:p>
+    <w:p>
+      <w:pPr>
+        <w:pStyle w:val="ListParagraph"/>
         <w:ind w:left="1440"/>
         <w:jc w:val="both"/>
       </w:pPr>
@@ -1732,10 +2124,22 @@
         <w:t xml:space="preserve"> </w:t>
       </w:r>
       <w:r>
-        <w:t>Также эта страницы</w:t>
-      </w:r>
-      <w:r>
-        <w:t xml:space="preserve"> определяет </w:t>
+        <w:t xml:space="preserve">Эта страница </w:t>
+      </w:r>
+      <w:r>
+        <w:t>определяет</w:t>
+      </w:r>
+      <w:r>
+        <w:rPr>
+          <w:lang w:val="en-US"/>
+        </w:rPr>
+        <w:t xml:space="preserve"> </w:t>
+      </w:r>
+      <w:r>
+        <w:t>общий</w:t>
+      </w:r>
+      <w:r>
+        <w:t xml:space="preserve"> </w:t>
       </w:r>
       <w:r>
         <w:rPr>
@@ -1747,7 +2151,7 @@
         <w:t xml:space="preserve"> </w:t>
       </w:r>
       <w:r>
-        <w:t>все остальных страниц.</w:t>
+        <w:t>остальных страниц.</w:t>
       </w:r>
       <w:r>
         <w:t xml:space="preserve"> </w:t>
@@ -1771,7 +2175,13 @@
         <w:t xml:space="preserve">интерфейса </w:t>
       </w:r>
       <w:r>
-        <w:t xml:space="preserve">приложения, сохраняющих свое местоположение, структуру и дизайн для всех остальных страниц. В </w:t>
+        <w:t xml:space="preserve">приложения, сохраняющих свое местоположение, структуру и дизайн для </w:t>
+      </w:r>
+      <w:r>
+        <w:t>других</w:t>
+      </w:r>
+      <w:r>
+        <w:t xml:space="preserve"> страниц. В </w:t>
       </w:r>
       <w:r>
         <w:rPr>
@@ -1970,7 +2380,37 @@
         <w:t>”</w:t>
       </w:r>
       <w:r>
-        <w:t>, которая не является прямо ссылкой, но раскрывает отсортированный по алфавиту список из ссылок на отдельные медицинские категории. Каждая ссылка будет переводить пользователя на страницу с результатами поиска по данной категории. Результатом является список из карточек клиник.</w:t>
+        <w:t xml:space="preserve">, которая не является прямой </w:t>
+      </w:r>
+      <w:r>
+        <w:t>ссылкой, но раскрывает отсортированный по алфавиту список из ссылок на отдельные медицинские категории. Каждая ссылка будет переводить пользователя на страницу с результатами поиска по данной категории. Результатом является список из карточек клиник.</w:t>
+      </w:r>
+    </w:p>
+    <w:p>
+      <w:pPr>
+        <w:pStyle w:val="ListParagraph"/>
+        <w:spacing w:before="240"/>
+        <w:ind w:left="1440"/>
+        <w:jc w:val="both"/>
+      </w:pPr>
+      <w:r>
+        <w:t xml:space="preserve">В правом углу </w:t>
+      </w:r>
+      <w:proofErr w:type="spellStart"/>
+      <w:r>
+        <w:t>навбара</w:t>
+      </w:r>
+      <w:proofErr w:type="spellEnd"/>
+      <w:r>
+        <w:t xml:space="preserve"> располагается </w:t>
+      </w:r>
+      <w:proofErr w:type="spellStart"/>
+      <w:r>
+        <w:t>кнпока</w:t>
+      </w:r>
+      <w:proofErr w:type="spellEnd"/>
+      <w:r>
+        <w:t>-ссылка на страницу входа в личный кабинет пользователя.</w:t>
       </w:r>
     </w:p>
     <w:p>
@@ -2084,6 +2524,7 @@
         <w:jc w:val="both"/>
       </w:pPr>
       <w:r>
+        <w:lastRenderedPageBreak/>
         <w:t>Далее идет четыре поисковых строки: по стране, по городу, по названию диагноза и по коду диагноза.</w:t>
       </w:r>
     </w:p>
@@ -2097,11 +2538,7 @@
         <w:jc w:val="both"/>
       </w:pPr>
       <w:r>
-        <w:t xml:space="preserve">Далее идет результата поиска – список из клиник, найденных по критериям поиска. В поиске отображается максимум 8 карточек клиник. Если результат поиска больше 8 </w:t>
-      </w:r>
-      <w:r>
-        <w:lastRenderedPageBreak/>
-        <w:t>карточек, то справа внизу от списка появляется кнопка</w:t>
+        <w:t>Далее идет результата поиска – список из клиник, найденных по критериям поиска. В поиске отображается максимум 8 карточек клиник. Если результат поиска больше 8 карточек, то справа внизу от списка появляется кнопка</w:t>
       </w:r>
       <w:r>
         <w:t xml:space="preserve"> </w:t>
@@ -2191,82 +2628,95 @@
           <w:numId w:val="4"/>
         </w:numPr>
         <w:jc w:val="both"/>
+      </w:pPr>
+      <w:r>
+        <w:t>Данная страница дает пользователю возможность динамически подгружать карточки клиник. Причем список клиник не статичен: новые клиники могут быть добавлены в базу данных в любое время. Поэтому данн</w:t>
+      </w:r>
+      <w:r>
+        <w:t xml:space="preserve">ую </w:t>
+      </w:r>
+      <w:r>
+        <w:t xml:space="preserve">страницу стоит создавать на основе схемы </w:t>
+      </w:r>
+      <w:r>
+        <w:rPr>
+          <w:lang w:val="en-US"/>
+        </w:rPr>
+        <w:t>CSR</w:t>
+      </w:r>
+      <w:r>
+        <w:t xml:space="preserve"> (</w:t>
+      </w:r>
+      <w:r>
+        <w:rPr>
+          <w:lang w:val="en-US"/>
+        </w:rPr>
+        <w:t>Client</w:t>
+      </w:r>
+      <w:r>
+        <w:t xml:space="preserve"> </w:t>
+      </w:r>
+      <w:r>
+        <w:rPr>
+          <w:lang w:val="en-US"/>
+        </w:rPr>
+        <w:t>Side</w:t>
+      </w:r>
+      <w:r>
+        <w:t xml:space="preserve"> </w:t>
+      </w:r>
+      <w:r>
+        <w:rPr>
+          <w:lang w:val="en-US"/>
+        </w:rPr>
+        <w:t>Rendering</w:t>
+      </w:r>
+      <w:r>
+        <w:t>)</w:t>
+      </w:r>
+      <w:r>
+        <w:t>, когда данные страницы подгружаются кажды</w:t>
+      </w:r>
+      <w:r>
+        <w:t>й</w:t>
+      </w:r>
+      <w:r>
+        <w:t xml:space="preserve"> раз на стороне клиента. </w:t>
+      </w:r>
+      <w:r>
         <w:rPr>
           <w:u w:val="single"/>
         </w:rPr>
-      </w:pPr>
-      <w:r>
-        <w:t>Данная страница дает пользователю возможность динамически подгружать карточки клиник. Причем список клиник не статичен: новые клиники могут быть добавлены в базу данных в любое время. Поэтому данн</w:t>
-      </w:r>
-      <w:r>
-        <w:t xml:space="preserve">ую </w:t>
-      </w:r>
-      <w:r>
-        <w:t xml:space="preserve">страницу стоит создавать на основе схемы </w:t>
-      </w:r>
-      <w:r>
-        <w:rPr>
-          <w:lang w:val="en-US"/>
-        </w:rPr>
-        <w:t>CSR</w:t>
-      </w:r>
-      <w:r>
-        <w:t xml:space="preserve"> (</w:t>
-      </w:r>
-      <w:r>
-        <w:rPr>
-          <w:lang w:val="en-US"/>
-        </w:rPr>
-        <w:t>Client</w:t>
+        <w:t xml:space="preserve">Такой подход не дает возможность для индексации страницы по </w:t>
+      </w:r>
+      <w:r>
+        <w:rPr>
+          <w:u w:val="single"/>
+          <w:lang w:val="en-US"/>
+        </w:rPr>
+        <w:t>SEO</w:t>
+      </w:r>
+      <w:r>
+        <w:rPr>
+          <w:u w:val="single"/>
+        </w:rPr>
+        <w:t>.</w:t>
       </w:r>
       <w:r>
         <w:t xml:space="preserve"> </w:t>
       </w:r>
-      <w:r>
-        <w:rPr>
-          <w:lang w:val="en-US"/>
-        </w:rPr>
-        <w:t>Side</w:t>
-      </w:r>
-      <w:r>
-        <w:t xml:space="preserve"> </w:t>
-      </w:r>
-      <w:r>
-        <w:rPr>
-          <w:lang w:val="en-US"/>
-        </w:rPr>
-        <w:t>Rendering</w:t>
-      </w:r>
-      <w:r>
-        <w:t>)</w:t>
-      </w:r>
-      <w:r>
-        <w:t>, когда данные страницы подгружаются кажды</w:t>
-      </w:r>
-      <w:r>
-        <w:t>й</w:t>
-      </w:r>
-      <w:r>
-        <w:t xml:space="preserve"> раз на стороне клиента. </w:t>
-      </w:r>
-      <w:r>
-        <w:rPr>
-          <w:u w:val="single"/>
-        </w:rPr>
-        <w:t xml:space="preserve">Такой подход не дает возможность для индексации страницы по </w:t>
-      </w:r>
-      <w:r>
-        <w:rPr>
-          <w:u w:val="single"/>
-          <w:lang w:val="en-US"/>
-        </w:rPr>
-        <w:t>SEO</w:t>
-      </w:r>
-      <w:r>
-        <w:rPr>
-          <w:u w:val="single"/>
-        </w:rPr>
-        <w:t>.</w:t>
+    </w:p>
+    <w:p>
+      <w:pPr>
+        <w:pStyle w:val="ListParagraph"/>
+        <w:numPr>
+          <w:ilvl w:val="1"/>
+          <w:numId w:val="4"/>
+        </w:numPr>
+        <w:jc w:val="both"/>
+      </w:pPr>
+      <w:r>
+        <w:t>Доступ: открыт всем</w:t>
       </w:r>
     </w:p>
     <w:p>
@@ -2511,6 +2961,22 @@
     <w:p>
       <w:pPr>
         <w:pStyle w:val="ListParagraph"/>
+        <w:numPr>
+          <w:ilvl w:val="1"/>
+          <w:numId w:val="4"/>
+        </w:numPr>
+        <w:jc w:val="both"/>
+        <w:rPr>
+          <w:u w:val="single"/>
+        </w:rPr>
+      </w:pPr>
+      <w:r>
+        <w:t>Доступ: открыт всем пользователям</w:t>
+      </w:r>
+    </w:p>
+    <w:p>
+      <w:pPr>
+        <w:pStyle w:val="ListParagraph"/>
         <w:spacing w:before="240"/>
         <w:jc w:val="both"/>
       </w:pPr>
@@ -2708,6 +3174,28 @@
     <w:p>
       <w:pPr>
         <w:pStyle w:val="ListParagraph"/>
+        <w:numPr>
+          <w:ilvl w:val="1"/>
+          <w:numId w:val="4"/>
+        </w:numPr>
+        <w:jc w:val="both"/>
+        <w:rPr>
+          <w:u w:val="single"/>
+        </w:rPr>
+      </w:pPr>
+      <w:r>
+        <w:t>Доступ:</w:t>
+      </w:r>
+      <w:r>
+        <w:t xml:space="preserve"> </w:t>
+      </w:r>
+      <w:r>
+        <w:t>открыт всем пользователям</w:t>
+      </w:r>
+    </w:p>
+    <w:p>
+      <w:pPr>
+        <w:pStyle w:val="ListParagraph"/>
         <w:spacing w:before="240"/>
         <w:jc w:val="both"/>
       </w:pPr>
@@ -2738,7 +3226,13 @@
         <w:t xml:space="preserve"> клиники</w:t>
       </w:r>
       <w:r>
-        <w:t xml:space="preserve">, содержит форму для ввода электронной почты или </w:t>
+        <w:t xml:space="preserve">, содержит форму для ввода электронной почты </w:t>
+      </w:r>
+      <w:r>
+        <w:t>(</w:t>
+      </w:r>
+      <w:r>
+        <w:t xml:space="preserve">или </w:t>
       </w:r>
       <w:r>
         <w:rPr>
@@ -2747,7 +3241,16 @@
         <w:t>username</w:t>
       </w:r>
       <w:r>
-        <w:t xml:space="preserve"> (в первой графе) и пароля (во второй графе). По дефолту, вводимый пароль отображается знаком </w:t>
+        <w:t>)</w:t>
+      </w:r>
+      <w:r>
+        <w:t xml:space="preserve"> </w:t>
+      </w:r>
+      <w:r>
+        <w:t>в первой графе</w:t>
+      </w:r>
+      <w:r>
+        <w:t xml:space="preserve"> и пароля (во второй графе). По дефолту, вводимый пароль отображается знаком </w:t>
       </w:r>
       <w:r>
         <w:t xml:space="preserve">“*”, </w:t>
@@ -2872,6 +3375,7 @@
         <w:jc w:val="both"/>
       </w:pPr>
       <w:r>
+        <w:lastRenderedPageBreak/>
         <w:t xml:space="preserve">Ниже кнопки </w:t>
       </w:r>
       <w:r>
@@ -2973,7 +3477,6 @@
         </w:rPr>
       </w:pPr>
       <w:r>
-        <w:lastRenderedPageBreak/>
         <w:t xml:space="preserve">Страница будет сгенерирована по схеме </w:t>
       </w:r>
       <w:r>
@@ -2990,6 +3493,25 @@
       </w:r>
       <w:r>
         <w:t xml:space="preserve"> интерфейсе.</w:t>
+      </w:r>
+    </w:p>
+    <w:p>
+      <w:pPr>
+        <w:pStyle w:val="ListParagraph"/>
+        <w:numPr>
+          <w:ilvl w:val="1"/>
+          <w:numId w:val="4"/>
+        </w:numPr>
+        <w:jc w:val="both"/>
+        <w:rPr>
+          <w:u w:val="single"/>
+        </w:rPr>
+      </w:pPr>
+      <w:r>
+        <w:t xml:space="preserve">Доступ: </w:t>
+      </w:r>
+      <w:r>
+        <w:t>открыт всем пользователям</w:t>
       </w:r>
     </w:p>
     <w:p>
@@ -3033,36 +3555,846 @@
         <w:t xml:space="preserve"> </w:t>
       </w:r>
       <w:r>
-        <w:t>На первом этап</w:t>
+        <w:t>На первом этапе указываются</w:t>
+      </w:r>
+      <w:r>
+        <w:t xml:space="preserve"> следующи</w:t>
+      </w:r>
+      <w:r>
+        <w:t>е</w:t>
+      </w:r>
+      <w:r>
+        <w:t xml:space="preserve"> </w:t>
+      </w:r>
+      <w:r>
+        <w:rPr>
+          <w:i/>
+        </w:rPr>
+        <w:t>обязательные</w:t>
+      </w:r>
+      <w:r>
+        <w:t xml:space="preserve"> </w:t>
+      </w:r>
+      <w:r>
+        <w:t>поля</w:t>
+      </w:r>
+      <w:r>
+        <w:t>:</w:t>
+      </w:r>
+    </w:p>
+    <w:p>
+      <w:pPr>
+        <w:pStyle w:val="ListParagraph"/>
+        <w:numPr>
+          <w:ilvl w:val="1"/>
+          <w:numId w:val="4"/>
+        </w:numPr>
+        <w:jc w:val="both"/>
+        <w:rPr>
+          <w:u w:val="single"/>
+        </w:rPr>
+      </w:pPr>
+      <w:r>
+        <w:rPr>
+          <w:lang w:val="en-US"/>
+        </w:rPr>
+        <w:t>Email</w:t>
+      </w:r>
+      <w:r>
+        <w:t xml:space="preserve"> – обязательное поле:  в</w:t>
+      </w:r>
+      <w:r>
+        <w:t>алидация</w:t>
+      </w:r>
+      <w:r>
+        <w:t xml:space="preserve"> и ограничение на </w:t>
+      </w:r>
+      <w:r>
+        <w:t>200</w:t>
+      </w:r>
+      <w:r>
+        <w:t xml:space="preserve"> знаков</w:t>
+      </w:r>
+      <w:r>
+        <w:t xml:space="preserve">. </w:t>
+      </w:r>
+      <w:r>
+        <w:t>В подсказке будет указано, что почта будет использоваться для подтверждения регистрации</w:t>
+      </w:r>
+    </w:p>
+    <w:p>
+      <w:pPr>
+        <w:pStyle w:val="ListParagraph"/>
+        <w:numPr>
+          <w:ilvl w:val="1"/>
+          <w:numId w:val="4"/>
+        </w:numPr>
+        <w:jc w:val="both"/>
+        <w:rPr>
+          <w:u w:val="single"/>
+        </w:rPr>
+      </w:pPr>
+      <w:r>
+        <w:rPr>
+          <w:lang w:val="en-US"/>
+        </w:rPr>
+        <w:t>Username</w:t>
+      </w:r>
+      <w:r>
+        <w:t xml:space="preserve"> – обязательное поле: только на латыни, без </w:t>
+      </w:r>
+      <w:r>
+        <w:t xml:space="preserve">пробелов и специальных знаков, </w:t>
+      </w:r>
+      <w:r>
+        <w:t xml:space="preserve">с ограничением на </w:t>
+      </w:r>
+      <w:r>
+        <w:t xml:space="preserve">200 </w:t>
+      </w:r>
+      <w:r>
+        <w:t xml:space="preserve">знаков. В подсказке указывается, если данный </w:t>
+      </w:r>
+      <w:r>
+        <w:rPr>
+          <w:lang w:val="en-US"/>
+        </w:rPr>
+        <w:t>username</w:t>
+      </w:r>
+      <w:r>
+        <w:t xml:space="preserve"> </w:t>
+      </w:r>
+      <w:r>
+        <w:t>свободен</w:t>
+      </w:r>
+    </w:p>
+    <w:p>
+      <w:pPr>
+        <w:pStyle w:val="ListParagraph"/>
+        <w:numPr>
+          <w:ilvl w:val="1"/>
+          <w:numId w:val="4"/>
+        </w:numPr>
+        <w:jc w:val="both"/>
+        <w:rPr>
+          <w:u w:val="single"/>
+        </w:rPr>
+      </w:pPr>
+      <w:r>
+        <w:t xml:space="preserve">Пароль – обязательное поле: валидация –минимум 8 символов, минимум один заглавный символ и минимум одну цифру. При вводе пароль можно показать/скрыть символом </w:t>
+      </w:r>
+      <w:r>
+        <w:t>“*”</w:t>
+      </w:r>
+      <w:r>
+        <w:t xml:space="preserve">. Результат </w:t>
+      </w:r>
+      <w:proofErr w:type="spellStart"/>
+      <w:r>
+        <w:t>валидации</w:t>
+      </w:r>
+      <w:proofErr w:type="spellEnd"/>
+      <w:r>
+        <w:t xml:space="preserve"> всплывает в виде подсказки.</w:t>
+      </w:r>
+    </w:p>
+    <w:p>
+      <w:pPr>
+        <w:pStyle w:val="ListParagraph"/>
+        <w:numPr>
+          <w:ilvl w:val="1"/>
+          <w:numId w:val="4"/>
+        </w:numPr>
+        <w:jc w:val="both"/>
+        <w:rPr>
+          <w:u w:val="single"/>
+        </w:rPr>
+      </w:pPr>
+      <w:r>
+        <w:t>Подтверждение пароль – обязательное поле: валидация с предыдущем полем</w:t>
+      </w:r>
+    </w:p>
+    <w:p>
+      <w:pPr>
+        <w:ind w:left="708"/>
+        <w:jc w:val="both"/>
+      </w:pPr>
+      <w:r>
+        <w:t>На втором этапе вводятся/выбираются следующие необязательные поля:</w:t>
+      </w:r>
+    </w:p>
+    <w:p>
+      <w:pPr>
+        <w:pStyle w:val="ListParagraph"/>
+        <w:numPr>
+          <w:ilvl w:val="1"/>
+          <w:numId w:val="4"/>
+        </w:numPr>
+        <w:jc w:val="both"/>
+      </w:pPr>
+      <w:r>
+        <w:t>Фамилия – необязательное поле: в</w:t>
+      </w:r>
+      <w:r>
+        <w:t>алидация</w:t>
+      </w:r>
+      <w:r>
+        <w:t xml:space="preserve"> и ограничение на 50 знаков</w:t>
+      </w:r>
+    </w:p>
+    <w:p>
+      <w:pPr>
+        <w:pStyle w:val="ListParagraph"/>
+        <w:numPr>
+          <w:ilvl w:val="1"/>
+          <w:numId w:val="4"/>
+        </w:numPr>
+        <w:jc w:val="both"/>
+      </w:pPr>
+      <w:r>
+        <w:t>Имя – необязательное поле: в</w:t>
+      </w:r>
+      <w:r>
+        <w:t>алидация</w:t>
+      </w:r>
+      <w:r>
+        <w:t xml:space="preserve"> и ограничение на 50 знаков</w:t>
+      </w:r>
+    </w:p>
+    <w:p>
+      <w:pPr>
+        <w:pStyle w:val="ListParagraph"/>
+        <w:numPr>
+          <w:ilvl w:val="1"/>
+          <w:numId w:val="4"/>
+        </w:numPr>
+        <w:jc w:val="both"/>
+      </w:pPr>
+      <w:r>
+        <w:t>Дата рождения – необязательное поле: возможен выбор из календаря. Последние 16 лет недоступны для выбора</w:t>
+      </w:r>
+    </w:p>
+    <w:p>
+      <w:pPr>
+        <w:pStyle w:val="ListParagraph"/>
+        <w:numPr>
+          <w:ilvl w:val="1"/>
+          <w:numId w:val="4"/>
+        </w:numPr>
+        <w:jc w:val="both"/>
+      </w:pPr>
+      <w:r>
+        <w:t>Выбор из списков: направления медицины, интересующие диагнозы, и коды болезней</w:t>
+      </w:r>
+    </w:p>
+    <w:p>
+      <w:pPr>
+        <w:ind w:left="708"/>
+        <w:jc w:val="both"/>
+      </w:pPr>
+      <w:r>
+        <w:t>Ниже форму прилагается ссылка на оферту</w:t>
+      </w:r>
+      <w:r>
+        <w:t xml:space="preserve">; </w:t>
+      </w:r>
+      <w:r>
+        <w:t>чтобы согласиться условиям оферты необходимо отметить чек-бокс. Также предлагается подписаться на рассылку по почте.</w:t>
+      </w:r>
+    </w:p>
+    <w:p>
+      <w:pPr>
+        <w:ind w:left="708"/>
+        <w:jc w:val="both"/>
+      </w:pPr>
+      <w:r>
+        <w:t xml:space="preserve">Ниже расположена кнопка </w:t>
+      </w:r>
+      <w:r>
+        <w:t>“</w:t>
+      </w:r>
+      <w:r>
+        <w:t>Зарегистрироваться</w:t>
+      </w:r>
+      <w:r>
+        <w:t>”</w:t>
+      </w:r>
+      <w:r>
+        <w:t>. Данная кнопка будет доступна для нажатия только если все поля формы прошли валидацию. Если какие-то поля не прошли валидацию напротив</w:t>
+      </w:r>
+      <w:r>
+        <w:t xml:space="preserve"> них появляется красный крестик</w:t>
+      </w:r>
+      <w:r>
+        <w:t>, если поле прошло валидацию – зеленая галочка.</w:t>
+      </w:r>
+    </w:p>
+    <w:p>
+      <w:pPr>
+        <w:ind w:left="708"/>
+        <w:jc w:val="both"/>
+      </w:pPr>
+      <w:r>
+        <w:t>После регистрации,</w:t>
+      </w:r>
+      <w:r>
+        <w:t xml:space="preserve"> </w:t>
+      </w:r>
+      <w:r>
+        <w:t xml:space="preserve">пользователь автоматически перенаправляется на странице </w:t>
+      </w:r>
+      <w:r>
+        <w:t>“</w:t>
+      </w:r>
+      <w:r>
+        <w:t>Успешная регистрация</w:t>
+      </w:r>
+      <w:r>
+        <w:t>”.</w:t>
+      </w:r>
+    </w:p>
+    <w:p>
+      <w:pPr>
+        <w:ind w:firstLine="708"/>
+        <w:jc w:val="both"/>
+      </w:pPr>
+      <w:r>
+        <w:t>Технические заметки:</w:t>
+      </w:r>
+    </w:p>
+    <w:p>
+      <w:pPr>
+        <w:pStyle w:val="ListParagraph"/>
+        <w:numPr>
+          <w:ilvl w:val="1"/>
+          <w:numId w:val="4"/>
+        </w:numPr>
+        <w:jc w:val="both"/>
+      </w:pPr>
+      <w:r>
+        <w:t xml:space="preserve">Адрес страницы: </w:t>
+      </w:r>
+      <w:r>
+        <w:rPr>
+          <w:lang w:val="en-US"/>
+        </w:rPr>
+        <w:t>www</w:t>
+      </w:r>
+      <w:r>
+        <w:t>.(</w:t>
+      </w:r>
+      <w:r>
+        <w:rPr>
+          <w:lang w:val="en-US"/>
+        </w:rPr>
+        <w:t>domain</w:t>
+      </w:r>
+      <w:r>
+        <w:t>).</w:t>
+      </w:r>
+      <w:r>
+        <w:rPr>
+          <w:lang w:val="en-US"/>
+        </w:rPr>
+        <w:t>com</w:t>
+      </w:r>
+      <w:r>
+        <w:t>/</w:t>
+      </w:r>
+      <w:r>
+        <w:rPr>
+          <w:lang w:val="en-US"/>
+        </w:rPr>
+        <w:t>register</w:t>
+      </w:r>
+    </w:p>
+    <w:p>
+      <w:pPr>
+        <w:pStyle w:val="ListParagraph"/>
+        <w:numPr>
+          <w:ilvl w:val="1"/>
+          <w:numId w:val="4"/>
+        </w:numPr>
+        <w:jc w:val="both"/>
+        <w:rPr>
+          <w:u w:val="single"/>
+        </w:rPr>
+      </w:pPr>
+      <w:r>
+        <w:t xml:space="preserve">Страница будет сгенерирована по схеме </w:t>
+      </w:r>
+      <w:r>
+        <w:rPr>
+          <w:lang w:val="en-US"/>
+        </w:rPr>
+        <w:t>CSR</w:t>
+      </w:r>
+      <w:r>
+        <w:t>, так как при аутентификации пользователя будет происходить запрос на сервер и результат</w:t>
+      </w:r>
+      <w:r>
+        <w:t>ы запроса</w:t>
+      </w:r>
+      <w:r>
+        <w:t xml:space="preserve"> будет частично отображаться в интерфейсе.</w:t>
+      </w:r>
+    </w:p>
+    <w:p>
+      <w:pPr>
+        <w:pStyle w:val="ListParagraph"/>
+        <w:numPr>
+          <w:ilvl w:val="1"/>
+          <w:numId w:val="4"/>
+        </w:numPr>
+        <w:jc w:val="both"/>
+        <w:rPr>
+          <w:u w:val="single"/>
+        </w:rPr>
+      </w:pPr>
+      <w:r>
+        <w:t>Доступ: закрыт для зарегистрированных пользователей</w:t>
+      </w:r>
+      <w:r>
+        <w:t xml:space="preserve">; </w:t>
+      </w:r>
+      <w:r>
+        <w:t>они автоматические перенаправляются в личный кабинет.</w:t>
+      </w:r>
+    </w:p>
+    <w:p>
+      <w:pPr>
+        <w:pStyle w:val="ListParagraph"/>
+        <w:jc w:val="both"/>
+        <w:rPr>
+          <w:u w:val="single"/>
+        </w:rPr>
+      </w:pPr>
+    </w:p>
+    <w:p>
+      <w:pPr>
+        <w:pStyle w:val="ListParagraph"/>
+        <w:numPr>
+          <w:ilvl w:val="0"/>
+          <w:numId w:val="4"/>
+        </w:numPr>
+        <w:jc w:val="both"/>
+        <w:rPr>
+          <w:u w:val="single"/>
+        </w:rPr>
+      </w:pPr>
+      <w:r>
+        <w:lastRenderedPageBreak/>
+        <w:t xml:space="preserve">Страница </w:t>
+      </w:r>
+      <w:r>
+        <w:t>“</w:t>
+      </w:r>
+      <w:r>
+        <w:t>Успешная регистрация</w:t>
+      </w:r>
+      <w:r>
+        <w:t xml:space="preserve">” – </w:t>
+      </w:r>
+      <w:r>
+        <w:t xml:space="preserve">это страница, на которую попадает пользователь при успешном заполнении формы на странице регистрации. Здесь пользователь видит следующую надпись: </w:t>
+      </w:r>
+      <w:r>
+        <w:t>“</w:t>
+      </w:r>
+      <w:r>
+        <w:t>Для окончания регистрации пройдите по</w:t>
+      </w:r>
+      <w:r>
+        <w:t xml:space="preserve"> ссылку высланной на вашу почту</w:t>
+      </w:r>
+      <w:r>
+        <w:t>”</w:t>
+      </w:r>
+      <w:r>
+        <w:t>. Ниже расположена кнопка-ссылка для перехода на домашнюю страницу.</w:t>
+      </w:r>
+    </w:p>
+    <w:p>
+      <w:pPr>
+        <w:ind w:left="709"/>
+        <w:jc w:val="both"/>
+      </w:pPr>
+      <w:r>
+        <w:t>Поскольку существует вероятность сбоя при отправки данных нового пользователя в БД или при отправке под</w:t>
+      </w:r>
+      <w:r>
+        <w:t>тверждающей ссылки на почту, ниже на странице имеется кнопка-ссылка на страницу для повторной отправки сообщения на почту пользователя.</w:t>
+      </w:r>
+    </w:p>
+    <w:p>
+      <w:pPr>
+        <w:ind w:firstLine="708"/>
+        <w:jc w:val="both"/>
+      </w:pPr>
+      <w:r>
+        <w:t>Технические заметки:</w:t>
+      </w:r>
+    </w:p>
+    <w:p>
+      <w:pPr>
+        <w:pStyle w:val="ListParagraph"/>
+        <w:numPr>
+          <w:ilvl w:val="1"/>
+          <w:numId w:val="4"/>
+        </w:numPr>
+        <w:jc w:val="both"/>
+      </w:pPr>
+      <w:r>
+        <w:t>Адрес</w:t>
+      </w:r>
+      <w:r>
+        <w:t xml:space="preserve"> </w:t>
+      </w:r>
+      <w:r>
+        <w:t>страницы</w:t>
+      </w:r>
+      <w:r>
+        <w:t xml:space="preserve">: </w:t>
+      </w:r>
+      <w:r>
+        <w:rPr>
+          <w:lang w:val="en-US"/>
+        </w:rPr>
+        <w:t>www</w:t>
+      </w:r>
+      <w:r>
+        <w:t>.(</w:t>
+      </w:r>
+      <w:r>
+        <w:rPr>
+          <w:lang w:val="en-US"/>
+        </w:rPr>
+        <w:t>domain</w:t>
+      </w:r>
+      <w:r>
+        <w:t>).</w:t>
+      </w:r>
+      <w:r>
+        <w:rPr>
+          <w:lang w:val="en-US"/>
+        </w:rPr>
+        <w:t>com</w:t>
+      </w:r>
+      <w:r>
+        <w:t>/</w:t>
+      </w:r>
+      <w:r>
+        <w:rPr>
+          <w:lang w:val="en-US"/>
+        </w:rPr>
+        <w:t>successful</w:t>
+      </w:r>
+      <w:r>
+        <w:t>-</w:t>
+      </w:r>
+      <w:r>
+        <w:rPr>
+          <w:lang w:val="en-US"/>
+        </w:rPr>
+        <w:t>registration</w:t>
+      </w:r>
+    </w:p>
+    <w:p>
+      <w:pPr>
+        <w:pStyle w:val="ListParagraph"/>
+        <w:numPr>
+          <w:ilvl w:val="1"/>
+          <w:numId w:val="4"/>
+        </w:numPr>
+        <w:jc w:val="both"/>
+        <w:rPr>
+          <w:u w:val="single"/>
+        </w:rPr>
+      </w:pPr>
+      <w:r>
+        <w:t xml:space="preserve">Страница будет сгенерирована по схеме </w:t>
+      </w:r>
+      <w:r>
+        <w:rPr>
+          <w:lang w:val="en-US"/>
+        </w:rPr>
+        <w:t>CSR</w:t>
+      </w:r>
+      <w:r>
+        <w:t>, так как при аутентификации пользователя будет происходить запрос на сервер и результаты запроса будет частично отображаться в интерфейсе.</w:t>
+      </w:r>
+    </w:p>
+    <w:p>
+      <w:pPr>
+        <w:pStyle w:val="ListParagraph"/>
+        <w:numPr>
+          <w:ilvl w:val="1"/>
+          <w:numId w:val="4"/>
+        </w:numPr>
+        <w:jc w:val="both"/>
+        <w:rPr>
+          <w:u w:val="single"/>
+        </w:rPr>
+      </w:pPr>
+      <w:r>
+        <w:t>Доступ: закрыт для зарегистрированных пользователей</w:t>
+      </w:r>
+      <w:r>
+        <w:t xml:space="preserve">; </w:t>
+      </w:r>
+      <w:r>
+        <w:t xml:space="preserve">они автоматические перенаправляются в </w:t>
+      </w:r>
+      <w:r>
+        <w:t xml:space="preserve">свой </w:t>
+      </w:r>
+      <w:r>
+        <w:t>личный кабинет</w:t>
+      </w:r>
+      <w:r>
+        <w:t>.</w:t>
+      </w:r>
+    </w:p>
+    <w:p>
+      <w:pPr>
+        <w:pStyle w:val="ListParagraph"/>
+        <w:spacing w:before="240"/>
+        <w:jc w:val="both"/>
+      </w:pPr>
+    </w:p>
+    <w:p>
+      <w:pPr>
+        <w:pStyle w:val="ListParagraph"/>
+        <w:numPr>
+          <w:ilvl w:val="0"/>
+          <w:numId w:val="4"/>
+        </w:numPr>
+        <w:jc w:val="both"/>
+        <w:rPr>
+          <w:u w:val="single"/>
+        </w:rPr>
+      </w:pPr>
+      <w:r>
+        <w:t xml:space="preserve">Страница </w:t>
+      </w:r>
+      <w:r>
+        <w:t>“</w:t>
+      </w:r>
+      <w:r>
+        <w:t>Дополнительное подтверждение</w:t>
+      </w:r>
+      <w:r>
+        <w:t>”</w:t>
+      </w:r>
+      <w:r>
+        <w:t xml:space="preserve"> – это страница на которой пользователь может запросить дополнительное подтверждение регистрации нового аккаунта. Для этого необходимо заполнить поле </w:t>
+      </w:r>
+      <w:r>
+        <w:t>“</w:t>
+      </w:r>
+      <w:r>
+        <w:t>Почта, указанная при регистрации</w:t>
+      </w:r>
+      <w:r>
+        <w:t>”</w:t>
+      </w:r>
+      <w:r>
+        <w:t xml:space="preserve">, а также далее нажать на кнопку </w:t>
+      </w:r>
+      <w:r>
+        <w:t>“</w:t>
+      </w:r>
+      <w:r>
+        <w:t>Запросить</w:t>
+      </w:r>
+      <w:r>
+        <w:t>”</w:t>
+      </w:r>
+      <w:r>
+        <w:t>.</w:t>
+      </w:r>
+    </w:p>
+    <w:p>
+      <w:pPr>
+        <w:ind w:left="709" w:hanging="1"/>
+        <w:jc w:val="both"/>
+      </w:pPr>
+      <w:r>
+        <w:t>На сервере происходит проверка существования пользователя:</w:t>
+      </w:r>
+    </w:p>
+    <w:p>
+      <w:pPr>
+        <w:pStyle w:val="ListParagraph"/>
+        <w:numPr>
+          <w:ilvl w:val="0"/>
+          <w:numId w:val="6"/>
+        </w:numPr>
+        <w:jc w:val="both"/>
+        <w:rPr>
+          <w:u w:val="single"/>
+        </w:rPr>
+      </w:pPr>
+      <w:r>
+        <w:t>если пользователь существуют, но его аккаунт не подтвержден, то на указанную почту высылается дополнительное письмо с ссылкой для окончания регистрации</w:t>
+      </w:r>
+    </w:p>
+    <w:p>
+      <w:pPr>
+        <w:pStyle w:val="ListParagraph"/>
+        <w:numPr>
+          <w:ilvl w:val="0"/>
+          <w:numId w:val="6"/>
+        </w:numPr>
+        <w:jc w:val="both"/>
+        <w:rPr>
+          <w:u w:val="single"/>
+        </w:rPr>
+      </w:pPr>
+      <w:r>
+        <w:t>если пользователь существуют</w:t>
+      </w:r>
+      <w:r>
+        <w:t xml:space="preserve"> и</w:t>
+      </w:r>
+      <w:r>
+        <w:t xml:space="preserve"> его аккаунт подтвержден, то </w:t>
+      </w:r>
+      <w:r>
+        <w:t xml:space="preserve">всплывает сообщение о </w:t>
+      </w:r>
+      <w:r>
+        <w:t>том, что аккаунт уже существует и с дополнительной рекомендацией перейти на страницу входа</w:t>
+      </w:r>
+    </w:p>
+    <w:p>
+      <w:pPr>
+        <w:pStyle w:val="ListParagraph"/>
+        <w:numPr>
+          <w:ilvl w:val="0"/>
+          <w:numId w:val="6"/>
+        </w:numPr>
+        <w:jc w:val="both"/>
+        <w:rPr>
+          <w:u w:val="single"/>
+        </w:rPr>
+      </w:pPr>
+      <w:r>
+        <w:t>если пользователь не существует всплывает ошибка с аналогичным сообщением и рекомендацией перейти на страницу регистрации</w:t>
+      </w:r>
+    </w:p>
+    <w:p>
+      <w:pPr>
+        <w:ind w:left="708"/>
+        <w:jc w:val="both"/>
+      </w:pPr>
+      <w:r>
+        <w:t>Чтобы ограничить количество запросов на сервер, сгенерировать новую ссылку для подтверждения регистраци</w:t>
       </w:r>
       <w:bookmarkStart w:id="4" w:name="_GoBack"/>
       <w:bookmarkEnd w:id="4"/>
       <w:r>
-        <w:t>е указываются</w:t>
-      </w:r>
-      <w:r>
-        <w:t xml:space="preserve"> следующи</w:t>
-      </w:r>
-      <w:r>
-        <w:t>е</w:t>
+        <w:t xml:space="preserve">и можно только каждые </w:t>
+      </w:r>
+      <w:r>
+        <w:t>три</w:t>
+      </w:r>
+      <w:r>
+        <w:t xml:space="preserve"> минут</w:t>
+      </w:r>
+      <w:r>
+        <w:t>у</w:t>
+      </w:r>
+      <w:r>
+        <w:t>.</w:t>
+      </w:r>
+      <w:r>
+        <w:t xml:space="preserve"> Поэтому после отправления повторного запроса отправки ссылки на почту, кнопка </w:t>
+      </w:r>
+      <w:r>
+        <w:t>“</w:t>
+      </w:r>
+      <w:r>
+        <w:t>Запросить</w:t>
+      </w:r>
+      <w:r>
+        <w:t xml:space="preserve">” </w:t>
+      </w:r>
+      <w:r>
+        <w:t>блокируется. На интерфейсе выводится таймер с обратным отчетом на три минуты. По окончанию отсчета, кнопка снова доступна.</w:t>
+      </w:r>
+    </w:p>
+    <w:p>
+      <w:pPr>
+        <w:ind w:firstLine="708"/>
+        <w:jc w:val="both"/>
+      </w:pPr>
+      <w:r>
+        <w:t>Технические заметки:</w:t>
+      </w:r>
+    </w:p>
+    <w:p>
+      <w:pPr>
+        <w:pStyle w:val="ListParagraph"/>
+        <w:numPr>
+          <w:ilvl w:val="1"/>
+          <w:numId w:val="4"/>
+        </w:numPr>
+        <w:jc w:val="both"/>
+      </w:pPr>
+      <w:r>
+        <w:t>Адрес</w:t>
       </w:r>
       <w:r>
         <w:t xml:space="preserve"> </w:t>
       </w:r>
       <w:r>
-        <w:rPr>
-          <w:i/>
-        </w:rPr>
-        <w:t>обязательные</w:t>
-      </w:r>
-      <w:r>
-        <w:t xml:space="preserve"> </w:t>
-      </w:r>
-      <w:r>
-        <w:t>поля</w:t>
-      </w:r>
-      <w:r>
-        <w:t>:</w:t>
+        <w:t>страницы</w:t>
+      </w:r>
+      <w:r>
+        <w:t xml:space="preserve">: </w:t>
+      </w:r>
+      <w:r>
+        <w:rPr>
+          <w:lang w:val="en-US"/>
+        </w:rPr>
+        <w:t>www</w:t>
+      </w:r>
+      <w:r>
+        <w:t>.(</w:t>
+      </w:r>
+      <w:r>
+        <w:rPr>
+          <w:lang w:val="en-US"/>
+        </w:rPr>
+        <w:t>domain</w:t>
+      </w:r>
+      <w:r>
+        <w:t>).</w:t>
+      </w:r>
+      <w:r>
+        <w:rPr>
+          <w:lang w:val="en-US"/>
+        </w:rPr>
+        <w:t>com</w:t>
+      </w:r>
+      <w:r>
+        <w:t>/</w:t>
+      </w:r>
+      <w:r>
+        <w:rPr>
+          <w:lang w:val="en-US"/>
+        </w:rPr>
+        <w:t>successful</w:t>
+      </w:r>
+      <w:r>
+        <w:t>-</w:t>
+      </w:r>
+      <w:r>
+        <w:rPr>
+          <w:lang w:val="en-US"/>
+        </w:rPr>
+        <w:t>registration</w:t>
       </w:r>
     </w:p>
     <w:p>
@@ -3078,31 +4410,16 @@
         </w:rPr>
       </w:pPr>
       <w:r>
-        <w:rPr>
-          <w:lang w:val="en-US"/>
-        </w:rPr>
-        <w:t>Email</w:t>
-      </w:r>
-      <w:r>
-        <w:t xml:space="preserve"> – обязательное поле:  в</w:t>
-      </w:r>
-      <w:r>
-        <w:t>алидация</w:t>
-      </w:r>
-      <w:r>
-        <w:t xml:space="preserve"> и ограничение на </w:t>
-      </w:r>
-      <w:r>
-        <w:t>200</w:t>
-      </w:r>
-      <w:r>
-        <w:t xml:space="preserve"> знаков</w:t>
-      </w:r>
-      <w:r>
-        <w:t xml:space="preserve">. </w:t>
-      </w:r>
-      <w:r>
-        <w:t>В подсказке будет указано, что почта будет использоваться для подтверждения регистрации</w:t>
+        <w:t xml:space="preserve">Страница будет сгенерирована по схеме </w:t>
+      </w:r>
+      <w:r>
+        <w:rPr>
+          <w:lang w:val="en-US"/>
+        </w:rPr>
+        <w:t>CSR</w:t>
+      </w:r>
+      <w:r>
+        <w:t>, так как при аутентификации пользователя будет происходить запрос на сервер и результаты запроса будет частично отображаться в интерфейсе.</w:t>
       </w:r>
     </w:p>
     <w:p>
@@ -3118,352 +4435,13 @@
         </w:rPr>
       </w:pPr>
       <w:r>
-        <w:rPr>
-          <w:lang w:val="en-US"/>
-        </w:rPr>
-        <w:t>Username</w:t>
-      </w:r>
-      <w:r>
-        <w:t xml:space="preserve"> – обязательное поле: только на латыни, без </w:t>
-      </w:r>
-      <w:r>
-        <w:t xml:space="preserve">пробелов и специальных знаков, </w:t>
-      </w:r>
-      <w:r>
-        <w:t xml:space="preserve">с ограничением на </w:t>
-      </w:r>
-      <w:r>
-        <w:t xml:space="preserve">200 </w:t>
-      </w:r>
-      <w:r>
-        <w:t xml:space="preserve">знаков. В подсказке указывается, если данный </w:t>
-      </w:r>
-      <w:r>
-        <w:rPr>
-          <w:lang w:val="en-US"/>
-        </w:rPr>
-        <w:t>username</w:t>
-      </w:r>
-      <w:r>
-        <w:t xml:space="preserve"> </w:t>
-      </w:r>
-      <w:r>
-        <w:t>свободен</w:t>
-      </w:r>
-    </w:p>
-    <w:p>
-      <w:pPr>
-        <w:pStyle w:val="ListParagraph"/>
-        <w:numPr>
-          <w:ilvl w:val="1"/>
-          <w:numId w:val="4"/>
-        </w:numPr>
-        <w:jc w:val="both"/>
-        <w:rPr>
-          <w:u w:val="single"/>
-        </w:rPr>
-      </w:pPr>
-      <w:r>
-        <w:t xml:space="preserve">Пароль – обязательное поле: валидация –минимум 8 символов, минимум один заглавный символ и минимум одну цифру. При вводе пароль можно показать/скрыть символом </w:t>
-      </w:r>
-      <w:r>
-        <w:t>“*”</w:t>
-      </w:r>
-      <w:r>
-        <w:t xml:space="preserve">. Результат </w:t>
-      </w:r>
-      <w:proofErr w:type="spellStart"/>
-      <w:r>
-        <w:t>валидации</w:t>
-      </w:r>
-      <w:proofErr w:type="spellEnd"/>
-      <w:r>
-        <w:t xml:space="preserve"> всплывает в виде подсказки.</w:t>
-      </w:r>
-    </w:p>
-    <w:p>
-      <w:pPr>
-        <w:pStyle w:val="ListParagraph"/>
-        <w:numPr>
-          <w:ilvl w:val="1"/>
-          <w:numId w:val="4"/>
-        </w:numPr>
-        <w:jc w:val="both"/>
-        <w:rPr>
-          <w:u w:val="single"/>
-        </w:rPr>
-      </w:pPr>
-      <w:r>
-        <w:t>Подтверждение пароль – обязательное поле: валидация с предыдущем полем</w:t>
-      </w:r>
-    </w:p>
-    <w:p>
-      <w:pPr>
-        <w:ind w:left="708"/>
-        <w:jc w:val="both"/>
-      </w:pPr>
-      <w:r>
-        <w:t>На втором этапе вводятся/выбираются следующие необязательные поля:</w:t>
-      </w:r>
-    </w:p>
-    <w:p>
-      <w:pPr>
-        <w:pStyle w:val="ListParagraph"/>
-        <w:numPr>
-          <w:ilvl w:val="1"/>
-          <w:numId w:val="4"/>
-        </w:numPr>
-        <w:jc w:val="both"/>
-      </w:pPr>
-      <w:r>
-        <w:t>Фамилия – необязательное поле: в</w:t>
-      </w:r>
-      <w:r>
-        <w:t>алидация</w:t>
-      </w:r>
-      <w:r>
-        <w:t xml:space="preserve"> и ограничение на 50 знаков</w:t>
-      </w:r>
-    </w:p>
-    <w:p>
-      <w:pPr>
-        <w:pStyle w:val="ListParagraph"/>
-        <w:numPr>
-          <w:ilvl w:val="1"/>
-          <w:numId w:val="4"/>
-        </w:numPr>
-        <w:jc w:val="both"/>
-      </w:pPr>
-      <w:r>
-        <w:t>Имя – необязательное поле: в</w:t>
-      </w:r>
-      <w:r>
-        <w:t>алидация</w:t>
-      </w:r>
-      <w:r>
-        <w:t xml:space="preserve"> и ограничение на 50 знаков</w:t>
-      </w:r>
-    </w:p>
-    <w:p>
-      <w:pPr>
-        <w:pStyle w:val="ListParagraph"/>
-        <w:numPr>
-          <w:ilvl w:val="1"/>
-          <w:numId w:val="4"/>
-        </w:numPr>
-        <w:jc w:val="both"/>
-      </w:pPr>
-      <w:r>
-        <w:t>Дата рождения – необязательное поле: возможен выбор из календаря. Последние 16 лет недоступны для выбора</w:t>
-      </w:r>
-    </w:p>
-    <w:p>
-      <w:pPr>
-        <w:pStyle w:val="ListParagraph"/>
-        <w:numPr>
-          <w:ilvl w:val="1"/>
-          <w:numId w:val="4"/>
-        </w:numPr>
-        <w:jc w:val="both"/>
-      </w:pPr>
-      <w:r>
-        <w:t>Выбор из списков: направления медицины, интересующие диагнозы, и коды болезней</w:t>
-      </w:r>
-    </w:p>
-    <w:p>
-      <w:pPr>
-        <w:ind w:left="708"/>
-        <w:jc w:val="both"/>
-      </w:pPr>
-      <w:r>
-        <w:t>Ниже форму прилагается ссылка на оферту</w:t>
+        <w:t>Доступ: закрыт для зарегистрированных пользователей</w:t>
       </w:r>
       <w:r>
         <w:t xml:space="preserve">; </w:t>
       </w:r>
       <w:r>
-        <w:t>чтобы согласиться условиям оферты необходимо отметить чек-бокс. Также предлагается подписаться на рассылку по почте.</w:t>
-      </w:r>
-    </w:p>
-    <w:p>
-      <w:pPr>
-        <w:ind w:left="708"/>
-        <w:jc w:val="both"/>
-      </w:pPr>
-      <w:r>
-        <w:t xml:space="preserve">Ниже расположена кнопка </w:t>
-      </w:r>
-      <w:r>
-        <w:t>“</w:t>
-      </w:r>
-      <w:r>
-        <w:t>Зарегистрироваться</w:t>
-      </w:r>
-      <w:r>
-        <w:t>”</w:t>
-      </w:r>
-      <w:r>
-        <w:t>. Данная кнопка будет доступна для нажатия только если все поля формы прошли валидацию. Если какие-то поля не прошли валидацию напротив них появляется красный крестики, если поле прошло валидацию – зеленая галочка.</w:t>
-      </w:r>
-    </w:p>
-    <w:p>
-      <w:pPr>
-        <w:ind w:left="708"/>
-        <w:jc w:val="both"/>
-      </w:pPr>
-      <w:r>
-        <w:t>После регистрации,</w:t>
-      </w:r>
-      <w:r>
-        <w:t xml:space="preserve"> </w:t>
-      </w:r>
-      <w:r>
-        <w:t xml:space="preserve">вместо формы появляется элемент с оповещением </w:t>
-      </w:r>
-      <w:r>
-        <w:t>“</w:t>
-      </w:r>
-      <w:r>
-        <w:t xml:space="preserve">Для окончания регистрации пройдите по ссылку высланной на вашу почту </w:t>
-      </w:r>
-      <w:hyperlink r:id="rId10" w:history="1">
-        <w:r>
-          <w:rPr>
-            <w:rStyle w:val="Hyperlink"/>
-            <w:lang w:val="en-US"/>
-          </w:rPr>
-          <w:t>sample</w:t>
-        </w:r>
-        <w:r>
-          <w:rPr>
-            <w:rStyle w:val="Hyperlink"/>
-          </w:rPr>
-          <w:t>@</w:t>
-        </w:r>
-        <w:r>
-          <w:rPr>
-            <w:rStyle w:val="Hyperlink"/>
-            <w:lang w:val="en-US"/>
-          </w:rPr>
-          <w:t>sample</w:t>
-        </w:r>
-        <w:r>
-          <w:rPr>
-            <w:rStyle w:val="Hyperlink"/>
-          </w:rPr>
-          <w:t>.</w:t>
-        </w:r>
-        <w:r>
-          <w:rPr>
-            <w:rStyle w:val="Hyperlink"/>
-            <w:lang w:val="en-US"/>
-          </w:rPr>
-          <w:t>com</w:t>
-        </w:r>
-      </w:hyperlink>
-      <w:r>
-        <w:t>”</w:t>
-      </w:r>
-      <w:r>
-        <w:t xml:space="preserve">,  кнопкой </w:t>
-      </w:r>
-      <w:r>
-        <w:t>“</w:t>
-      </w:r>
-      <w:r>
-        <w:t>Отправить подтверждение на почту еще раз</w:t>
-      </w:r>
-      <w:r>
-        <w:t>”</w:t>
-      </w:r>
-      <w:r>
-        <w:t xml:space="preserve"> и секундомером на 120 секунд.</w:t>
-      </w:r>
-      <w:r>
-        <w:t xml:space="preserve"> </w:t>
-      </w:r>
-      <w:r>
-        <w:t>Кнопка будет доступна для нажатия только после 120 секунд с начала появления элемента.</w:t>
-      </w:r>
-    </w:p>
-    <w:p>
-      <w:pPr>
-        <w:ind w:firstLine="708"/>
-        <w:jc w:val="both"/>
-      </w:pPr>
-      <w:r>
-        <w:t>Технические заметки:</w:t>
-      </w:r>
-    </w:p>
-    <w:p>
-      <w:pPr>
-        <w:pStyle w:val="ListParagraph"/>
-        <w:numPr>
-          <w:ilvl w:val="1"/>
-          <w:numId w:val="4"/>
-        </w:numPr>
-        <w:jc w:val="both"/>
-      </w:pPr>
-      <w:r>
-        <w:t xml:space="preserve">Адрес страницы: </w:t>
-      </w:r>
-      <w:r>
-        <w:rPr>
-          <w:lang w:val="en-US"/>
-        </w:rPr>
-        <w:t>www</w:t>
-      </w:r>
-      <w:r>
-        <w:t>.(</w:t>
-      </w:r>
-      <w:r>
-        <w:rPr>
-          <w:lang w:val="en-US"/>
-        </w:rPr>
-        <w:t>domain</w:t>
-      </w:r>
-      <w:r>
-        <w:t>).</w:t>
-      </w:r>
-      <w:r>
-        <w:rPr>
-          <w:lang w:val="en-US"/>
-        </w:rPr>
-        <w:t>com</w:t>
-      </w:r>
-      <w:r>
-        <w:t>/</w:t>
-      </w:r>
-      <w:r>
-        <w:rPr>
-          <w:lang w:val="en-US"/>
-        </w:rPr>
-        <w:t>register</w:t>
-      </w:r>
-    </w:p>
-    <w:p>
-      <w:pPr>
-        <w:pStyle w:val="ListParagraph"/>
-        <w:numPr>
-          <w:ilvl w:val="1"/>
-          <w:numId w:val="4"/>
-        </w:numPr>
-        <w:jc w:val="both"/>
-        <w:rPr>
-          <w:u w:val="single"/>
-        </w:rPr>
-      </w:pPr>
-      <w:r>
-        <w:t xml:space="preserve">Страница будет сгенерирована по схеме </w:t>
-      </w:r>
-      <w:r>
-        <w:rPr>
-          <w:lang w:val="en-US"/>
-        </w:rPr>
-        <w:t>CSR</w:t>
-      </w:r>
-      <w:r>
-        <w:t>, так как при аутентификации пользователя будет происходить запрос на сервер и результат будет частично отображаться в интерфейсе.</w:t>
+        <w:t>они автоматические перенаправляются в личный кабинет</w:t>
       </w:r>
     </w:p>
     <w:p>
@@ -3500,10 +4478,7 @@
         <w:t xml:space="preserve">” – </w:t>
       </w:r>
       <w:r>
-        <w:t xml:space="preserve">страница доступная только авторизированным пользователям-пациентам. </w:t>
-      </w:r>
-      <w:r>
-        <w:t xml:space="preserve">Структура страницы основана на </w:t>
+        <w:t xml:space="preserve">страница доступная только авторизированным пользователям-пациентам. Структура страницы основана на </w:t>
       </w:r>
       <w:r>
         <w:rPr>
@@ -3512,7 +4487,11 @@
         <w:t>Layout</w:t>
       </w:r>
       <w:r>
-        <w:t>. Однако, отличительная черта интерфейса авторизированного пользователя – это наличие иконки-кнопки с автоматически сгенерированным автором на навигационном баре в правой части. При нажатии на кнопку раскрывается меню позволяющее перейти в личный кабинет, в чат, или выйти из системы.</w:t>
+        <w:t xml:space="preserve">. Однако, отличительная черта интерфейса авторизированного пользователя – это наличие иконки-кнопки с </w:t>
+      </w:r>
+      <w:r>
+        <w:lastRenderedPageBreak/>
+        <w:t>автоматически сгенерированным автором на навигационном баре в правой части. При нажатии на кнопку раскрывается меню позволяющее перейти в личный кабинет, в чат, или выйти из системы.</w:t>
       </w:r>
     </w:p>
     <w:p>
@@ -3521,7 +4500,6 @@
         <w:jc w:val="both"/>
       </w:pPr>
       <w:r>
-        <w:lastRenderedPageBreak/>
         <w:t xml:space="preserve">В </w:t>
       </w:r>
       <w:r>
@@ -3578,7 +4556,7 @@
       <w:r>
         <w:t xml:space="preserve">Адрес страницы: </w:t>
       </w:r>
-      <w:hyperlink r:id="rId11" w:history="1">
+      <w:hyperlink r:id="rId10" w:history="1">
         <w:r>
           <w:rPr>
             <w:rStyle w:val="Hyperlink"/>
@@ -3663,10 +4641,7 @@
         <w:t>CSR</w:t>
       </w:r>
       <w:r>
-        <w:t xml:space="preserve">, так как </w:t>
-      </w:r>
-      <w:r>
-        <w:t>вся информация о пользователе загружается из базы данных.</w:t>
+        <w:t>, так как вся информация о пользователе загружается из базы данных.</w:t>
       </w:r>
     </w:p>
     <w:p>
@@ -3680,7 +4655,7 @@
       </w:pPr>
     </w:p>
     <w:sectPr>
-      <w:footerReference w:type="default" r:id="rId12"/>
+      <w:footerReference w:type="default" r:id="rId11"/>
       <w:pgSz w:w="11906" w:h="16838"/>
       <w:pgMar w:top="1440" w:right="1080" w:bottom="1440" w:left="1080" w:header="708" w:footer="708" w:gutter="0"/>
       <w:cols w:space="708"/>
@@ -3750,7 +4725,7 @@
           <w:rPr>
             <w:noProof/>
           </w:rPr>
-          <w:t>7</w:t>
+          <w:t>8</w:t>
         </w:r>
         <w:r>
           <w:rPr>
@@ -4337,6 +5312,119 @@
       </w:rPr>
     </w:lvl>
   </w:abstractNum>
+  <w:abstractNum w:abstractNumId="5" w15:restartNumberingAfterBreak="0">
+    <w:nsid w:val="76501A3F"/>
+    <w:multiLevelType w:val="hybridMultilevel"/>
+    <w:tmpl w:val="C604000A"/>
+    <w:lvl w:ilvl="0" w:tplc="04090003">
+      <w:start w:val="1"/>
+      <w:numFmt w:val="bullet"/>
+      <w:lvlText w:val="o"/>
+      <w:lvlJc w:val="left"/>
+      <w:pPr>
+        <w:ind w:left="1429" w:hanging="360"/>
+      </w:pPr>
+      <w:rPr>
+        <w:rFonts w:ascii="Courier New" w:hAnsi="Courier New" w:cs="Courier New" w:hint="default"/>
+      </w:rPr>
+    </w:lvl>
+    <w:lvl w:ilvl="1" w:tplc="04090003" w:tentative="1">
+      <w:start w:val="1"/>
+      <w:numFmt w:val="bullet"/>
+      <w:lvlText w:val="o"/>
+      <w:lvlJc w:val="left"/>
+      <w:pPr>
+        <w:ind w:left="2149" w:hanging="360"/>
+      </w:pPr>
+      <w:rPr>
+        <w:rFonts w:ascii="Courier New" w:hAnsi="Courier New" w:cs="Courier New" w:hint="default"/>
+      </w:rPr>
+    </w:lvl>
+    <w:lvl w:ilvl="2" w:tplc="04090005" w:tentative="1">
+      <w:start w:val="1"/>
+      <w:numFmt w:val="bullet"/>
+      <w:lvlText w:val=""/>
+      <w:lvlJc w:val="left"/>
+      <w:pPr>
+        <w:ind w:left="2869" w:hanging="360"/>
+      </w:pPr>
+      <w:rPr>
+        <w:rFonts w:ascii="Wingdings" w:hAnsi="Wingdings" w:hint="default"/>
+      </w:rPr>
+    </w:lvl>
+    <w:lvl w:ilvl="3" w:tplc="04090001" w:tentative="1">
+      <w:start w:val="1"/>
+      <w:numFmt w:val="bullet"/>
+      <w:lvlText w:val=""/>
+      <w:lvlJc w:val="left"/>
+      <w:pPr>
+        <w:ind w:left="3589" w:hanging="360"/>
+      </w:pPr>
+      <w:rPr>
+        <w:rFonts w:ascii="Symbol" w:hAnsi="Symbol" w:hint="default"/>
+      </w:rPr>
+    </w:lvl>
+    <w:lvl w:ilvl="4" w:tplc="04090003" w:tentative="1">
+      <w:start w:val="1"/>
+      <w:numFmt w:val="bullet"/>
+      <w:lvlText w:val="o"/>
+      <w:lvlJc w:val="left"/>
+      <w:pPr>
+        <w:ind w:left="4309" w:hanging="360"/>
+      </w:pPr>
+      <w:rPr>
+        <w:rFonts w:ascii="Courier New" w:hAnsi="Courier New" w:cs="Courier New" w:hint="default"/>
+      </w:rPr>
+    </w:lvl>
+    <w:lvl w:ilvl="5" w:tplc="04090005" w:tentative="1">
+      <w:start w:val="1"/>
+      <w:numFmt w:val="bullet"/>
+      <w:lvlText w:val=""/>
+      <w:lvlJc w:val="left"/>
+      <w:pPr>
+        <w:ind w:left="5029" w:hanging="360"/>
+      </w:pPr>
+      <w:rPr>
+        <w:rFonts w:ascii="Wingdings" w:hAnsi="Wingdings" w:hint="default"/>
+      </w:rPr>
+    </w:lvl>
+    <w:lvl w:ilvl="6" w:tplc="04090001" w:tentative="1">
+      <w:start w:val="1"/>
+      <w:numFmt w:val="bullet"/>
+      <w:lvlText w:val=""/>
+      <w:lvlJc w:val="left"/>
+      <w:pPr>
+        <w:ind w:left="5749" w:hanging="360"/>
+      </w:pPr>
+      <w:rPr>
+        <w:rFonts w:ascii="Symbol" w:hAnsi="Symbol" w:hint="default"/>
+      </w:rPr>
+    </w:lvl>
+    <w:lvl w:ilvl="7" w:tplc="04090003" w:tentative="1">
+      <w:start w:val="1"/>
+      <w:numFmt w:val="bullet"/>
+      <w:lvlText w:val="o"/>
+      <w:lvlJc w:val="left"/>
+      <w:pPr>
+        <w:ind w:left="6469" w:hanging="360"/>
+      </w:pPr>
+      <w:rPr>
+        <w:rFonts w:ascii="Courier New" w:hAnsi="Courier New" w:cs="Courier New" w:hint="default"/>
+      </w:rPr>
+    </w:lvl>
+    <w:lvl w:ilvl="8" w:tplc="04090005" w:tentative="1">
+      <w:start w:val="1"/>
+      <w:numFmt w:val="bullet"/>
+      <w:lvlText w:val=""/>
+      <w:lvlJc w:val="left"/>
+      <w:pPr>
+        <w:ind w:left="7189" w:hanging="360"/>
+      </w:pPr>
+      <w:rPr>
+        <w:rFonts w:ascii="Wingdings" w:hAnsi="Wingdings" w:hint="default"/>
+      </w:rPr>
+    </w:lvl>
+  </w:abstractNum>
   <w:num w:numId="1">
     <w:abstractNumId w:val="3"/>
   </w:num>
@@ -4351,6 +5439,9 @@
   </w:num>
   <w:num w:numId="5">
     <w:abstractNumId w:val="1"/>
+  </w:num>
+  <w:num w:numId="6">
+    <w:abstractNumId w:val="5"/>
   </w:num>
 </w:numbering>
 </file>
@@ -5305,7 +6396,7 @@
 </file>
 
 <file path=customXml/itemProps1.xml><?xml version="1.0" encoding="utf-8"?>
-<ds:datastoreItem xmlns:ds="http://schemas.openxmlformats.org/officeDocument/2006/customXml" ds:itemID="{98B26AEE-09F4-4AD8-B670-232A1072A7E9}">
+<ds:datastoreItem xmlns:ds="http://schemas.openxmlformats.org/officeDocument/2006/customXml" ds:itemID="{7D74DF4E-0CEA-40B3-A0EB-33B9DE18A1D5}">
   <ds:schemaRefs>
     <ds:schemaRef ds:uri="http://schemas.openxmlformats.org/officeDocument/2006/bibliography"/>
   </ds:schemaRefs>

</xml_diff>

<commit_message>
Updated pdf from the docx
</commit_message>
<xml_diff>
--- a/specification-sheet.docx
+++ b/specification-sheet.docx
@@ -8,17 +8,25 @@
         <w:jc w:val="center"/>
       </w:pPr>
       <w:r>
-        <w:t xml:space="preserve">Техническое задание: создание веб-приложения </w:t>
+        <w:t>Техническое задание: веб-приложени</w:t>
+      </w:r>
+      <w:r>
+        <w:t>е</w:t>
+      </w:r>
+      <w:r>
+        <w:t xml:space="preserve"> </w:t>
       </w:r>
       <w:r>
         <w:t>“</w:t>
       </w:r>
       <w:r>
-        <w:t>(</w:t>
-      </w:r>
-      <w:r>
-        <w:t>наименование)</w:t>
-      </w:r>
+        <w:rPr>
+          <w:lang w:val="en-US"/>
+        </w:rPr>
+        <w:t>WorldMedExpo</w:t>
+      </w:r>
+      <w:bookmarkStart w:id="0" w:name="_GoBack"/>
+      <w:bookmarkEnd w:id="0"/>
       <w:r>
         <w:t>”</w:t>
       </w:r>
@@ -387,7 +395,7 @@
         <w:pStyle w:val="Heading1"/>
         <w:spacing w:after="240"/>
       </w:pPr>
-      <w:bookmarkStart w:id="0" w:name="_Toc94463069"/>
+      <w:bookmarkStart w:id="1" w:name="_Toc94463069"/>
       <w:r>
         <w:lastRenderedPageBreak/>
         <w:t xml:space="preserve">1 </w:t>
@@ -398,18 +406,18 @@
       <w:r>
         <w:t>веб-приложения</w:t>
       </w:r>
-      <w:bookmarkEnd w:id="0"/>
+      <w:bookmarkEnd w:id="1"/>
     </w:p>
     <w:p>
       <w:pPr>
         <w:pStyle w:val="Heading2"/>
         <w:spacing w:after="240"/>
       </w:pPr>
-      <w:bookmarkStart w:id="1" w:name="_Toc94463070"/>
+      <w:bookmarkStart w:id="2" w:name="_Toc94463070"/>
       <w:r>
         <w:t>1.1 Назначение</w:t>
       </w:r>
-      <w:bookmarkEnd w:id="1"/>
+      <w:bookmarkEnd w:id="2"/>
     </w:p>
     <w:p>
       <w:pPr>
@@ -464,7 +472,7 @@
         <w:pStyle w:val="Heading2"/>
         <w:spacing w:after="240"/>
       </w:pPr>
-      <w:bookmarkStart w:id="2" w:name="_Toc94463071"/>
+      <w:bookmarkStart w:id="3" w:name="_Toc94463071"/>
       <w:r>
         <w:t xml:space="preserve">1.2 </w:t>
       </w:r>
@@ -474,7 +482,7 @@
       <w:r>
         <w:t xml:space="preserve"> пользователей</w:t>
       </w:r>
-      <w:bookmarkEnd w:id="2"/>
+      <w:bookmarkEnd w:id="3"/>
     </w:p>
     <w:p>
       <w:r>
@@ -834,15 +842,25 @@
         <w:t xml:space="preserve">Сохранение </w:t>
       </w:r>
       <w:r>
-        <w:t>записи видео звонка с клиникой (</w:t>
-      </w:r>
-      <w:r>
-        <w:rPr>
+        <w:t xml:space="preserve">записи видео звонка с клиникой </w:t>
+      </w:r>
+      <w:r>
+        <w:rPr>
+          <w:b/>
+        </w:rPr>
+        <w:t>(</w:t>
+      </w:r>
+      <w:r>
+        <w:rPr>
+          <w:b/>
           <w:u w:val="single"/>
         </w:rPr>
         <w:t>может быть за доп. плату?</w:t>
       </w:r>
       <w:r>
+        <w:rPr>
+          <w:b/>
+        </w:rPr>
         <w:t>)</w:t>
       </w:r>
     </w:p>
@@ -1008,23 +1026,7 @@
         </w:numPr>
       </w:pPr>
       <w:r>
-        <w:t>Аутентификация, двойная аутентификация (по email или смс), аутентификация через внешнего провайдера (</w:t>
-      </w:r>
-      <w:proofErr w:type="spellStart"/>
-      <w:r>
-        <w:t>Google</w:t>
-      </w:r>
-      <w:proofErr w:type="spellEnd"/>
-      <w:r>
-        <w:t xml:space="preserve">, </w:t>
-      </w:r>
-      <w:proofErr w:type="spellStart"/>
-      <w:r>
-        <w:t>Facebook</w:t>
-      </w:r>
-      <w:proofErr w:type="spellEnd"/>
-      <w:r>
-        <w:t>, и т.п.)</w:t>
+        <w:t>Аутентификация, двойная аутентификация (по email или смс), аутентификация через внешнего провайдера (Google, Facebook, и т.п.)</w:t>
       </w:r>
     </w:p>
     <w:p>
@@ -1253,15 +1255,7 @@
         </w:numPr>
       </w:pPr>
       <w:r>
-        <w:t xml:space="preserve">Возможность открытия </w:t>
-      </w:r>
-      <w:proofErr w:type="spellStart"/>
-      <w:r>
-        <w:t>pdf</w:t>
-      </w:r>
-      <w:proofErr w:type="spellEnd"/>
-      <w:r>
-        <w:t>-файлов и изображений из чата напрямую в веб-приложении</w:t>
+        <w:t>Возможность открытия pdf-файлов и изображений из чата напрямую в веб-приложении</w:t>
       </w:r>
     </w:p>
     <w:p>
@@ -1346,16 +1340,10 @@
         <w:t>категория</w:t>
       </w:r>
       <w:r>
-        <w:t xml:space="preserve"> </w:t>
-      </w:r>
-      <w:r>
-        <w:t>внешний</w:t>
-      </w:r>
-      <w:r>
-        <w:t xml:space="preserve"> </w:t>
-      </w:r>
-      <w:r>
-        <w:t xml:space="preserve">авторизированного </w:t>
+        <w:t xml:space="preserve"> внешний</w:t>
+      </w:r>
+      <w:r>
+        <w:t xml:space="preserve"> авторизированного </w:t>
       </w:r>
       <w:r>
         <w:t xml:space="preserve">пользователя, представляющего частного посредника для организации связи между клиникой (клиниками) и пациентом. Функционал мед-агента абсолютно совпадает с функционалом </w:t>
@@ -1444,15 +1432,25 @@
         <w:jc w:val="both"/>
       </w:pPr>
       <w:r>
-        <w:t>Доступ к административной панели, позволяющей просматривать статистику (</w:t>
-      </w:r>
-      <w:r>
-        <w:rPr>
+        <w:t xml:space="preserve">Доступ к административной панели, позволяющей просматривать статистику </w:t>
+      </w:r>
+      <w:r>
+        <w:rPr>
+          <w:b/>
+        </w:rPr>
+        <w:t>(</w:t>
+      </w:r>
+      <w:r>
+        <w:rPr>
+          <w:b/>
           <w:u w:val="single"/>
         </w:rPr>
         <w:t>какую именно?</w:t>
       </w:r>
       <w:r>
+        <w:rPr>
+          <w:b/>
+        </w:rPr>
         <w:t xml:space="preserve">), </w:t>
       </w:r>
       <w:r>
@@ -1760,8 +1758,14 @@
           <w:numId w:val="1"/>
         </w:numPr>
         <w:jc w:val="both"/>
-      </w:pPr>
-      <w:r>
+        <w:rPr>
+          <w:b/>
+        </w:rPr>
+      </w:pPr>
+      <w:r>
+        <w:rPr>
+          <w:b/>
+        </w:rPr>
         <w:t>(Как происходит оплата услуг, если клиника использует оператора?)</w:t>
       </w:r>
     </w:p>
@@ -1773,8 +1777,14 @@
           <w:numId w:val="1"/>
         </w:numPr>
         <w:jc w:val="both"/>
-      </w:pPr>
-      <w:r>
+        <w:rPr>
+          <w:b/>
+        </w:rPr>
+      </w:pPr>
+      <w:r>
+        <w:rPr>
+          <w:b/>
+        </w:rPr>
         <w:t>(Как происходит связь оператора и клиники? Это относится к функциям приложения?)</w:t>
       </w:r>
     </w:p>
@@ -1786,8 +1796,14 @@
           <w:numId w:val="1"/>
         </w:numPr>
         <w:jc w:val="both"/>
-      </w:pPr>
-      <w:r>
+        <w:rPr>
+          <w:b/>
+        </w:rPr>
+      </w:pPr>
+      <w:r>
+        <w:rPr>
+          <w:b/>
+        </w:rPr>
         <w:t>(Нужно ли оператору просматривать историю транзакций?)</w:t>
       </w:r>
     </w:p>
@@ -1861,12 +1877,12 @@
       <w:r>
         <w:br w:type="page"/>
       </w:r>
-      <w:bookmarkStart w:id="3" w:name="_Toc94463072"/>
+      <w:bookmarkStart w:id="4" w:name="_Toc94463072"/>
       <w:r>
         <w:lastRenderedPageBreak/>
         <w:t>1.3 Структура/Карта</w:t>
       </w:r>
-      <w:bookmarkEnd w:id="3"/>
+      <w:bookmarkEnd w:id="4"/>
     </w:p>
     <w:p>
       <w:pPr>
@@ -2091,10 +2107,7 @@
         <w:jc w:val="both"/>
       </w:pPr>
       <w:r>
-        <w:t xml:space="preserve">Доступ: </w:t>
-      </w:r>
-      <w:r>
-        <w:t>открыт всем пользователям</w:t>
+        <w:t>Доступ: открыт всем пользователям</w:t>
       </w:r>
     </w:p>
     <w:p>
@@ -2130,9 +2143,6 @@
         <w:t>определяет</w:t>
       </w:r>
       <w:r>
-        <w:rPr>
-          <w:lang w:val="en-US"/>
-        </w:rPr>
         <w:t xml:space="preserve"> </w:t>
       </w:r>
       <w:r>
@@ -2215,14 +2225,12 @@
       <w:r>
         <w:t xml:space="preserve"> (</w:t>
       </w:r>
-      <w:proofErr w:type="spellStart"/>
       <w:r>
         <w:rPr>
           <w:lang w:val="en-US"/>
         </w:rPr>
         <w:t>navbar</w:t>
       </w:r>
-      <w:proofErr w:type="spellEnd"/>
       <w:r>
         <w:t>)</w:t>
       </w:r>
@@ -2360,15 +2368,7 @@
         <w:jc w:val="both"/>
       </w:pPr>
       <w:r>
-        <w:t xml:space="preserve">Также на </w:t>
-      </w:r>
-      <w:proofErr w:type="spellStart"/>
-      <w:r>
-        <w:t>навбаре</w:t>
-      </w:r>
-      <w:proofErr w:type="spellEnd"/>
-      <w:r>
-        <w:t xml:space="preserve"> находится кнопка </w:t>
+        <w:t xml:space="preserve">Также на навбаре находится кнопка </w:t>
       </w:r>
       <w:r>
         <w:t>“</w:t>
@@ -2394,23 +2394,7 @@
         <w:jc w:val="both"/>
       </w:pPr>
       <w:r>
-        <w:t xml:space="preserve">В правом углу </w:t>
-      </w:r>
-      <w:proofErr w:type="spellStart"/>
-      <w:r>
-        <w:t>навбара</w:t>
-      </w:r>
-      <w:proofErr w:type="spellEnd"/>
-      <w:r>
-        <w:t xml:space="preserve"> располагается </w:t>
-      </w:r>
-      <w:proofErr w:type="spellStart"/>
-      <w:r>
-        <w:t>кнпока</w:t>
-      </w:r>
-      <w:proofErr w:type="spellEnd"/>
-      <w:r>
-        <w:t>-ссылка на страницу входа в личный кабинет пользователя.</w:t>
+        <w:t>В правом углу навбара располагается кнпока-ссылка на страницу входа в личный кабинет пользователя.</w:t>
       </w:r>
     </w:p>
     <w:p>
@@ -2500,15 +2484,7 @@
         <w:jc w:val="both"/>
       </w:pPr>
       <w:r>
-        <w:t xml:space="preserve">Список из топ-8 мини карточек клиник. Каждая карточка имеет </w:t>
-      </w:r>
-      <w:proofErr w:type="spellStart"/>
-      <w:r>
-        <w:t>аватар</w:t>
-      </w:r>
-      <w:proofErr w:type="spellEnd"/>
-      <w:r>
-        <w:t>, название клиники, город и ссылку на персональную страницу клиники. Также есть кнопка добавить в избранное, которая доступна только для авторизированных пациентов</w:t>
+        <w:t>Список из топ-8 мини карточек клиник. Каждая карточка имеет аватар, название клиники, город и ссылку на персональную страницу клиники. Также есть кнопка добавить в избранное, которая доступна только для авторизированных пациентов</w:t>
       </w:r>
       <w:r>
         <w:t>.</w:t>
@@ -2716,6 +2692,25 @@
         <w:jc w:val="both"/>
       </w:pPr>
       <w:r>
+        <w:t xml:space="preserve">Общий </w:t>
+      </w:r>
+      <w:r>
+        <w:rPr>
+          <w:lang w:val="en-US"/>
+        </w:rPr>
+        <w:t>Layout</w:t>
+      </w:r>
+    </w:p>
+    <w:p>
+      <w:pPr>
+        <w:pStyle w:val="ListParagraph"/>
+        <w:numPr>
+          <w:ilvl w:val="1"/>
+          <w:numId w:val="4"/>
+        </w:numPr>
+        <w:jc w:val="both"/>
+      </w:pPr>
+      <w:r>
         <w:t>Доступ: открыт всем</w:t>
       </w:r>
     </w:p>
@@ -3179,6 +3174,25 @@
           <w:numId w:val="4"/>
         </w:numPr>
         <w:jc w:val="both"/>
+      </w:pPr>
+      <w:r>
+        <w:t xml:space="preserve">Общий </w:t>
+      </w:r>
+      <w:r>
+        <w:rPr>
+          <w:lang w:val="en-US"/>
+        </w:rPr>
+        <w:t>Layout</w:t>
+      </w:r>
+    </w:p>
+    <w:p>
+      <w:pPr>
+        <w:pStyle w:val="ListParagraph"/>
+        <w:numPr>
+          <w:ilvl w:val="1"/>
+          <w:numId w:val="4"/>
+        </w:numPr>
+        <w:jc w:val="both"/>
         <w:rPr>
           <w:u w:val="single"/>
         </w:rPr>
@@ -3317,7 +3331,11 @@
         <w:t xml:space="preserve"> </w:t>
       </w:r>
       <w:r>
-        <w:t xml:space="preserve">существует в БД, но пароль не верен, ниже формы появляется текст с ошибкой </w:t>
+        <w:t xml:space="preserve">существует в БД, но пароль не </w:t>
+      </w:r>
+      <w:r>
+        <w:lastRenderedPageBreak/>
+        <w:t xml:space="preserve">верен, ниже формы появляется текст с ошибкой </w:t>
       </w:r>
       <w:r>
         <w:t>“</w:t>
@@ -3375,7 +3393,6 @@
         <w:jc w:val="both"/>
       </w:pPr>
       <w:r>
-        <w:lastRenderedPageBreak/>
         <w:t xml:space="preserve">Ниже кнопки </w:t>
       </w:r>
       <w:r>
@@ -3503,15 +3520,31 @@
           <w:numId w:val="4"/>
         </w:numPr>
         <w:jc w:val="both"/>
+      </w:pPr>
+      <w:r>
+        <w:t xml:space="preserve">Общий </w:t>
+      </w:r>
+      <w:r>
+        <w:rPr>
+          <w:lang w:val="en-US"/>
+        </w:rPr>
+        <w:t>Layout</w:t>
+      </w:r>
+    </w:p>
+    <w:p>
+      <w:pPr>
+        <w:pStyle w:val="ListParagraph"/>
+        <w:numPr>
+          <w:ilvl w:val="1"/>
+          <w:numId w:val="4"/>
+        </w:numPr>
+        <w:jc w:val="both"/>
         <w:rPr>
           <w:u w:val="single"/>
         </w:rPr>
       </w:pPr>
       <w:r>
-        <w:t xml:space="preserve">Доступ: </w:t>
-      </w:r>
-      <w:r>
-        <w:t>открыт всем пользователям</w:t>
+        <w:t>Доступ: открыт всем пользователям</w:t>
       </w:r>
     </w:p>
     <w:p>
@@ -3687,15 +3720,7 @@
         <w:t>“*”</w:t>
       </w:r>
       <w:r>
-        <w:t xml:space="preserve">. Результат </w:t>
-      </w:r>
-      <w:proofErr w:type="spellStart"/>
-      <w:r>
-        <w:t>валидации</w:t>
-      </w:r>
-      <w:proofErr w:type="spellEnd"/>
-      <w:r>
-        <w:t xml:space="preserve"> всплывает в виде подсказки.</w:t>
+        <w:t>. Результат валидации всплывает в виде подсказки.</w:t>
       </w:r>
     </w:p>
     <w:p>
@@ -3930,13 +3955,57 @@
         <w:t>CSR</w:t>
       </w:r>
       <w:r>
-        <w:t>, так как при аутентификации пользователя будет происходить запрос на сервер и результат</w:t>
+        <w:t xml:space="preserve">, так как при </w:t>
+      </w:r>
+      <w:r>
+        <w:t>заполнении формы регистрации</w:t>
+      </w:r>
+      <w:r>
+        <w:t xml:space="preserve"> буд</w:t>
+      </w:r>
+      <w:r>
+        <w:t>у</w:t>
+      </w:r>
+      <w:r>
+        <w:t>т происходить запрос на сервер и результат</w:t>
       </w:r>
       <w:r>
         <w:t>ы запроса</w:t>
       </w:r>
       <w:r>
-        <w:t xml:space="preserve"> будет частично отображаться в интерфейсе.</w:t>
+        <w:t xml:space="preserve"> буд</w:t>
+      </w:r>
+      <w:r>
+        <w:t>у</w:t>
+      </w:r>
+      <w:r>
+        <w:t>т час</w:t>
+      </w:r>
+      <w:r>
+        <w:t>тично отображаться в интерфейсе</w:t>
+      </w:r>
+    </w:p>
+    <w:p>
+      <w:pPr>
+        <w:pStyle w:val="ListParagraph"/>
+        <w:numPr>
+          <w:ilvl w:val="1"/>
+          <w:numId w:val="4"/>
+        </w:numPr>
+        <w:jc w:val="both"/>
+      </w:pPr>
+      <w:r>
+        <w:lastRenderedPageBreak/>
+        <w:t xml:space="preserve">Общий </w:t>
+      </w:r>
+      <w:r>
+        <w:rPr>
+          <w:lang w:val="en-US"/>
+        </w:rPr>
+        <w:t>Layout</w:t>
+      </w:r>
+      <w:r>
+        <w:t xml:space="preserve"> отсутствует</w:t>
       </w:r>
     </w:p>
     <w:p>
@@ -3983,6 +4052,500 @@
         </w:rPr>
       </w:pPr>
       <w:r>
+        <w:t xml:space="preserve">Страница </w:t>
+      </w:r>
+      <w:r>
+        <w:t>“</w:t>
+      </w:r>
+      <w:r>
+        <w:t>Успешная регистрация</w:t>
+      </w:r>
+      <w:r>
+        <w:t xml:space="preserve">” – </w:t>
+      </w:r>
+      <w:r>
+        <w:t xml:space="preserve">это страница, на которую попадает пользователь при успешном заполнении формы на странице регистрации. Здесь пользователь видит следующую надпись: </w:t>
+      </w:r>
+      <w:r>
+        <w:t>“</w:t>
+      </w:r>
+      <w:r>
+        <w:t>Для окончания регистрации пройдите по</w:t>
+      </w:r>
+      <w:r>
+        <w:t xml:space="preserve"> ссылку высланной на вашу почту</w:t>
+      </w:r>
+      <w:r>
+        <w:t>”</w:t>
+      </w:r>
+      <w:r>
+        <w:t>. Ниже расположена кнопка-ссылка для перехода на домашнюю страницу.</w:t>
+      </w:r>
+    </w:p>
+    <w:p>
+      <w:pPr>
+        <w:ind w:left="709"/>
+        <w:jc w:val="both"/>
+      </w:pPr>
+      <w:r>
+        <w:t>Поскольку существует вероятность сбоя при отправки данных нового пользователя в БД или при отправке под</w:t>
+      </w:r>
+      <w:r>
+        <w:t>тверждающей ссылки на почту, ниже на странице имеется кнопка-ссылка на страницу для повторной отправки сообщения на почту пользователя.</w:t>
+      </w:r>
+    </w:p>
+    <w:p>
+      <w:pPr>
+        <w:ind w:firstLine="708"/>
+        <w:jc w:val="both"/>
+      </w:pPr>
+      <w:r>
+        <w:t>Технические заметки:</w:t>
+      </w:r>
+    </w:p>
+    <w:p>
+      <w:pPr>
+        <w:pStyle w:val="ListParagraph"/>
+        <w:numPr>
+          <w:ilvl w:val="1"/>
+          <w:numId w:val="4"/>
+        </w:numPr>
+        <w:jc w:val="both"/>
+      </w:pPr>
+      <w:r>
+        <w:t>Адрес</w:t>
+      </w:r>
+      <w:r>
+        <w:t xml:space="preserve"> </w:t>
+      </w:r>
+      <w:r>
+        <w:t>страницы</w:t>
+      </w:r>
+      <w:r>
+        <w:t xml:space="preserve">: </w:t>
+      </w:r>
+      <w:r>
+        <w:rPr>
+          <w:lang w:val="en-US"/>
+        </w:rPr>
+        <w:t>www</w:t>
+      </w:r>
+      <w:r>
+        <w:t>.(</w:t>
+      </w:r>
+      <w:r>
+        <w:rPr>
+          <w:lang w:val="en-US"/>
+        </w:rPr>
+        <w:t>domain</w:t>
+      </w:r>
+      <w:r>
+        <w:t>).</w:t>
+      </w:r>
+      <w:r>
+        <w:rPr>
+          <w:lang w:val="en-US"/>
+        </w:rPr>
+        <w:t>com</w:t>
+      </w:r>
+      <w:r>
+        <w:t>/</w:t>
+      </w:r>
+      <w:r>
+        <w:rPr>
+          <w:lang w:val="en-US"/>
+        </w:rPr>
+        <w:t>successful</w:t>
+      </w:r>
+      <w:r>
+        <w:t>-</w:t>
+      </w:r>
+      <w:r>
+        <w:rPr>
+          <w:lang w:val="en-US"/>
+        </w:rPr>
+        <w:t>registration</w:t>
+      </w:r>
+    </w:p>
+    <w:p>
+      <w:pPr>
+        <w:pStyle w:val="ListParagraph"/>
+        <w:numPr>
+          <w:ilvl w:val="1"/>
+          <w:numId w:val="4"/>
+        </w:numPr>
+        <w:jc w:val="both"/>
+        <w:rPr>
+          <w:u w:val="single"/>
+        </w:rPr>
+      </w:pPr>
+      <w:r>
+        <w:t xml:space="preserve">Генерация: </w:t>
+      </w:r>
+      <w:r>
+        <w:rPr>
+          <w:lang w:val="en-US"/>
+        </w:rPr>
+        <w:t>CSR</w:t>
+      </w:r>
+    </w:p>
+    <w:p>
+      <w:pPr>
+        <w:pStyle w:val="ListParagraph"/>
+        <w:numPr>
+          <w:ilvl w:val="1"/>
+          <w:numId w:val="4"/>
+        </w:numPr>
+        <w:jc w:val="both"/>
+      </w:pPr>
+      <w:r>
+        <w:t xml:space="preserve">Общий </w:t>
+      </w:r>
+      <w:r>
+        <w:rPr>
+          <w:lang w:val="en-US"/>
+        </w:rPr>
+        <w:t>Layout</w:t>
+      </w:r>
+      <w:r>
+        <w:t xml:space="preserve"> отсутствует</w:t>
+      </w:r>
+    </w:p>
+    <w:p>
+      <w:pPr>
+        <w:pStyle w:val="ListParagraph"/>
+        <w:numPr>
+          <w:ilvl w:val="1"/>
+          <w:numId w:val="4"/>
+        </w:numPr>
+        <w:jc w:val="both"/>
+        <w:rPr>
+          <w:u w:val="single"/>
+        </w:rPr>
+      </w:pPr>
+      <w:r>
+        <w:t>Доступ: закрыт для зарегистрированных пользователей</w:t>
+      </w:r>
+      <w:r>
+        <w:t xml:space="preserve">; </w:t>
+      </w:r>
+      <w:r>
+        <w:t>они автоматические перенаправляются в свой личный кабинет.</w:t>
+      </w:r>
+    </w:p>
+    <w:p>
+      <w:pPr>
+        <w:pStyle w:val="ListParagraph"/>
+        <w:spacing w:before="240"/>
+        <w:jc w:val="both"/>
+      </w:pPr>
+    </w:p>
+    <w:p>
+      <w:pPr>
+        <w:pStyle w:val="ListParagraph"/>
+        <w:numPr>
+          <w:ilvl w:val="0"/>
+          <w:numId w:val="4"/>
+        </w:numPr>
+        <w:jc w:val="both"/>
+        <w:rPr>
+          <w:u w:val="single"/>
+        </w:rPr>
+      </w:pPr>
+      <w:r>
+        <w:t xml:space="preserve">Страница </w:t>
+      </w:r>
+      <w:r>
+        <w:t>“</w:t>
+      </w:r>
+      <w:r>
+        <w:t>Дополнительное подтверждение</w:t>
+      </w:r>
+      <w:r>
+        <w:t>”</w:t>
+      </w:r>
+      <w:r>
+        <w:t xml:space="preserve"> – это страница на которой пользователь может запросить дополнительное подтверждение регистрации нового аккаунта. Для этого необходимо заполнить поле </w:t>
+      </w:r>
+      <w:r>
+        <w:t>“</w:t>
+      </w:r>
+      <w:r>
+        <w:t>Почта, указанная при регистрации</w:t>
+      </w:r>
+      <w:r>
+        <w:t>”</w:t>
+      </w:r>
+      <w:r>
+        <w:t xml:space="preserve">, а также далее нажать на кнопку </w:t>
+      </w:r>
+      <w:r>
+        <w:t>“</w:t>
+      </w:r>
+      <w:r>
+        <w:t>Запросить</w:t>
+      </w:r>
+      <w:r>
+        <w:t>”</w:t>
+      </w:r>
+      <w:r>
+        <w:t>.</w:t>
+      </w:r>
+    </w:p>
+    <w:p>
+      <w:pPr>
+        <w:ind w:left="709" w:hanging="1"/>
+        <w:jc w:val="both"/>
+      </w:pPr>
+      <w:r>
+        <w:t>На сервере происходит проверка существования пользователя:</w:t>
+      </w:r>
+    </w:p>
+    <w:p>
+      <w:pPr>
+        <w:pStyle w:val="ListParagraph"/>
+        <w:numPr>
+          <w:ilvl w:val="0"/>
+          <w:numId w:val="6"/>
+        </w:numPr>
+        <w:jc w:val="both"/>
+        <w:rPr>
+          <w:u w:val="single"/>
+        </w:rPr>
+      </w:pPr>
+      <w:r>
+        <w:t>если пользователь существуют, но его аккаунт не подтвержден, то на указанную почту высылается дополнительное письмо с ссылкой для окончания регистрации</w:t>
+      </w:r>
+    </w:p>
+    <w:p>
+      <w:pPr>
+        <w:pStyle w:val="ListParagraph"/>
+        <w:numPr>
+          <w:ilvl w:val="0"/>
+          <w:numId w:val="6"/>
+        </w:numPr>
+        <w:jc w:val="both"/>
+        <w:rPr>
+          <w:u w:val="single"/>
+        </w:rPr>
+      </w:pPr>
+      <w:r>
+        <w:t xml:space="preserve">если пользователь существуют и его аккаунт подтвержден, то всплывает сообщение о </w:t>
+      </w:r>
+      <w:r>
+        <w:t>том, что аккаунт уже существует и с дополнительной рекомендацией перейти на страницу входа</w:t>
+      </w:r>
+    </w:p>
+    <w:p>
+      <w:pPr>
+        <w:pStyle w:val="ListParagraph"/>
+        <w:numPr>
+          <w:ilvl w:val="0"/>
+          <w:numId w:val="6"/>
+        </w:numPr>
+        <w:jc w:val="both"/>
+        <w:rPr>
+          <w:u w:val="single"/>
+        </w:rPr>
+      </w:pPr>
+      <w:r>
+        <w:t>если пользователь не существует всплывает ошибка с аналогичным сообщением и рекомендацией перейти на страницу регистрации</w:t>
+      </w:r>
+    </w:p>
+    <w:p>
+      <w:pPr>
+        <w:ind w:left="708"/>
+        <w:jc w:val="both"/>
+      </w:pPr>
+      <w:r>
+        <w:t xml:space="preserve">Чтобы ограничить количество запросов на сервер, сгенерировать новую ссылку для подтверждения регистрации можно только каждые </w:t>
+      </w:r>
+      <w:r>
+        <w:t>три</w:t>
+      </w:r>
+      <w:r>
+        <w:t xml:space="preserve"> минут</w:t>
+      </w:r>
+      <w:r>
+        <w:t>у</w:t>
+      </w:r>
+      <w:r>
+        <w:t>.</w:t>
+      </w:r>
+      <w:r>
+        <w:t xml:space="preserve"> Поэтому после отправления повторного запроса отправки ссылки на почту, кнопка </w:t>
+      </w:r>
+      <w:r>
+        <w:t>“</w:t>
+      </w:r>
+      <w:r>
+        <w:t>Запросить</w:t>
+      </w:r>
+      <w:r>
+        <w:t xml:space="preserve">” </w:t>
+      </w:r>
+      <w:r>
+        <w:t>блокируется. На интерфейсе выводится таймер с обратным отчетом на три минуты. По окончанию отсчета, кнопка снова доступна.</w:t>
+      </w:r>
+    </w:p>
+    <w:p>
+      <w:pPr>
+        <w:ind w:firstLine="708"/>
+        <w:jc w:val="both"/>
+      </w:pPr>
+      <w:r>
+        <w:t>Технические заметки:</w:t>
+      </w:r>
+    </w:p>
+    <w:p>
+      <w:pPr>
+        <w:pStyle w:val="ListParagraph"/>
+        <w:numPr>
+          <w:ilvl w:val="1"/>
+          <w:numId w:val="4"/>
+        </w:numPr>
+        <w:jc w:val="both"/>
+      </w:pPr>
+      <w:r>
+        <w:t>Адрес</w:t>
+      </w:r>
+      <w:r>
+        <w:t xml:space="preserve"> </w:t>
+      </w:r>
+      <w:r>
+        <w:t>страницы</w:t>
+      </w:r>
+      <w:r>
+        <w:t xml:space="preserve">: </w:t>
+      </w:r>
+      <w:r>
+        <w:rPr>
+          <w:lang w:val="en-US"/>
+        </w:rPr>
+        <w:t>www</w:t>
+      </w:r>
+      <w:r>
+        <w:t>.(</w:t>
+      </w:r>
+      <w:r>
+        <w:rPr>
+          <w:lang w:val="en-US"/>
+        </w:rPr>
+        <w:t>domain</w:t>
+      </w:r>
+      <w:r>
+        <w:t>).</w:t>
+      </w:r>
+      <w:r>
+        <w:rPr>
+          <w:lang w:val="en-US"/>
+        </w:rPr>
+        <w:t>com</w:t>
+      </w:r>
+      <w:r>
+        <w:t>/</w:t>
+      </w:r>
+      <w:r>
+        <w:rPr>
+          <w:lang w:val="en-US"/>
+        </w:rPr>
+        <w:t>reconfirmation</w:t>
+      </w:r>
+    </w:p>
+    <w:p>
+      <w:pPr>
+        <w:pStyle w:val="ListParagraph"/>
+        <w:numPr>
+          <w:ilvl w:val="1"/>
+          <w:numId w:val="4"/>
+        </w:numPr>
+        <w:jc w:val="both"/>
+        <w:rPr>
+          <w:u w:val="single"/>
+        </w:rPr>
+      </w:pPr>
+      <w:r>
+        <w:t xml:space="preserve">Генерация: </w:t>
+      </w:r>
+      <w:r>
+        <w:rPr>
+          <w:lang w:val="en-US"/>
+        </w:rPr>
+        <w:t>CSR</w:t>
+      </w:r>
+      <w:r>
+        <w:rPr>
+          <w:u w:val="single"/>
+        </w:rPr>
+        <w:t xml:space="preserve"> </w:t>
+      </w:r>
+    </w:p>
+    <w:p>
+      <w:pPr>
+        <w:pStyle w:val="ListParagraph"/>
+        <w:numPr>
+          <w:ilvl w:val="1"/>
+          <w:numId w:val="4"/>
+        </w:numPr>
+        <w:jc w:val="both"/>
+      </w:pPr>
+      <w:r>
+        <w:t xml:space="preserve">Общий </w:t>
+      </w:r>
+      <w:r>
+        <w:rPr>
+          <w:lang w:val="en-US"/>
+        </w:rPr>
+        <w:t>Layout</w:t>
+      </w:r>
+      <w:r>
+        <w:t xml:space="preserve"> отсутствует</w:t>
+      </w:r>
+    </w:p>
+    <w:p>
+      <w:pPr>
+        <w:pStyle w:val="ListParagraph"/>
+        <w:numPr>
+          <w:ilvl w:val="1"/>
+          <w:numId w:val="4"/>
+        </w:numPr>
+        <w:jc w:val="both"/>
+        <w:rPr>
+          <w:u w:val="single"/>
+        </w:rPr>
+      </w:pPr>
+      <w:r>
+        <w:t>Доступ: закрыт для зарегистрированных пользователей</w:t>
+      </w:r>
+      <w:r>
+        <w:t xml:space="preserve">; </w:t>
+      </w:r>
+      <w:r>
+        <w:t>они автоматические перенаправляются в личный кабинет</w:t>
+      </w:r>
+    </w:p>
+    <w:p>
+      <w:pPr>
+        <w:pStyle w:val="ListParagraph"/>
+        <w:jc w:val="both"/>
+        <w:rPr>
+          <w:u w:val="single"/>
+        </w:rPr>
+      </w:pPr>
+    </w:p>
+    <w:p>
+      <w:pPr>
+        <w:pStyle w:val="ListParagraph"/>
+        <w:numPr>
+          <w:ilvl w:val="0"/>
+          <w:numId w:val="4"/>
+        </w:numPr>
+        <w:jc w:val="both"/>
+        <w:rPr>
+          <w:u w:val="single"/>
+        </w:rPr>
+      </w:pPr>
+      <w:r>
         <w:lastRenderedPageBreak/>
         <w:t xml:space="preserve">Страница </w:t>
       </w:r>
@@ -3990,537 +4553,49 @@
         <w:t>“</w:t>
       </w:r>
       <w:r>
-        <w:t>Успешная регистрация</w:t>
+        <w:t>Личный кабинет пользователя</w:t>
       </w:r>
       <w:r>
         <w:t xml:space="preserve">” – </w:t>
       </w:r>
       <w:r>
-        <w:t xml:space="preserve">это страница, на которую попадает пользователь при успешном заполнении формы на странице регистрации. Здесь пользователь видит следующую надпись: </w:t>
-      </w:r>
-      <w:r>
-        <w:t>“</w:t>
-      </w:r>
-      <w:r>
-        <w:t>Для окончания регистрации пройдите по</w:t>
-      </w:r>
-      <w:r>
-        <w:t xml:space="preserve"> ссылку высланной на вашу почту</w:t>
-      </w:r>
-      <w:r>
-        <w:t>”</w:t>
-      </w:r>
-      <w:r>
-        <w:t>. Ниже расположена кнопка-ссылка для перехода на домашнюю страницу.</w:t>
-      </w:r>
-    </w:p>
-    <w:p>
-      <w:pPr>
-        <w:ind w:left="709"/>
-        <w:jc w:val="both"/>
-      </w:pPr>
-      <w:r>
-        <w:t>Поскольку существует вероятность сбоя при отправки данных нового пользователя в БД или при отправке под</w:t>
-      </w:r>
-      <w:r>
-        <w:t>тверждающей ссылки на почту, ниже на странице имеется кнопка-ссылка на страницу для повторной отправки сообщения на почту пользователя.</w:t>
-      </w:r>
-    </w:p>
-    <w:p>
-      <w:pPr>
-        <w:ind w:firstLine="708"/>
-        <w:jc w:val="both"/>
-      </w:pPr>
-      <w:r>
-        <w:t>Технические заметки:</w:t>
-      </w:r>
-    </w:p>
-    <w:p>
-      <w:pPr>
-        <w:pStyle w:val="ListParagraph"/>
-        <w:numPr>
-          <w:ilvl w:val="1"/>
-          <w:numId w:val="4"/>
-        </w:numPr>
-        <w:jc w:val="both"/>
-      </w:pPr>
-      <w:r>
-        <w:t>Адрес</w:t>
+        <w:t xml:space="preserve">страница доступная только авторизированным пользователям-пациентам. Структура страницы основана на </w:t>
+      </w:r>
+      <w:r>
+        <w:rPr>
+          <w:lang w:val="en-US"/>
+        </w:rPr>
+        <w:t>Layout</w:t>
+      </w:r>
+      <w:r>
+        <w:t>. Однако, отличительная черта интерфейса авторизированного пользователя – это наличие иконки-кнопки с автоматически сгенерированным автором на навигационном баре в правой части. При нажатии на кнопку раскрывается меню позволяющее перейти в личный кабинет, в чат, или выйти из системы.</w:t>
+      </w:r>
+    </w:p>
+    <w:p>
+      <w:pPr>
+        <w:ind w:left="708"/>
+        <w:jc w:val="both"/>
+      </w:pPr>
+      <w:r>
+        <w:t xml:space="preserve">В </w:t>
+      </w:r>
+      <w:r>
+        <w:rPr>
+          <w:lang w:val="en-US"/>
+        </w:rPr>
+        <w:t>body</w:t>
       </w:r>
       <w:r>
         <w:t xml:space="preserve"> </w:t>
       </w:r>
       <w:r>
-        <w:t>страницы</w:t>
-      </w:r>
-      <w:r>
-        <w:t xml:space="preserve">: </w:t>
-      </w:r>
-      <w:r>
-        <w:rPr>
-          <w:lang w:val="en-US"/>
-        </w:rPr>
-        <w:t>www</w:t>
-      </w:r>
-      <w:r>
-        <w:t>.(</w:t>
-      </w:r>
-      <w:r>
-        <w:rPr>
-          <w:lang w:val="en-US"/>
-        </w:rPr>
-        <w:t>domain</w:t>
-      </w:r>
-      <w:r>
-        <w:t>).</w:t>
-      </w:r>
-      <w:r>
-        <w:rPr>
-          <w:lang w:val="en-US"/>
-        </w:rPr>
-        <w:t>com</w:t>
-      </w:r>
-      <w:r>
-        <w:t>/</w:t>
-      </w:r>
-      <w:r>
-        <w:rPr>
-          <w:lang w:val="en-US"/>
-        </w:rPr>
-        <w:t>successful</w:t>
-      </w:r>
-      <w:r>
-        <w:t>-</w:t>
-      </w:r>
-      <w:r>
-        <w:rPr>
-          <w:lang w:val="en-US"/>
-        </w:rPr>
-        <w:t>registration</w:t>
-      </w:r>
-    </w:p>
-    <w:p>
-      <w:pPr>
-        <w:pStyle w:val="ListParagraph"/>
-        <w:numPr>
-          <w:ilvl w:val="1"/>
-          <w:numId w:val="4"/>
-        </w:numPr>
-        <w:jc w:val="both"/>
-        <w:rPr>
-          <w:u w:val="single"/>
-        </w:rPr>
-      </w:pPr>
-      <w:r>
-        <w:t xml:space="preserve">Страница будет сгенерирована по схеме </w:t>
-      </w:r>
-      <w:r>
-        <w:rPr>
-          <w:lang w:val="en-US"/>
-        </w:rPr>
-        <w:t>CSR</w:t>
-      </w:r>
-      <w:r>
-        <w:t>, так как при аутентификации пользователя будет происходить запрос на сервер и результаты запроса будет частично отображаться в интерфейсе.</w:t>
-      </w:r>
-    </w:p>
-    <w:p>
-      <w:pPr>
-        <w:pStyle w:val="ListParagraph"/>
-        <w:numPr>
-          <w:ilvl w:val="1"/>
-          <w:numId w:val="4"/>
-        </w:numPr>
-        <w:jc w:val="both"/>
-        <w:rPr>
-          <w:u w:val="single"/>
-        </w:rPr>
-      </w:pPr>
-      <w:r>
-        <w:t>Доступ: закрыт для зарегистрированных пользователей</w:t>
-      </w:r>
-      <w:r>
-        <w:t xml:space="preserve">; </w:t>
-      </w:r>
-      <w:r>
-        <w:t xml:space="preserve">они автоматические перенаправляются в </w:t>
-      </w:r>
-      <w:r>
-        <w:t xml:space="preserve">свой </w:t>
-      </w:r>
-      <w:r>
-        <w:t>личный кабинет</w:t>
-      </w:r>
-      <w:r>
-        <w:t>.</w:t>
-      </w:r>
-    </w:p>
-    <w:p>
-      <w:pPr>
-        <w:pStyle w:val="ListParagraph"/>
-        <w:spacing w:before="240"/>
-        <w:jc w:val="both"/>
-      </w:pPr>
-    </w:p>
-    <w:p>
-      <w:pPr>
-        <w:pStyle w:val="ListParagraph"/>
-        <w:numPr>
-          <w:ilvl w:val="0"/>
-          <w:numId w:val="4"/>
-        </w:numPr>
-        <w:jc w:val="both"/>
-        <w:rPr>
-          <w:u w:val="single"/>
-        </w:rPr>
-      </w:pPr>
-      <w:r>
-        <w:t xml:space="preserve">Страница </w:t>
-      </w:r>
-      <w:r>
-        <w:t>“</w:t>
-      </w:r>
-      <w:r>
-        <w:t>Дополнительное подтверждение</w:t>
-      </w:r>
-      <w:r>
-        <w:t>”</w:t>
-      </w:r>
-      <w:r>
-        <w:t xml:space="preserve"> – это страница на которой пользователь может запросить дополнительное подтверждение регистрации нового аккаунта. Для этого необходимо заполнить поле </w:t>
-      </w:r>
-      <w:r>
-        <w:t>“</w:t>
-      </w:r>
-      <w:r>
-        <w:t>Почта, указанная при регистрации</w:t>
-      </w:r>
-      <w:r>
-        <w:t>”</w:t>
-      </w:r>
-      <w:r>
-        <w:t xml:space="preserve">, а также далее нажать на кнопку </w:t>
-      </w:r>
-      <w:r>
-        <w:t>“</w:t>
-      </w:r>
-      <w:r>
-        <w:t>Запросить</w:t>
-      </w:r>
-      <w:r>
-        <w:t>”</w:t>
-      </w:r>
-      <w:r>
-        <w:t>.</w:t>
-      </w:r>
-    </w:p>
-    <w:p>
-      <w:pPr>
-        <w:ind w:left="709" w:hanging="1"/>
-        <w:jc w:val="both"/>
-      </w:pPr>
-      <w:r>
-        <w:t>На сервере происходит проверка существования пользователя:</w:t>
-      </w:r>
-    </w:p>
-    <w:p>
-      <w:pPr>
-        <w:pStyle w:val="ListParagraph"/>
-        <w:numPr>
-          <w:ilvl w:val="0"/>
-          <w:numId w:val="6"/>
-        </w:numPr>
-        <w:jc w:val="both"/>
-        <w:rPr>
-          <w:u w:val="single"/>
-        </w:rPr>
-      </w:pPr>
-      <w:r>
-        <w:t>если пользователь существуют, но его аккаунт не подтвержден, то на указанную почту высылается дополнительное письмо с ссылкой для окончания регистрации</w:t>
-      </w:r>
-    </w:p>
-    <w:p>
-      <w:pPr>
-        <w:pStyle w:val="ListParagraph"/>
-        <w:numPr>
-          <w:ilvl w:val="0"/>
-          <w:numId w:val="6"/>
-        </w:numPr>
-        <w:jc w:val="both"/>
-        <w:rPr>
-          <w:u w:val="single"/>
-        </w:rPr>
-      </w:pPr>
-      <w:r>
-        <w:t>если пользователь существуют</w:t>
-      </w:r>
-      <w:r>
-        <w:t xml:space="preserve"> и</w:t>
-      </w:r>
-      <w:r>
-        <w:t xml:space="preserve"> его аккаунт подтвержден, то </w:t>
-      </w:r>
-      <w:r>
-        <w:t xml:space="preserve">всплывает сообщение о </w:t>
-      </w:r>
-      <w:r>
-        <w:t>том, что аккаунт уже существует и с дополнительной рекомендацией перейти на страницу входа</w:t>
-      </w:r>
-    </w:p>
-    <w:p>
-      <w:pPr>
-        <w:pStyle w:val="ListParagraph"/>
-        <w:numPr>
-          <w:ilvl w:val="0"/>
-          <w:numId w:val="6"/>
-        </w:numPr>
-        <w:jc w:val="both"/>
-        <w:rPr>
-          <w:u w:val="single"/>
-        </w:rPr>
-      </w:pPr>
-      <w:r>
-        <w:t>если пользователь не существует всплывает ошибка с аналогичным сообщением и рекомендацией перейти на страницу регистрации</w:t>
-      </w:r>
-    </w:p>
-    <w:p>
-      <w:pPr>
-        <w:ind w:left="708"/>
-        <w:jc w:val="both"/>
-      </w:pPr>
-      <w:r>
-        <w:t>Чтобы ограничить количество запросов на сервер, сгенерировать новую ссылку для подтверждения регистраци</w:t>
-      </w:r>
-      <w:bookmarkStart w:id="4" w:name="_GoBack"/>
-      <w:bookmarkEnd w:id="4"/>
-      <w:r>
-        <w:t xml:space="preserve">и можно только каждые </w:t>
-      </w:r>
-      <w:r>
-        <w:t>три</w:t>
-      </w:r>
-      <w:r>
-        <w:t xml:space="preserve"> минут</w:t>
-      </w:r>
-      <w:r>
-        <w:t>у</w:t>
-      </w:r>
-      <w:r>
-        <w:t>.</w:t>
-      </w:r>
-      <w:r>
-        <w:t xml:space="preserve"> Поэтому после отправления повторного запроса отправки ссылки на почту, кнопка </w:t>
-      </w:r>
-      <w:r>
-        <w:t>“</w:t>
-      </w:r>
-      <w:r>
-        <w:t>Запросить</w:t>
-      </w:r>
-      <w:r>
-        <w:t xml:space="preserve">” </w:t>
-      </w:r>
-      <w:r>
-        <w:t>блокируется. На интерфейсе выводится таймер с обратным отчетом на три минуты. По окончанию отсчета, кнопка снова доступна.</w:t>
-      </w:r>
-    </w:p>
-    <w:p>
-      <w:pPr>
-        <w:ind w:firstLine="708"/>
-        <w:jc w:val="both"/>
-      </w:pPr>
-      <w:r>
-        <w:t>Технические заметки:</w:t>
-      </w:r>
-    </w:p>
-    <w:p>
-      <w:pPr>
-        <w:pStyle w:val="ListParagraph"/>
-        <w:numPr>
-          <w:ilvl w:val="1"/>
-          <w:numId w:val="4"/>
-        </w:numPr>
-        <w:jc w:val="both"/>
-      </w:pPr>
-      <w:r>
-        <w:t>Адрес</w:t>
-      </w:r>
-      <w:r>
-        <w:t xml:space="preserve"> </w:t>
-      </w:r>
-      <w:r>
-        <w:t>страницы</w:t>
-      </w:r>
-      <w:r>
-        <w:t xml:space="preserve">: </w:t>
-      </w:r>
-      <w:r>
-        <w:rPr>
-          <w:lang w:val="en-US"/>
-        </w:rPr>
-        <w:t>www</w:t>
-      </w:r>
-      <w:r>
-        <w:t>.(</w:t>
-      </w:r>
-      <w:r>
-        <w:rPr>
-          <w:lang w:val="en-US"/>
-        </w:rPr>
-        <w:t>domain</w:t>
-      </w:r>
-      <w:r>
-        <w:t>).</w:t>
-      </w:r>
-      <w:r>
-        <w:rPr>
-          <w:lang w:val="en-US"/>
-        </w:rPr>
-        <w:t>com</w:t>
-      </w:r>
-      <w:r>
-        <w:t>/</w:t>
-      </w:r>
-      <w:r>
-        <w:rPr>
-          <w:lang w:val="en-US"/>
-        </w:rPr>
-        <w:t>successful</w:t>
-      </w:r>
-      <w:r>
-        <w:t>-</w:t>
-      </w:r>
-      <w:r>
-        <w:rPr>
-          <w:lang w:val="en-US"/>
-        </w:rPr>
-        <w:t>registration</w:t>
-      </w:r>
-    </w:p>
-    <w:p>
-      <w:pPr>
-        <w:pStyle w:val="ListParagraph"/>
-        <w:numPr>
-          <w:ilvl w:val="1"/>
-          <w:numId w:val="4"/>
-        </w:numPr>
-        <w:jc w:val="both"/>
-        <w:rPr>
-          <w:u w:val="single"/>
-        </w:rPr>
-      </w:pPr>
-      <w:r>
-        <w:t xml:space="preserve">Страница будет сгенерирована по схеме </w:t>
-      </w:r>
-      <w:r>
-        <w:rPr>
-          <w:lang w:val="en-US"/>
-        </w:rPr>
-        <w:t>CSR</w:t>
-      </w:r>
-      <w:r>
-        <w:t>, так как при аутентификации пользователя будет происходить запрос на сервер и результаты запроса будет частично отображаться в интерфейсе.</w:t>
-      </w:r>
-    </w:p>
-    <w:p>
-      <w:pPr>
-        <w:pStyle w:val="ListParagraph"/>
-        <w:numPr>
-          <w:ilvl w:val="1"/>
-          <w:numId w:val="4"/>
-        </w:numPr>
-        <w:jc w:val="both"/>
-        <w:rPr>
-          <w:u w:val="single"/>
-        </w:rPr>
-      </w:pPr>
-      <w:r>
-        <w:t>Доступ: закрыт для зарегистрированных пользователей</w:t>
-      </w:r>
-      <w:r>
-        <w:t xml:space="preserve">; </w:t>
-      </w:r>
-      <w:r>
-        <w:t>они автоматические перенаправляются в личный кабинет</w:t>
-      </w:r>
-    </w:p>
-    <w:p>
-      <w:pPr>
-        <w:pStyle w:val="ListParagraph"/>
-        <w:jc w:val="both"/>
-        <w:rPr>
-          <w:u w:val="single"/>
-        </w:rPr>
-      </w:pPr>
-    </w:p>
-    <w:p>
-      <w:pPr>
-        <w:pStyle w:val="ListParagraph"/>
-        <w:numPr>
-          <w:ilvl w:val="0"/>
-          <w:numId w:val="4"/>
-        </w:numPr>
-        <w:jc w:val="both"/>
-        <w:rPr>
-          <w:u w:val="single"/>
-        </w:rPr>
-      </w:pPr>
-      <w:r>
-        <w:t xml:space="preserve">Страница </w:t>
-      </w:r>
-      <w:r>
-        <w:t>“</w:t>
-      </w:r>
-      <w:r>
-        <w:t>Личный кабинет пользователя</w:t>
-      </w:r>
-      <w:r>
-        <w:t xml:space="preserve">” – </w:t>
-      </w:r>
-      <w:r>
-        <w:t xml:space="preserve">страница доступная только авторизированным пользователям-пациентам. Структура страницы основана на </w:t>
-      </w:r>
-      <w:r>
-        <w:rPr>
-          <w:lang w:val="en-US"/>
-        </w:rPr>
-        <w:t>Layout</w:t>
-      </w:r>
-      <w:r>
-        <w:t xml:space="preserve">. Однако, отличительная черта интерфейса авторизированного пользователя – это наличие иконки-кнопки с </w:t>
-      </w:r>
-      <w:r>
-        <w:lastRenderedPageBreak/>
-        <w:t>автоматически сгенерированным автором на навигационном баре в правой части. При нажатии на кнопку раскрывается меню позволяющее перейти в личный кабинет, в чат, или выйти из системы.</w:t>
-      </w:r>
-    </w:p>
-    <w:p>
-      <w:pPr>
-        <w:ind w:left="708"/>
-        <w:jc w:val="both"/>
-      </w:pPr>
-      <w:r>
-        <w:t xml:space="preserve">В </w:t>
-      </w:r>
-      <w:r>
-        <w:rPr>
-          <w:lang w:val="en-US"/>
-        </w:rPr>
-        <w:t>body</w:t>
-      </w:r>
-      <w:r>
-        <w:t xml:space="preserve"> </w:t>
-      </w:r>
-      <w:r>
-        <w:t xml:space="preserve">страницы пользователь видит информацию о себе: поля совпадают </w:t>
-      </w:r>
-      <w:proofErr w:type="gramStart"/>
-      <w:r>
-        <w:t>с полями</w:t>
-      </w:r>
-      <w:proofErr w:type="gramEnd"/>
-      <w:r>
-        <w:t xml:space="preserve"> заполненными при регистрации. Справа, сверху в </w:t>
+        <w:t>страницы пользователь видит инфо</w:t>
+      </w:r>
+      <w:r>
+        <w:t xml:space="preserve">рмацию о себе: поля совпадают с </w:t>
+      </w:r>
+      <w:r>
+        <w:t xml:space="preserve">полями заполненными при регистрации. Справа, сверху в </w:t>
       </w:r>
       <w:r>
         <w:rPr>
@@ -4610,11 +4685,9 @@
       <w:r>
         <w:t xml:space="preserve">где </w:t>
       </w:r>
-      <w:proofErr w:type="spellStart"/>
       <w:r>
         <w:t>username</w:t>
       </w:r>
-      <w:proofErr w:type="spellEnd"/>
       <w:r>
         <w:t xml:space="preserve"> – ник юзера из БД</w:t>
       </w:r>
@@ -4725,7 +4798,7 @@
           <w:rPr>
             <w:noProof/>
           </w:rPr>
-          <w:t>8</w:t>
+          <w:t>9</w:t>
         </w:r>
         <w:r>
           <w:rPr>
@@ -5888,6 +5961,7 @@
   <w:style w:type="character" w:default="1" w:styleId="DefaultParagraphFont">
     <w:name w:val="Default Paragraph Font"/>
     <w:uiPriority w:val="1"/>
+    <w:semiHidden/>
     <w:unhideWhenUsed/>
   </w:style>
   <w:style w:type="table" w:default="1" w:styleId="TableNormal">
@@ -6396,7 +6470,7 @@
 </file>
 
 <file path=customXml/itemProps1.xml><?xml version="1.0" encoding="utf-8"?>
-<ds:datastoreItem xmlns:ds="http://schemas.openxmlformats.org/officeDocument/2006/customXml" ds:itemID="{7D74DF4E-0CEA-40B3-A0EB-33B9DE18A1D5}">
+<ds:datastoreItem xmlns:ds="http://schemas.openxmlformats.org/officeDocument/2006/customXml" ds:itemID="{34AF7DB9-B6F0-4CEB-99B5-ABEF430D73C9}">
   <ds:schemaRefs>
     <ds:schemaRef ds:uri="http://schemas.openxmlformats.org/officeDocument/2006/bibliography"/>
   </ds:schemaRefs>

</xml_diff>